<commit_message>
commit intermediaire de la doc
</commit_message>
<xml_diff>
--- a/Documentation/133_RP_G04.docx
+++ b/Documentation/133_RP_G04.docx
@@ -1,6 +1,6 @@
 
 <file path=word/document.xml><?xml version="1.0" encoding="utf-8"?>
-<w:document xmlns:wpc="http://schemas.microsoft.com/office/word/2010/wordprocessingCanvas" xmlns:cx="http://schemas.microsoft.com/office/drawing/2014/chartex" xmlns:cx1="http://schemas.microsoft.com/office/drawing/2015/9/8/chartex" xmlns:cx2="http://schemas.microsoft.com/office/drawing/2015/10/21/chartex" xmlns:cx3="http://schemas.microsoft.com/office/drawing/2016/5/9/chartex" xmlns:cx4="http://schemas.microsoft.com/office/drawing/2016/5/10/chartex" xmlns:cx5="http://schemas.microsoft.com/office/drawing/2016/5/11/chartex" xmlns:cx6="http://schemas.microsoft.com/office/drawing/2016/5/12/chartex" xmlns:cx7="http://schemas.microsoft.com/office/drawing/2016/5/13/chartex" xmlns:cx8="http://schemas.microsoft.com/office/drawing/2016/5/14/chartex" xmlns:mc="http://schemas.openxmlformats.org/markup-compatibility/2006" xmlns:aink="http://schemas.microsoft.com/office/drawing/2016/ink" xmlns:am3d="http://schemas.microsoft.com/office/drawing/2017/model3d" xmlns:o="urn:schemas-microsoft-com:office:office" xmlns:oel="http://schemas.microsoft.com/office/2019/extlst" xmlns:r="http://schemas.openxmlformats.org/officeDocument/2006/relationships" xmlns:m="http://schemas.openxmlformats.org/officeDocument/2006/math" xmlns:v="urn:schemas-microsoft-com:vml" xmlns:wp14="http://schemas.microsoft.com/office/word/2010/wordprocessingDrawing" xmlns:wp="http://schemas.openxmlformats.org/drawingml/2006/wordprocessingDrawing" xmlns:w10="urn:schemas-microsoft-com:office:word" xmlns:w="http://schemas.openxmlformats.org/wordprocessingml/2006/main" xmlns:w14="http://schemas.microsoft.com/office/word/2010/wordml" xmlns:w15="http://schemas.microsoft.com/office/word/2012/wordml" xmlns:w16cex="http://schemas.microsoft.com/office/word/2018/wordml/cex" xmlns:w16cid="http://schemas.microsoft.com/office/word/2016/wordml/cid" xmlns:w16="http://schemas.microsoft.com/office/word/2018/wordml" xmlns:w16sdtdh="http://schemas.microsoft.com/office/word/2020/wordml/sdtdatahash" xmlns:w16se="http://schemas.microsoft.com/office/word/2015/wordml/symex" xmlns:wpg="http://schemas.microsoft.com/office/word/2010/wordprocessingGroup" xmlns:wpi="http://schemas.microsoft.com/office/word/2010/wordprocessingInk" xmlns:wne="http://schemas.microsoft.com/office/word/2006/wordml" xmlns:wps="http://schemas.microsoft.com/office/word/2010/wordprocessingShape" mc:Ignorable="w14 w15 w16se w16cid w16 w16cex w16sdtdh wp14">
+<w:document xmlns:wpc="http://schemas.microsoft.com/office/word/2010/wordprocessingCanvas" xmlns:cx="http://schemas.microsoft.com/office/drawing/2014/chartex" xmlns:cx1="http://schemas.microsoft.com/office/drawing/2015/9/8/chartex" xmlns:cx2="http://schemas.microsoft.com/office/drawing/2015/10/21/chartex" xmlns:cx3="http://schemas.microsoft.com/office/drawing/2016/5/9/chartex" xmlns:cx4="http://schemas.microsoft.com/office/drawing/2016/5/10/chartex" xmlns:cx5="http://schemas.microsoft.com/office/drawing/2016/5/11/chartex" xmlns:cx6="http://schemas.microsoft.com/office/drawing/2016/5/12/chartex" xmlns:cx7="http://schemas.microsoft.com/office/drawing/2016/5/13/chartex" xmlns:cx8="http://schemas.microsoft.com/office/drawing/2016/5/14/chartex" xmlns:mc="http://schemas.openxmlformats.org/markup-compatibility/2006" xmlns:aink="http://schemas.microsoft.com/office/drawing/2016/ink" xmlns:am3d="http://schemas.microsoft.com/office/drawing/2017/model3d" xmlns:o="urn:schemas-microsoft-com:office:office" xmlns:oel="http://schemas.microsoft.com/office/2019/extlst" xmlns:r="http://schemas.openxmlformats.org/officeDocument/2006/relationships" xmlns:m="http://schemas.openxmlformats.org/officeDocument/2006/math" xmlns:v="urn:schemas-microsoft-com:vml" xmlns:wp14="http://schemas.microsoft.com/office/word/2010/wordprocessingDrawing" xmlns:wp="http://schemas.openxmlformats.org/drawingml/2006/wordprocessingDrawing" xmlns:w10="urn:schemas-microsoft-com:office:word" xmlns:w="http://schemas.openxmlformats.org/wordprocessingml/2006/main" xmlns:w14="http://schemas.microsoft.com/office/word/2010/wordml" xmlns:w15="http://schemas.microsoft.com/office/word/2012/wordml" xmlns:w16cex="http://schemas.microsoft.com/office/word/2018/wordml/cex" xmlns:w16cid="http://schemas.microsoft.com/office/word/2016/wordml/cid" xmlns:w16="http://schemas.microsoft.com/office/word/2018/wordml" xmlns:w16du="http://schemas.microsoft.com/office/word/2023/wordml/word16du" xmlns:w16sdtdh="http://schemas.microsoft.com/office/word/2020/wordml/sdtdatahash" xmlns:w16se="http://schemas.microsoft.com/office/word/2015/wordml/symex" xmlns:wpg="http://schemas.microsoft.com/office/word/2010/wordprocessingGroup" xmlns:wpi="http://schemas.microsoft.com/office/word/2010/wordprocessingInk" xmlns:wne="http://schemas.microsoft.com/office/word/2006/wordml" xmlns:wps="http://schemas.microsoft.com/office/word/2010/wordprocessingShape" mc:Ignorable="w14 w15 w16se w16cid w16 w16cex w16sdtdh wp14">
   <w:body>
     <w:p>
       <w:pPr>
@@ -304,12 +304,6 @@
       </w:r>
     </w:p>
     <w:p>
-      <w:r>
-        <w:lastRenderedPageBreak/>
-        <w:br w:type="page"/>
-      </w:r>
-    </w:p>
-    <w:p>
       <w:pPr>
         <w:sectPr>
           <w:footerReference w:type="default" r:id="rId9"/>
@@ -343,8 +337,10 @@
           <w:bCs w:val="0"/>
           <w:caps w:val="0"/>
           <w:noProof/>
+          <w:kern w:val="2"/>
           <w:u w:val="none"/>
           <w:lang w:eastAsia="fr-CH"/>
+          <w14:ligatures w14:val="standardContextual"/>
         </w:rPr>
       </w:pPr>
       <w:r>
@@ -371,7 +367,7 @@
         </w:rPr>
         <w:fldChar w:fldCharType="separate"/>
       </w:r>
-      <w:hyperlink w:anchor="_Toc134099116" w:history="1">
+      <w:hyperlink w:anchor="_Toc134349211" w:history="1">
         <w:r>
           <w:rPr>
             <w:rStyle w:val="Lienhypertexte"/>
@@ -386,8 +382,10 @@
             <w:bCs w:val="0"/>
             <w:caps w:val="0"/>
             <w:noProof/>
+            <w:kern w:val="2"/>
             <w:u w:val="none"/>
             <w:lang w:eastAsia="fr-CH"/>
+            <w14:ligatures w14:val="standardContextual"/>
           </w:rPr>
           <w:tab/>
         </w:r>
@@ -417,7 +415,7 @@
             <w:noProof/>
             <w:webHidden/>
           </w:rPr>
-          <w:instrText xml:space="preserve"> PAGEREF _Toc134099116 \h </w:instrText>
+          <w:instrText xml:space="preserve"> PAGEREF _Toc134349211 \h </w:instrText>
         </w:r>
         <w:r>
           <w:rPr>
@@ -437,7 +435,105 @@
             <w:noProof/>
             <w:webHidden/>
           </w:rPr>
-          <w:t>5</w:t>
+          <w:t>4</w:t>
+        </w:r>
+        <w:r>
+          <w:rPr>
+            <w:noProof/>
+            <w:webHidden/>
+          </w:rPr>
+          <w:fldChar w:fldCharType="end"/>
+        </w:r>
+      </w:hyperlink>
+    </w:p>
+    <w:p>
+      <w:pPr>
+        <w:pStyle w:val="TM1"/>
+        <w:tabs>
+          <w:tab w:val="left" w:pos="332"/>
+          <w:tab w:val="right" w:pos="9344"/>
+        </w:tabs>
+        <w:rPr>
+          <w:rFonts w:eastAsiaTheme="minorEastAsia" w:cstheme="minorBidi"/>
+          <w:b w:val="0"/>
+          <w:bCs w:val="0"/>
+          <w:caps w:val="0"/>
+          <w:noProof/>
+          <w:kern w:val="2"/>
+          <w:u w:val="none"/>
+          <w:lang w:eastAsia="fr-CH"/>
+          <w14:ligatures w14:val="standardContextual"/>
+        </w:rPr>
+      </w:pPr>
+      <w:hyperlink w:anchor="_Toc134349212" w:history="1">
+        <w:r>
+          <w:rPr>
+            <w:rStyle w:val="Lienhypertexte"/>
+            <w:noProof/>
+          </w:rPr>
+          <w:t>2</w:t>
+        </w:r>
+        <w:r>
+          <w:rPr>
+            <w:rFonts w:eastAsiaTheme="minorEastAsia" w:cstheme="minorBidi"/>
+            <w:b w:val="0"/>
+            <w:bCs w:val="0"/>
+            <w:caps w:val="0"/>
+            <w:noProof/>
+            <w:kern w:val="2"/>
+            <w:u w:val="none"/>
+            <w:lang w:eastAsia="fr-CH"/>
+            <w14:ligatures w14:val="standardContextual"/>
+          </w:rPr>
+          <w:tab/>
+        </w:r>
+        <w:r>
+          <w:rPr>
+            <w:rStyle w:val="Lienhypertexte"/>
+            <w:noProof/>
+          </w:rPr>
+          <w:t>Analyse à faire complètement avec EA</w:t>
+        </w:r>
+        <w:r>
+          <w:rPr>
+            <w:noProof/>
+            <w:webHidden/>
+          </w:rPr>
+          <w:tab/>
+        </w:r>
+        <w:r>
+          <w:rPr>
+            <w:noProof/>
+            <w:webHidden/>
+          </w:rPr>
+          <w:fldChar w:fldCharType="begin"/>
+        </w:r>
+        <w:r>
+          <w:rPr>
+            <w:noProof/>
+            <w:webHidden/>
+          </w:rPr>
+          <w:instrText xml:space="preserve"> PAGEREF _Toc134349212 \h </w:instrText>
+        </w:r>
+        <w:r>
+          <w:rPr>
+            <w:noProof/>
+            <w:webHidden/>
+          </w:rPr>
+        </w:r>
+        <w:r>
+          <w:rPr>
+            <w:noProof/>
+            <w:webHidden/>
+          </w:rPr>
+          <w:fldChar w:fldCharType="separate"/>
+        </w:r>
+        <w:r>
+          <w:rPr>
+            <w:noProof/>
+            <w:webHidden/>
+          </w:rPr>
+          <w:t>4</w:t>
         </w:r>
         <w:r>
           <w:rPr>
@@ -461,17 +557,18 @@
           <w:bCs w:val="0"/>
           <w:smallCaps w:val="0"/>
           <w:noProof/>
+          <w:kern w:val="2"/>
           <w:lang w:eastAsia="fr-CH"/>
+          <w14:ligatures w14:val="standardContextual"/>
         </w:rPr>
       </w:pPr>
-      <w:hyperlink w:anchor="_Toc134099117" w:history="1">
+      <w:hyperlink w:anchor="_Toc134349213" w:history="1">
         <w:r>
           <w:rPr>
             <w:rStyle w:val="Lienhypertexte"/>
             <w:noProof/>
-            <w:lang w:eastAsia="en-US"/>
-          </w:rPr>
-          <w:t>1.1</w:t>
+          </w:rPr>
+          <w:t>2.1</w:t>
         </w:r>
         <w:r>
           <w:rPr>
@@ -480,7 +577,9 @@
             <w:bCs w:val="0"/>
             <w:smallCaps w:val="0"/>
             <w:noProof/>
+            <w:kern w:val="2"/>
             <w:lang w:eastAsia="fr-CH"/>
+            <w14:ligatures w14:val="standardContextual"/>
           </w:rPr>
           <w:tab/>
         </w:r>
@@ -489,7 +588,7 @@
             <w:rStyle w:val="Lienhypertexte"/>
             <w:noProof/>
           </w:rPr>
-          <w:t>Objectifs du module</w:t>
+          <w:t>Use case</w:t>
         </w:r>
         <w:r>
           <w:rPr>
@@ -510,7 +609,7 @@
             <w:noProof/>
             <w:webHidden/>
           </w:rPr>
-          <w:instrText xml:space="preserve"> PAGEREF _Toc134099117 \h </w:instrText>
+          <w:instrText xml:space="preserve"> PAGEREF _Toc134349213 \h </w:instrText>
         </w:r>
         <w:r>
           <w:rPr>
@@ -530,7 +629,467 @@
             <w:noProof/>
             <w:webHidden/>
           </w:rPr>
+          <w:t>4</w:t>
+        </w:r>
+        <w:r>
+          <w:rPr>
+            <w:noProof/>
+            <w:webHidden/>
+          </w:rPr>
+          <w:fldChar w:fldCharType="end"/>
+        </w:r>
+      </w:hyperlink>
+    </w:p>
+    <w:p>
+      <w:pPr>
+        <w:pStyle w:val="TM3"/>
+        <w:tabs>
+          <w:tab w:val="left" w:pos="666"/>
+          <w:tab w:val="right" w:pos="9344"/>
+        </w:tabs>
+        <w:rPr>
+          <w:rFonts w:eastAsiaTheme="minorEastAsia" w:cstheme="minorBidi"/>
+          <w:smallCaps w:val="0"/>
+          <w:noProof/>
+          <w:kern w:val="2"/>
+          <w:lang w:eastAsia="fr-CH"/>
+          <w14:ligatures w14:val="standardContextual"/>
+        </w:rPr>
+      </w:pPr>
+      <w:hyperlink w:anchor="_Toc134349214" w:history="1">
+        <w:r>
+          <w:rPr>
+            <w:rStyle w:val="Lienhypertexte"/>
+            <w:noProof/>
+          </w:rPr>
+          <w:t>2.1.1</w:t>
+        </w:r>
+        <w:r>
+          <w:rPr>
+            <w:rFonts w:eastAsiaTheme="minorEastAsia" w:cstheme="minorBidi"/>
+            <w:smallCaps w:val="0"/>
+            <w:noProof/>
+            <w:kern w:val="2"/>
+            <w:lang w:eastAsia="fr-CH"/>
+            <w14:ligatures w14:val="standardContextual"/>
+          </w:rPr>
+          <w:tab/>
+        </w:r>
+        <w:r>
+          <w:rPr>
+            <w:rStyle w:val="Lienhypertexte"/>
+            <w:noProof/>
+          </w:rPr>
+          <w:t>Use case client Memory</w:t>
+        </w:r>
+        <w:r>
+          <w:rPr>
+            <w:noProof/>
+            <w:webHidden/>
+          </w:rPr>
+          <w:tab/>
+        </w:r>
+        <w:r>
+          <w:rPr>
+            <w:noProof/>
+            <w:webHidden/>
+          </w:rPr>
+          <w:fldChar w:fldCharType="begin"/>
+        </w:r>
+        <w:r>
+          <w:rPr>
+            <w:noProof/>
+            <w:webHidden/>
+          </w:rPr>
+          <w:instrText xml:space="preserve"> PAGEREF _Toc134349214 \h </w:instrText>
+        </w:r>
+        <w:r>
+          <w:rPr>
+            <w:noProof/>
+            <w:webHidden/>
+          </w:rPr>
+        </w:r>
+        <w:r>
+          <w:rPr>
+            <w:noProof/>
+            <w:webHidden/>
+          </w:rPr>
+          <w:fldChar w:fldCharType="separate"/>
+        </w:r>
+        <w:r>
+          <w:rPr>
+            <w:noProof/>
+            <w:webHidden/>
+          </w:rPr>
+          <w:t>4</w:t>
+        </w:r>
+        <w:r>
+          <w:rPr>
+            <w:noProof/>
+            <w:webHidden/>
+          </w:rPr>
+          <w:fldChar w:fldCharType="end"/>
+        </w:r>
+      </w:hyperlink>
+    </w:p>
+    <w:p>
+      <w:pPr>
+        <w:pStyle w:val="TM3"/>
+        <w:tabs>
+          <w:tab w:val="left" w:pos="666"/>
+          <w:tab w:val="right" w:pos="9344"/>
+        </w:tabs>
+        <w:rPr>
+          <w:rFonts w:eastAsiaTheme="minorEastAsia" w:cstheme="minorBidi"/>
+          <w:smallCaps w:val="0"/>
+          <w:noProof/>
+          <w:kern w:val="2"/>
+          <w:lang w:eastAsia="fr-CH"/>
+          <w14:ligatures w14:val="standardContextual"/>
+        </w:rPr>
+      </w:pPr>
+      <w:hyperlink w:anchor="_Toc134349215" w:history="1">
+        <w:r>
+          <w:rPr>
+            <w:rStyle w:val="Lienhypertexte"/>
+            <w:noProof/>
+          </w:rPr>
+          <w:t>2.1.2</w:t>
+        </w:r>
+        <w:r>
+          <w:rPr>
+            <w:rFonts w:eastAsiaTheme="minorEastAsia" w:cstheme="minorBidi"/>
+            <w:smallCaps w:val="0"/>
+            <w:noProof/>
+            <w:kern w:val="2"/>
+            <w:lang w:eastAsia="fr-CH"/>
+            <w14:ligatures w14:val="standardContextual"/>
+          </w:rPr>
+          <w:tab/>
+        </w:r>
+        <w:r>
+          <w:rPr>
+            <w:rStyle w:val="Lienhypertexte"/>
+            <w:noProof/>
+          </w:rPr>
+          <w:t>Use case client User</w:t>
+        </w:r>
+        <w:r>
+          <w:rPr>
+            <w:noProof/>
+            <w:webHidden/>
+          </w:rPr>
+          <w:tab/>
+        </w:r>
+        <w:r>
+          <w:rPr>
+            <w:noProof/>
+            <w:webHidden/>
+          </w:rPr>
+          <w:fldChar w:fldCharType="begin"/>
+        </w:r>
+        <w:r>
+          <w:rPr>
+            <w:noProof/>
+            <w:webHidden/>
+          </w:rPr>
+          <w:instrText xml:space="preserve"> PAGEREF _Toc134349215 \h </w:instrText>
+        </w:r>
+        <w:r>
+          <w:rPr>
+            <w:noProof/>
+            <w:webHidden/>
+          </w:rPr>
+        </w:r>
+        <w:r>
+          <w:rPr>
+            <w:noProof/>
+            <w:webHidden/>
+          </w:rPr>
+          <w:fldChar w:fldCharType="separate"/>
+        </w:r>
+        <w:r>
+          <w:rPr>
+            <w:noProof/>
+            <w:webHidden/>
+          </w:rPr>
           <w:t>5</w:t>
+        </w:r>
+        <w:r>
+          <w:rPr>
+            <w:noProof/>
+            <w:webHidden/>
+          </w:rPr>
+          <w:fldChar w:fldCharType="end"/>
+        </w:r>
+      </w:hyperlink>
+    </w:p>
+    <w:p>
+      <w:pPr>
+        <w:pStyle w:val="TM3"/>
+        <w:tabs>
+          <w:tab w:val="left" w:pos="666"/>
+          <w:tab w:val="right" w:pos="9344"/>
+        </w:tabs>
+        <w:rPr>
+          <w:rFonts w:eastAsiaTheme="minorEastAsia" w:cstheme="minorBidi"/>
+          <w:smallCaps w:val="0"/>
+          <w:noProof/>
+          <w:kern w:val="2"/>
+          <w:lang w:eastAsia="fr-CH"/>
+          <w14:ligatures w14:val="standardContextual"/>
+        </w:rPr>
+      </w:pPr>
+      <w:hyperlink w:anchor="_Toc134349216" w:history="1">
+        <w:r>
+          <w:rPr>
+            <w:rStyle w:val="Lienhypertexte"/>
+            <w:noProof/>
+          </w:rPr>
+          <w:t>2.1.3</w:t>
+        </w:r>
+        <w:r>
+          <w:rPr>
+            <w:rFonts w:eastAsiaTheme="minorEastAsia" w:cstheme="minorBidi"/>
+            <w:smallCaps w:val="0"/>
+            <w:noProof/>
+            <w:kern w:val="2"/>
+            <w:lang w:eastAsia="fr-CH"/>
+            <w14:ligatures w14:val="standardContextual"/>
+          </w:rPr>
+          <w:tab/>
+        </w:r>
+        <w:r>
+          <w:rPr>
+            <w:rStyle w:val="Lienhypertexte"/>
+            <w:noProof/>
+          </w:rPr>
+          <w:t>Use case ApiGateway</w:t>
+        </w:r>
+        <w:r>
+          <w:rPr>
+            <w:noProof/>
+            <w:webHidden/>
+          </w:rPr>
+          <w:tab/>
+        </w:r>
+        <w:r>
+          <w:rPr>
+            <w:noProof/>
+            <w:webHidden/>
+          </w:rPr>
+          <w:fldChar w:fldCharType="begin"/>
+        </w:r>
+        <w:r>
+          <w:rPr>
+            <w:noProof/>
+            <w:webHidden/>
+          </w:rPr>
+          <w:instrText xml:space="preserve"> PAGEREF _Toc134349216 \h </w:instrText>
+        </w:r>
+        <w:r>
+          <w:rPr>
+            <w:noProof/>
+            <w:webHidden/>
+          </w:rPr>
+        </w:r>
+        <w:r>
+          <w:rPr>
+            <w:noProof/>
+            <w:webHidden/>
+          </w:rPr>
+          <w:fldChar w:fldCharType="separate"/>
+        </w:r>
+        <w:r>
+          <w:rPr>
+            <w:noProof/>
+            <w:webHidden/>
+          </w:rPr>
+          <w:t>6</w:t>
+        </w:r>
+        <w:r>
+          <w:rPr>
+            <w:noProof/>
+            <w:webHidden/>
+          </w:rPr>
+          <w:fldChar w:fldCharType="end"/>
+        </w:r>
+      </w:hyperlink>
+    </w:p>
+    <w:p>
+      <w:pPr>
+        <w:pStyle w:val="TM3"/>
+        <w:tabs>
+          <w:tab w:val="left" w:pos="666"/>
+          <w:tab w:val="right" w:pos="9344"/>
+        </w:tabs>
+        <w:rPr>
+          <w:rFonts w:eastAsiaTheme="minorEastAsia" w:cstheme="minorBidi"/>
+          <w:smallCaps w:val="0"/>
+          <w:noProof/>
+          <w:kern w:val="2"/>
+          <w:lang w:eastAsia="fr-CH"/>
+          <w14:ligatures w14:val="standardContextual"/>
+        </w:rPr>
+      </w:pPr>
+      <w:hyperlink w:anchor="_Toc134349217" w:history="1">
+        <w:r>
+          <w:rPr>
+            <w:rStyle w:val="Lienhypertexte"/>
+            <w:noProof/>
+          </w:rPr>
+          <w:t>2.1.4</w:t>
+        </w:r>
+        <w:r>
+          <w:rPr>
+            <w:rFonts w:eastAsiaTheme="minorEastAsia" w:cstheme="minorBidi"/>
+            <w:smallCaps w:val="0"/>
+            <w:noProof/>
+            <w:kern w:val="2"/>
+            <w:lang w:eastAsia="fr-CH"/>
+            <w14:ligatures w14:val="standardContextual"/>
+          </w:rPr>
+          <w:tab/>
+        </w:r>
+        <w:r>
+          <w:rPr>
+            <w:rStyle w:val="Lienhypertexte"/>
+            <w:noProof/>
+          </w:rPr>
+          <w:t>use case Rest Classement</w:t>
+        </w:r>
+        <w:r>
+          <w:rPr>
+            <w:noProof/>
+            <w:webHidden/>
+          </w:rPr>
+          <w:tab/>
+        </w:r>
+        <w:r>
+          <w:rPr>
+            <w:noProof/>
+            <w:webHidden/>
+          </w:rPr>
+          <w:fldChar w:fldCharType="begin"/>
+        </w:r>
+        <w:r>
+          <w:rPr>
+            <w:noProof/>
+            <w:webHidden/>
+          </w:rPr>
+          <w:instrText xml:space="preserve"> PAGEREF _Toc134349217 \h </w:instrText>
+        </w:r>
+        <w:r>
+          <w:rPr>
+            <w:noProof/>
+            <w:webHidden/>
+          </w:rPr>
+        </w:r>
+        <w:r>
+          <w:rPr>
+            <w:noProof/>
+            <w:webHidden/>
+          </w:rPr>
+          <w:fldChar w:fldCharType="separate"/>
+        </w:r>
+        <w:r>
+          <w:rPr>
+            <w:noProof/>
+            <w:webHidden/>
+          </w:rPr>
+          <w:t>7</w:t>
+        </w:r>
+        <w:r>
+          <w:rPr>
+            <w:noProof/>
+            <w:webHidden/>
+          </w:rPr>
+          <w:fldChar w:fldCharType="end"/>
+        </w:r>
+      </w:hyperlink>
+    </w:p>
+    <w:p>
+      <w:pPr>
+        <w:pStyle w:val="TM3"/>
+        <w:tabs>
+          <w:tab w:val="left" w:pos="666"/>
+          <w:tab w:val="right" w:pos="9344"/>
+        </w:tabs>
+        <w:rPr>
+          <w:rFonts w:eastAsiaTheme="minorEastAsia" w:cstheme="minorBidi"/>
+          <w:smallCaps w:val="0"/>
+          <w:noProof/>
+          <w:kern w:val="2"/>
+          <w:lang w:eastAsia="fr-CH"/>
+          <w14:ligatures w14:val="standardContextual"/>
+        </w:rPr>
+      </w:pPr>
+      <w:hyperlink w:anchor="_Toc134349218" w:history="1">
+        <w:r>
+          <w:rPr>
+            <w:rStyle w:val="Lienhypertexte"/>
+            <w:noProof/>
+          </w:rPr>
+          <w:t>2.1.5</w:t>
+        </w:r>
+        <w:r>
+          <w:rPr>
+            <w:rFonts w:eastAsiaTheme="minorEastAsia" w:cstheme="minorBidi"/>
+            <w:smallCaps w:val="0"/>
+            <w:noProof/>
+            <w:kern w:val="2"/>
+            <w:lang w:eastAsia="fr-CH"/>
+            <w14:ligatures w14:val="standardContextual"/>
+          </w:rPr>
+          <w:tab/>
+        </w:r>
+        <w:r>
+          <w:rPr>
+            <w:rStyle w:val="Lienhypertexte"/>
+            <w:noProof/>
+          </w:rPr>
+          <w:t>use case Rest User</w:t>
+        </w:r>
+        <w:r>
+          <w:rPr>
+            <w:noProof/>
+            <w:webHidden/>
+          </w:rPr>
+          <w:tab/>
+        </w:r>
+        <w:r>
+          <w:rPr>
+            <w:noProof/>
+            <w:webHidden/>
+          </w:rPr>
+          <w:fldChar w:fldCharType="begin"/>
+        </w:r>
+        <w:r>
+          <w:rPr>
+            <w:noProof/>
+            <w:webHidden/>
+          </w:rPr>
+          <w:instrText xml:space="preserve"> PAGEREF _Toc134349218 \h </w:instrText>
+        </w:r>
+        <w:r>
+          <w:rPr>
+            <w:noProof/>
+            <w:webHidden/>
+          </w:rPr>
+        </w:r>
+        <w:r>
+          <w:rPr>
+            <w:noProof/>
+            <w:webHidden/>
+          </w:rPr>
+          <w:fldChar w:fldCharType="separate"/>
+        </w:r>
+        <w:r>
+          <w:rPr>
+            <w:noProof/>
+            <w:webHidden/>
+          </w:rPr>
+          <w:t>8</w:t>
         </w:r>
         <w:r>
           <w:rPr>
@@ -554,16 +1113,18 @@
           <w:bCs w:val="0"/>
           <w:smallCaps w:val="0"/>
           <w:noProof/>
+          <w:kern w:val="2"/>
           <w:lang w:eastAsia="fr-CH"/>
+          <w14:ligatures w14:val="standardContextual"/>
         </w:rPr>
       </w:pPr>
-      <w:hyperlink w:anchor="_Toc134099118" w:history="1">
+      <w:hyperlink w:anchor="_Toc134349219" w:history="1">
         <w:r>
           <w:rPr>
             <w:rStyle w:val="Lienhypertexte"/>
             <w:noProof/>
           </w:rPr>
-          <w:t>1.2</w:t>
+          <w:t>2.2</w:t>
         </w:r>
         <w:r>
           <w:rPr>
@@ -572,7 +1133,9 @@
             <w:bCs w:val="0"/>
             <w:smallCaps w:val="0"/>
             <w:noProof/>
+            <w:kern w:val="2"/>
             <w:lang w:eastAsia="fr-CH"/>
+            <w14:ligatures w14:val="standardContextual"/>
           </w:rPr>
           <w:tab/>
         </w:r>
@@ -581,7 +1144,7 @@
             <w:rStyle w:val="Lienhypertexte"/>
             <w:noProof/>
           </w:rPr>
-          <w:t>Enjeux dans le métier</w:t>
+          <w:t>Séquence system</w:t>
         </w:r>
         <w:r>
           <w:rPr>
@@ -602,7 +1165,7 @@
             <w:noProof/>
             <w:webHidden/>
           </w:rPr>
-          <w:instrText xml:space="preserve"> PAGEREF _Toc134099118 \h </w:instrText>
+          <w:instrText xml:space="preserve"> PAGEREF _Toc134349219 \h </w:instrText>
         </w:r>
         <w:r>
           <w:rPr>
@@ -622,7 +1185,191 @@
             <w:noProof/>
             <w:webHidden/>
           </w:rPr>
-          <w:t>5</w:t>
+          <w:t>9</w:t>
+        </w:r>
+        <w:r>
+          <w:rPr>
+            <w:noProof/>
+            <w:webHidden/>
+          </w:rPr>
+          <w:fldChar w:fldCharType="end"/>
+        </w:r>
+      </w:hyperlink>
+    </w:p>
+    <w:p>
+      <w:pPr>
+        <w:pStyle w:val="TM3"/>
+        <w:tabs>
+          <w:tab w:val="left" w:pos="666"/>
+          <w:tab w:val="right" w:pos="9344"/>
+        </w:tabs>
+        <w:rPr>
+          <w:rFonts w:eastAsiaTheme="minorEastAsia" w:cstheme="minorBidi"/>
+          <w:smallCaps w:val="0"/>
+          <w:noProof/>
+          <w:kern w:val="2"/>
+          <w:lang w:eastAsia="fr-CH"/>
+          <w14:ligatures w14:val="standardContextual"/>
+        </w:rPr>
+      </w:pPr>
+      <w:hyperlink w:anchor="_Toc134349220" w:history="1">
+        <w:r>
+          <w:rPr>
+            <w:rStyle w:val="Lienhypertexte"/>
+            <w:noProof/>
+          </w:rPr>
+          <w:t>2.2.1</w:t>
+        </w:r>
+        <w:r>
+          <w:rPr>
+            <w:rFonts w:eastAsiaTheme="minorEastAsia" w:cstheme="minorBidi"/>
+            <w:smallCaps w:val="0"/>
+            <w:noProof/>
+            <w:kern w:val="2"/>
+            <w:lang w:eastAsia="fr-CH"/>
+            <w14:ligatures w14:val="standardContextual"/>
+          </w:rPr>
+          <w:tab/>
+        </w:r>
+        <w:r>
+          <w:rPr>
+            <w:rStyle w:val="Lienhypertexte"/>
+            <w:noProof/>
+          </w:rPr>
+          <w:t>Séquence system AjoutScore</w:t>
+        </w:r>
+        <w:r>
+          <w:rPr>
+            <w:noProof/>
+            <w:webHidden/>
+          </w:rPr>
+          <w:tab/>
+        </w:r>
+        <w:r>
+          <w:rPr>
+            <w:noProof/>
+            <w:webHidden/>
+          </w:rPr>
+          <w:fldChar w:fldCharType="begin"/>
+        </w:r>
+        <w:r>
+          <w:rPr>
+            <w:noProof/>
+            <w:webHidden/>
+          </w:rPr>
+          <w:instrText xml:space="preserve"> PAGEREF _Toc134349220 \h </w:instrText>
+        </w:r>
+        <w:r>
+          <w:rPr>
+            <w:noProof/>
+            <w:webHidden/>
+          </w:rPr>
+        </w:r>
+        <w:r>
+          <w:rPr>
+            <w:noProof/>
+            <w:webHidden/>
+          </w:rPr>
+          <w:fldChar w:fldCharType="separate"/>
+        </w:r>
+        <w:r>
+          <w:rPr>
+            <w:noProof/>
+            <w:webHidden/>
+          </w:rPr>
+          <w:t>9</w:t>
+        </w:r>
+        <w:r>
+          <w:rPr>
+            <w:noProof/>
+            <w:webHidden/>
+          </w:rPr>
+          <w:fldChar w:fldCharType="end"/>
+        </w:r>
+      </w:hyperlink>
+    </w:p>
+    <w:p>
+      <w:pPr>
+        <w:pStyle w:val="TM3"/>
+        <w:tabs>
+          <w:tab w:val="left" w:pos="666"/>
+          <w:tab w:val="right" w:pos="9344"/>
+        </w:tabs>
+        <w:rPr>
+          <w:rFonts w:eastAsiaTheme="minorEastAsia" w:cstheme="minorBidi"/>
+          <w:smallCaps w:val="0"/>
+          <w:noProof/>
+          <w:kern w:val="2"/>
+          <w:lang w:eastAsia="fr-CH"/>
+          <w14:ligatures w14:val="standardContextual"/>
+        </w:rPr>
+      </w:pPr>
+      <w:hyperlink w:anchor="_Toc134349221" w:history="1">
+        <w:r>
+          <w:rPr>
+            <w:rStyle w:val="Lienhypertexte"/>
+            <w:noProof/>
+          </w:rPr>
+          <w:t>2.2.2</w:t>
+        </w:r>
+        <w:r>
+          <w:rPr>
+            <w:rFonts w:eastAsiaTheme="minorEastAsia" w:cstheme="minorBidi"/>
+            <w:smallCaps w:val="0"/>
+            <w:noProof/>
+            <w:kern w:val="2"/>
+            <w:lang w:eastAsia="fr-CH"/>
+            <w14:ligatures w14:val="standardContextual"/>
+          </w:rPr>
+          <w:tab/>
+        </w:r>
+        <w:r>
+          <w:rPr>
+            <w:rStyle w:val="Lienhypertexte"/>
+            <w:noProof/>
+          </w:rPr>
+          <w:t>séquence system AjoutUtilisateur</w:t>
+        </w:r>
+        <w:r>
+          <w:rPr>
+            <w:noProof/>
+            <w:webHidden/>
+          </w:rPr>
+          <w:tab/>
+        </w:r>
+        <w:r>
+          <w:rPr>
+            <w:noProof/>
+            <w:webHidden/>
+          </w:rPr>
+          <w:fldChar w:fldCharType="begin"/>
+        </w:r>
+        <w:r>
+          <w:rPr>
+            <w:noProof/>
+            <w:webHidden/>
+          </w:rPr>
+          <w:instrText xml:space="preserve"> PAGEREF _Toc134349221 \h </w:instrText>
+        </w:r>
+        <w:r>
+          <w:rPr>
+            <w:noProof/>
+            <w:webHidden/>
+          </w:rPr>
+        </w:r>
+        <w:r>
+          <w:rPr>
+            <w:noProof/>
+            <w:webHidden/>
+          </w:rPr>
+          <w:fldChar w:fldCharType="separate"/>
+        </w:r>
+        <w:r>
+          <w:rPr>
+            <w:noProof/>
+            <w:webHidden/>
+          </w:rPr>
+          <w:t>10</w:t>
         </w:r>
         <w:r>
           <w:rPr>
@@ -646,17 +1393,19 @@
           <w:bCs w:val="0"/>
           <w:caps w:val="0"/>
           <w:noProof/>
+          <w:kern w:val="2"/>
           <w:u w:val="none"/>
           <w:lang w:eastAsia="fr-CH"/>
+          <w14:ligatures w14:val="standardContextual"/>
         </w:rPr>
       </w:pPr>
-      <w:hyperlink w:anchor="_Toc134099119" w:history="1">
+      <w:hyperlink w:anchor="_Toc134349222" w:history="1">
         <w:r>
           <w:rPr>
             <w:rStyle w:val="Lienhypertexte"/>
             <w:noProof/>
           </w:rPr>
-          <w:t>2</w:t>
+          <w:t>3</w:t>
         </w:r>
         <w:r>
           <w:rPr>
@@ -665,8 +1414,10 @@
             <w:bCs w:val="0"/>
             <w:caps w:val="0"/>
             <w:noProof/>
+            <w:kern w:val="2"/>
             <w:u w:val="none"/>
             <w:lang w:eastAsia="fr-CH"/>
+            <w14:ligatures w14:val="standardContextual"/>
           </w:rPr>
           <w:tab/>
         </w:r>
@@ -675,7 +1426,7 @@
             <w:rStyle w:val="Lienhypertexte"/>
             <w:noProof/>
           </w:rPr>
-          <w:t>Conclusion</w:t>
+          <w:t>Conception à faire complétement avec EA</w:t>
         </w:r>
         <w:r>
           <w:rPr>
@@ -696,7 +1447,7 @@
             <w:noProof/>
             <w:webHidden/>
           </w:rPr>
-          <w:instrText xml:space="preserve"> PAGEREF _Toc134099119 \h </w:instrText>
+          <w:instrText xml:space="preserve"> PAGEREF _Toc134349222 \h </w:instrText>
         </w:r>
         <w:r>
           <w:rPr>
@@ -716,7 +1467,7 @@
             <w:noProof/>
             <w:webHidden/>
           </w:rPr>
-          <w:t>5</w:t>
+          <w:t>10</w:t>
         </w:r>
         <w:r>
           <w:rPr>
@@ -740,16 +1491,18 @@
           <w:bCs w:val="0"/>
           <w:smallCaps w:val="0"/>
           <w:noProof/>
+          <w:kern w:val="2"/>
           <w:lang w:eastAsia="fr-CH"/>
+          <w14:ligatures w14:val="standardContextual"/>
         </w:rPr>
       </w:pPr>
-      <w:hyperlink w:anchor="_Toc134099120" w:history="1">
+      <w:hyperlink w:anchor="_Toc134349223" w:history="1">
         <w:r>
           <w:rPr>
             <w:rStyle w:val="Lienhypertexte"/>
             <w:noProof/>
           </w:rPr>
-          <w:t>2.1</w:t>
+          <w:t>3.1</w:t>
         </w:r>
         <w:r>
           <w:rPr>
@@ -758,7 +1511,9 @@
             <w:bCs w:val="0"/>
             <w:smallCaps w:val="0"/>
             <w:noProof/>
+            <w:kern w:val="2"/>
             <w:lang w:eastAsia="fr-CH"/>
+            <w14:ligatures w14:val="standardContextual"/>
           </w:rPr>
           <w:tab/>
         </w:r>
@@ -767,7 +1522,7 @@
             <w:rStyle w:val="Lienhypertexte"/>
             <w:noProof/>
           </w:rPr>
-          <w:t>Ce que j'ai appris</w:t>
+          <w:t>Class Diagram complet avec les explications de chaque application</w:t>
         </w:r>
         <w:r>
           <w:rPr>
@@ -788,7 +1543,7 @@
             <w:noProof/>
             <w:webHidden/>
           </w:rPr>
-          <w:instrText xml:space="preserve"> PAGEREF _Toc134099120 \h </w:instrText>
+          <w:instrText xml:space="preserve"> PAGEREF _Toc134349223 \h </w:instrText>
         </w:r>
         <w:r>
           <w:rPr>
@@ -808,7 +1563,105 @@
             <w:noProof/>
             <w:webHidden/>
           </w:rPr>
-          <w:t>5</w:t>
+          <w:t>10</w:t>
+        </w:r>
+        <w:r>
+          <w:rPr>
+            <w:noProof/>
+            <w:webHidden/>
+          </w:rPr>
+          <w:fldChar w:fldCharType="end"/>
+        </w:r>
+      </w:hyperlink>
+    </w:p>
+    <w:p>
+      <w:pPr>
+        <w:pStyle w:val="TM1"/>
+        <w:tabs>
+          <w:tab w:val="left" w:pos="332"/>
+          <w:tab w:val="right" w:pos="9344"/>
+        </w:tabs>
+        <w:rPr>
+          <w:rFonts w:eastAsiaTheme="minorEastAsia" w:cstheme="minorBidi"/>
+          <w:b w:val="0"/>
+          <w:bCs w:val="0"/>
+          <w:caps w:val="0"/>
+          <w:noProof/>
+          <w:kern w:val="2"/>
+          <w:u w:val="none"/>
+          <w:lang w:eastAsia="fr-CH"/>
+          <w14:ligatures w14:val="standardContextual"/>
+        </w:rPr>
+      </w:pPr>
+      <w:hyperlink w:anchor="_Toc134349224" w:history="1">
+        <w:r>
+          <w:rPr>
+            <w:rStyle w:val="Lienhypertexte"/>
+            <w:noProof/>
+          </w:rPr>
+          <w:t>4</w:t>
+        </w:r>
+        <w:r>
+          <w:rPr>
+            <w:rFonts w:eastAsiaTheme="minorEastAsia" w:cstheme="minorBidi"/>
+            <w:b w:val="0"/>
+            <w:bCs w:val="0"/>
+            <w:caps w:val="0"/>
+            <w:noProof/>
+            <w:kern w:val="2"/>
+            <w:u w:val="none"/>
+            <w:lang w:eastAsia="fr-CH"/>
+            <w14:ligatures w14:val="standardContextual"/>
+          </w:rPr>
+          <w:tab/>
+        </w:r>
+        <w:r>
+          <w:rPr>
+            <w:rStyle w:val="Lienhypertexte"/>
+            <w:noProof/>
+          </w:rPr>
+          <w:t>Bases de données</w:t>
+        </w:r>
+        <w:r>
+          <w:rPr>
+            <w:noProof/>
+            <w:webHidden/>
+          </w:rPr>
+          <w:tab/>
+        </w:r>
+        <w:r>
+          <w:rPr>
+            <w:noProof/>
+            <w:webHidden/>
+          </w:rPr>
+          <w:fldChar w:fldCharType="begin"/>
+        </w:r>
+        <w:r>
+          <w:rPr>
+            <w:noProof/>
+            <w:webHidden/>
+          </w:rPr>
+          <w:instrText xml:space="preserve"> PAGEREF _Toc134349224 \h </w:instrText>
+        </w:r>
+        <w:r>
+          <w:rPr>
+            <w:noProof/>
+            <w:webHidden/>
+          </w:rPr>
+        </w:r>
+        <w:r>
+          <w:rPr>
+            <w:noProof/>
+            <w:webHidden/>
+          </w:rPr>
+          <w:fldChar w:fldCharType="separate"/>
+        </w:r>
+        <w:r>
+          <w:rPr>
+            <w:noProof/>
+            <w:webHidden/>
+          </w:rPr>
+          <w:t>10</w:t>
         </w:r>
         <w:r>
           <w:rPr>
@@ -832,16 +1685,18 @@
           <w:bCs w:val="0"/>
           <w:smallCaps w:val="0"/>
           <w:noProof/>
+          <w:kern w:val="2"/>
           <w:lang w:eastAsia="fr-CH"/>
+          <w14:ligatures w14:val="standardContextual"/>
         </w:rPr>
       </w:pPr>
-      <w:hyperlink w:anchor="_Toc134099121" w:history="1">
+      <w:hyperlink w:anchor="_Toc134349225" w:history="1">
         <w:r>
           <w:rPr>
             <w:rStyle w:val="Lienhypertexte"/>
             <w:noProof/>
           </w:rPr>
-          <w:t>2.2</w:t>
+          <w:t>4.1</w:t>
         </w:r>
         <w:r>
           <w:rPr>
@@ -850,7 +1705,9 @@
             <w:bCs w:val="0"/>
             <w:smallCaps w:val="0"/>
             <w:noProof/>
+            <w:kern w:val="2"/>
             <w:lang w:eastAsia="fr-CH"/>
+            <w14:ligatures w14:val="standardContextual"/>
           </w:rPr>
           <w:tab/>
         </w:r>
@@ -859,7 +1716,7 @@
             <w:rStyle w:val="Lienhypertexte"/>
             <w:noProof/>
           </w:rPr>
-          <w:t>Ce que j’ai aimé</w:t>
+          <w:t>Modèles PhpMyadmin</w:t>
         </w:r>
         <w:r>
           <w:rPr>
@@ -880,7 +1737,7 @@
             <w:noProof/>
             <w:webHidden/>
           </w:rPr>
-          <w:instrText xml:space="preserve"> PAGEREF _Toc134099121 \h </w:instrText>
+          <w:instrText xml:space="preserve"> PAGEREF _Toc134349225 \h </w:instrText>
         </w:r>
         <w:r>
           <w:rPr>
@@ -900,7 +1757,7 @@
             <w:noProof/>
             <w:webHidden/>
           </w:rPr>
-          <w:t>5</w:t>
+          <w:t>10</w:t>
         </w:r>
         <w:r>
           <w:rPr>
@@ -924,16 +1781,18 @@
           <w:bCs w:val="0"/>
           <w:smallCaps w:val="0"/>
           <w:noProof/>
+          <w:kern w:val="2"/>
           <w:lang w:eastAsia="fr-CH"/>
+          <w14:ligatures w14:val="standardContextual"/>
         </w:rPr>
       </w:pPr>
-      <w:hyperlink w:anchor="_Toc134099122" w:history="1">
+      <w:hyperlink w:anchor="_Toc134349226" w:history="1">
         <w:r>
           <w:rPr>
             <w:rStyle w:val="Lienhypertexte"/>
             <w:noProof/>
           </w:rPr>
-          <w:t>2.3</w:t>
+          <w:t>4.2</w:t>
         </w:r>
         <w:r>
           <w:rPr>
@@ -942,7 +1801,9 @@
             <w:bCs w:val="0"/>
             <w:smallCaps w:val="0"/>
             <w:noProof/>
+            <w:kern w:val="2"/>
             <w:lang w:eastAsia="fr-CH"/>
+            <w14:ligatures w14:val="standardContextual"/>
           </w:rPr>
           <w:tab/>
         </w:r>
@@ -951,7 +1812,7 @@
             <w:rStyle w:val="Lienhypertexte"/>
             <w:noProof/>
           </w:rPr>
-          <w:t>Ce que j’ai moins aimé</w:t>
+          <w:t>Requêtes SQL utiles</w:t>
         </w:r>
         <w:r>
           <w:rPr>
@@ -972,7 +1833,7 @@
             <w:noProof/>
             <w:webHidden/>
           </w:rPr>
-          <w:instrText xml:space="preserve"> PAGEREF _Toc134099122 \h </w:instrText>
+          <w:instrText xml:space="preserve"> PAGEREF _Toc134349226 \h </w:instrText>
         </w:r>
         <w:r>
           <w:rPr>
@@ -992,78 +1853,7 @@
             <w:noProof/>
             <w:webHidden/>
           </w:rPr>
-          <w:t>5</w:t>
-        </w:r>
-        <w:r>
-          <w:rPr>
-            <w:noProof/>
-            <w:webHidden/>
-          </w:rPr>
-          <w:fldChar w:fldCharType="end"/>
-        </w:r>
-      </w:hyperlink>
-    </w:p>
-    <w:p>
-      <w:pPr>
-        <w:pStyle w:val="TM3"/>
-        <w:tabs>
-          <w:tab w:val="right" w:pos="9344"/>
-        </w:tabs>
-        <w:rPr>
-          <w:rFonts w:eastAsiaTheme="minorEastAsia" w:cstheme="minorBidi"/>
-          <w:smallCaps w:val="0"/>
-          <w:noProof/>
-          <w:lang w:eastAsia="fr-CH"/>
-        </w:rPr>
-      </w:pPr>
-      <w:hyperlink w:anchor="_Toc134099123" w:history="1">
-        <w:r>
-          <w:rPr>
-            <w:rStyle w:val="Lienhypertexte"/>
-            <w:noProof/>
-          </w:rPr>
-          <w:t>2.3.1</w:t>
-        </w:r>
-        <w:r>
-          <w:rPr>
-            <w:noProof/>
-            <w:webHidden/>
-          </w:rPr>
-          <w:tab/>
-        </w:r>
-        <w:r>
-          <w:rPr>
-            <w:noProof/>
-            <w:webHidden/>
-          </w:rPr>
-          <w:fldChar w:fldCharType="begin"/>
-        </w:r>
-        <w:r>
-          <w:rPr>
-            <w:noProof/>
-            <w:webHidden/>
-          </w:rPr>
-          <w:instrText xml:space="preserve"> PAGEREF _Toc134099123 \h </w:instrText>
-        </w:r>
-        <w:r>
-          <w:rPr>
-            <w:noProof/>
-            <w:webHidden/>
-          </w:rPr>
-        </w:r>
-        <w:r>
-          <w:rPr>
-            <w:noProof/>
-            <w:webHidden/>
-          </w:rPr>
-          <w:fldChar w:fldCharType="separate"/>
-        </w:r>
-        <w:r>
-          <w:rPr>
-            <w:noProof/>
-            <w:webHidden/>
-          </w:rPr>
-          <w:t>5</w:t>
+          <w:t>10</w:t>
         </w:r>
         <w:r>
           <w:rPr>
@@ -1087,17 +1877,19 @@
           <w:bCs w:val="0"/>
           <w:caps w:val="0"/>
           <w:noProof/>
+          <w:kern w:val="2"/>
           <w:u w:val="none"/>
           <w:lang w:eastAsia="fr-CH"/>
+          <w14:ligatures w14:val="standardContextual"/>
         </w:rPr>
       </w:pPr>
-      <w:hyperlink w:anchor="_Toc134099124" w:history="1">
+      <w:hyperlink w:anchor="_Toc134349227" w:history="1">
         <w:r>
           <w:rPr>
             <w:rStyle w:val="Lienhypertexte"/>
             <w:noProof/>
           </w:rPr>
-          <w:t>3</w:t>
+          <w:t>5</w:t>
         </w:r>
         <w:r>
           <w:rPr>
@@ -1106,8 +1898,10 @@
             <w:bCs w:val="0"/>
             <w:caps w:val="0"/>
             <w:noProof/>
+            <w:kern w:val="2"/>
             <w:u w:val="none"/>
             <w:lang w:eastAsia="fr-CH"/>
+            <w14:ligatures w14:val="standardContextual"/>
           </w:rPr>
           <w:tab/>
         </w:r>
@@ -1116,7 +1910,7 @@
             <w:rStyle w:val="Lienhypertexte"/>
             <w:noProof/>
           </w:rPr>
-          <w:t>Analyse à faire complètement avec EA</w:t>
+          <w:t>Implémentation des applications client Ap1 et client Ap2</w:t>
         </w:r>
         <w:r>
           <w:rPr>
@@ -1137,7 +1931,7 @@
             <w:noProof/>
             <w:webHidden/>
           </w:rPr>
-          <w:instrText xml:space="preserve"> PAGEREF _Toc134099124 \h </w:instrText>
+          <w:instrText xml:space="preserve"> PAGEREF _Toc134349227 \h </w:instrText>
         </w:r>
         <w:r>
           <w:rPr>
@@ -1157,7 +1951,7 @@
             <w:noProof/>
             <w:webHidden/>
           </w:rPr>
-          <w:t>6</w:t>
+          <w:t>10</w:t>
         </w:r>
         <w:r>
           <w:rPr>
@@ -1181,16 +1975,18 @@
           <w:bCs w:val="0"/>
           <w:smallCaps w:val="0"/>
           <w:noProof/>
+          <w:kern w:val="2"/>
           <w:lang w:eastAsia="fr-CH"/>
+          <w14:ligatures w14:val="standardContextual"/>
         </w:rPr>
       </w:pPr>
-      <w:hyperlink w:anchor="_Toc134099125" w:history="1">
+      <w:hyperlink w:anchor="_Toc134349228" w:history="1">
         <w:r>
           <w:rPr>
             <w:rStyle w:val="Lienhypertexte"/>
             <w:noProof/>
           </w:rPr>
-          <w:t>3.1</w:t>
+          <w:t>5.1</w:t>
         </w:r>
         <w:r>
           <w:rPr>
@@ -1199,7 +1995,9 @@
             <w:bCs w:val="0"/>
             <w:smallCaps w:val="0"/>
             <w:noProof/>
+            <w:kern w:val="2"/>
             <w:lang w:eastAsia="fr-CH"/>
+            <w14:ligatures w14:val="standardContextual"/>
           </w:rPr>
           <w:tab/>
         </w:r>
@@ -1208,7 +2006,7 @@
             <w:rStyle w:val="Lienhypertexte"/>
             <w:noProof/>
           </w:rPr>
-          <w:t>Use case  avec les explications des cas pour les applications</w:t>
+          <w:t>Application client 1</w:t>
         </w:r>
         <w:r>
           <w:rPr>
@@ -1229,7 +2027,7 @@
             <w:noProof/>
             <w:webHidden/>
           </w:rPr>
-          <w:instrText xml:space="preserve"> PAGEREF _Toc134099125 \h </w:instrText>
+          <w:instrText xml:space="preserve"> PAGEREF _Toc134349228 \h </w:instrText>
         </w:r>
         <w:r>
           <w:rPr>
@@ -1249,7 +2047,7 @@
             <w:noProof/>
             <w:webHidden/>
           </w:rPr>
-          <w:t>6</w:t>
+          <w:t>10</w:t>
         </w:r>
         <w:r>
           <w:rPr>
@@ -1273,16 +2071,18 @@
           <w:bCs w:val="0"/>
           <w:smallCaps w:val="0"/>
           <w:noProof/>
+          <w:kern w:val="2"/>
           <w:lang w:eastAsia="fr-CH"/>
+          <w14:ligatures w14:val="standardContextual"/>
         </w:rPr>
       </w:pPr>
-      <w:hyperlink w:anchor="_Toc134099126" w:history="1">
+      <w:hyperlink w:anchor="_Toc134349229" w:history="1">
         <w:r>
           <w:rPr>
             <w:rStyle w:val="Lienhypertexte"/>
             <w:noProof/>
           </w:rPr>
-          <w:t>3.2</w:t>
+          <w:t>5.2</w:t>
         </w:r>
         <w:r>
           <w:rPr>
@@ -1291,7 +2091,9 @@
             <w:bCs w:val="0"/>
             <w:smallCaps w:val="0"/>
             <w:noProof/>
+            <w:kern w:val="2"/>
             <w:lang w:eastAsia="fr-CH"/>
+            <w14:ligatures w14:val="standardContextual"/>
           </w:rPr>
           <w:tab/>
         </w:r>
@@ -1300,7 +2102,7 @@
             <w:rStyle w:val="Lienhypertexte"/>
             <w:noProof/>
           </w:rPr>
-          <w:t>Sequence System global entre les applications</w:t>
+          <w:t>Application client 2</w:t>
         </w:r>
         <w:r>
           <w:rPr>
@@ -1321,7 +2123,7 @@
             <w:noProof/>
             <w:webHidden/>
           </w:rPr>
-          <w:instrText xml:space="preserve"> PAGEREF _Toc134099126 \h </w:instrText>
+          <w:instrText xml:space="preserve"> PAGEREF _Toc134349229 \h </w:instrText>
         </w:r>
         <w:r>
           <w:rPr>
@@ -1341,7 +2143,7 @@
             <w:noProof/>
             <w:webHidden/>
           </w:rPr>
-          <w:t>6</w:t>
+          <w:t>10</w:t>
         </w:r>
         <w:r>
           <w:rPr>
@@ -1365,17 +2167,19 @@
           <w:bCs w:val="0"/>
           <w:caps w:val="0"/>
           <w:noProof/>
+          <w:kern w:val="2"/>
           <w:u w:val="none"/>
           <w:lang w:eastAsia="fr-CH"/>
+          <w14:ligatures w14:val="standardContextual"/>
         </w:rPr>
       </w:pPr>
-      <w:hyperlink w:anchor="_Toc134099127" w:history="1">
+      <w:hyperlink w:anchor="_Toc134349230" w:history="1">
         <w:r>
           <w:rPr>
             <w:rStyle w:val="Lienhypertexte"/>
             <w:noProof/>
           </w:rPr>
-          <w:t>4</w:t>
+          <w:t>6</w:t>
         </w:r>
         <w:r>
           <w:rPr>
@@ -1384,8 +2188,10 @@
             <w:bCs w:val="0"/>
             <w:caps w:val="0"/>
             <w:noProof/>
+            <w:kern w:val="2"/>
             <w:u w:val="none"/>
             <w:lang w:eastAsia="fr-CH"/>
+            <w14:ligatures w14:val="standardContextual"/>
           </w:rPr>
           <w:tab/>
         </w:r>
@@ -1394,7 +2200,7 @@
             <w:rStyle w:val="Lienhypertexte"/>
             <w:noProof/>
           </w:rPr>
-          <w:t>Conception à faire complétement avec EA</w:t>
+          <w:t>Implémentation de l'aplication API Gateway</w:t>
         </w:r>
         <w:r>
           <w:rPr>
@@ -1415,7 +2221,7 @@
             <w:noProof/>
             <w:webHidden/>
           </w:rPr>
-          <w:instrText xml:space="preserve"> PAGEREF _Toc134099127 \h </w:instrText>
+          <w:instrText xml:space="preserve"> PAGEREF _Toc134349230 \h </w:instrText>
         </w:r>
         <w:r>
           <w:rPr>
@@ -1435,7 +2241,7 @@
             <w:noProof/>
             <w:webHidden/>
           </w:rPr>
-          <w:t>6</w:t>
+          <w:t>10</w:t>
         </w:r>
         <w:r>
           <w:rPr>
@@ -1459,16 +2265,18 @@
           <w:bCs w:val="0"/>
           <w:smallCaps w:val="0"/>
           <w:noProof/>
+          <w:kern w:val="2"/>
           <w:lang w:eastAsia="fr-CH"/>
+          <w14:ligatures w14:val="standardContextual"/>
         </w:rPr>
       </w:pPr>
-      <w:hyperlink w:anchor="_Toc134099128" w:history="1">
+      <w:hyperlink w:anchor="_Toc134349231" w:history="1">
         <w:r>
           <w:rPr>
             <w:rStyle w:val="Lienhypertexte"/>
             <w:noProof/>
           </w:rPr>
-          <w:t>4.1</w:t>
+          <w:t>6.1</w:t>
         </w:r>
         <w:r>
           <w:rPr>
@@ -1477,7 +2285,9 @@
             <w:bCs w:val="0"/>
             <w:smallCaps w:val="0"/>
             <w:noProof/>
+            <w:kern w:val="2"/>
             <w:lang w:eastAsia="fr-CH"/>
+            <w14:ligatures w14:val="standardContextual"/>
           </w:rPr>
           <w:tab/>
         </w:r>
@@ -1486,7 +2296,7 @@
             <w:rStyle w:val="Lienhypertexte"/>
             <w:noProof/>
           </w:rPr>
-          <w:t>Class Diagram complet avec les explications de chaque application</w:t>
+          <w:t>Partie Servlet sur serveur Tomcat commun</w:t>
         </w:r>
         <w:r>
           <w:rPr>
@@ -1507,7 +2317,7 @@
             <w:noProof/>
             <w:webHidden/>
           </w:rPr>
-          <w:instrText xml:space="preserve"> PAGEREF _Toc134099128 \h </w:instrText>
+          <w:instrText xml:space="preserve"> PAGEREF _Toc134349231 \h </w:instrText>
         </w:r>
         <w:r>
           <w:rPr>
@@ -1527,7 +2337,7 @@
             <w:noProof/>
             <w:webHidden/>
           </w:rPr>
-          <w:t>6</w:t>
+          <w:t>10</w:t>
         </w:r>
         <w:r>
           <w:rPr>
@@ -1551,16 +2361,18 @@
           <w:bCs w:val="0"/>
           <w:smallCaps w:val="0"/>
           <w:noProof/>
+          <w:kern w:val="2"/>
           <w:lang w:eastAsia="fr-CH"/>
+          <w14:ligatures w14:val="standardContextual"/>
         </w:rPr>
       </w:pPr>
-      <w:hyperlink w:anchor="_Toc134099129" w:history="1">
+      <w:hyperlink w:anchor="_Toc134349232" w:history="1">
         <w:r>
           <w:rPr>
             <w:rStyle w:val="Lienhypertexte"/>
             <w:noProof/>
           </w:rPr>
-          <w:t>4.2</w:t>
+          <w:t>6.2</w:t>
         </w:r>
         <w:r>
           <w:rPr>
@@ -1569,7 +2381,9 @@
             <w:bCs w:val="0"/>
             <w:smallCaps w:val="0"/>
             <w:noProof/>
+            <w:kern w:val="2"/>
             <w:lang w:eastAsia="fr-CH"/>
+            <w14:ligatures w14:val="standardContextual"/>
           </w:rPr>
           <w:tab/>
         </w:r>
@@ -1578,7 +2392,7 @@
             <w:rStyle w:val="Lienhypertexte"/>
             <w:noProof/>
           </w:rPr>
-          <w:t>Navigation Diagram complet avec les explications des applications</w:t>
+          <w:t>Gestion session</w:t>
         </w:r>
         <w:r>
           <w:rPr>
@@ -1599,7 +2413,7 @@
             <w:noProof/>
             <w:webHidden/>
           </w:rPr>
-          <w:instrText xml:space="preserve"> PAGEREF _Toc134099129 \h </w:instrText>
+          <w:instrText xml:space="preserve"> PAGEREF _Toc134349232 \h </w:instrText>
         </w:r>
         <w:r>
           <w:rPr>
@@ -1619,7 +2433,7 @@
             <w:noProof/>
             <w:webHidden/>
           </w:rPr>
-          <w:t>6</w:t>
+          <w:t>10</w:t>
         </w:r>
         <w:r>
           <w:rPr>
@@ -1643,17 +2457,19 @@
           <w:bCs w:val="0"/>
           <w:caps w:val="0"/>
           <w:noProof/>
+          <w:kern w:val="2"/>
           <w:u w:val="none"/>
           <w:lang w:eastAsia="fr-CH"/>
+          <w14:ligatures w14:val="standardContextual"/>
         </w:rPr>
       </w:pPr>
-      <w:hyperlink w:anchor="_Toc134099130" w:history="1">
+      <w:hyperlink w:anchor="_Toc134349233" w:history="1">
         <w:r>
           <w:rPr>
             <w:rStyle w:val="Lienhypertexte"/>
             <w:noProof/>
           </w:rPr>
-          <w:t>5</w:t>
+          <w:t>7</w:t>
         </w:r>
         <w:r>
           <w:rPr>
@@ -1662,8 +2478,10 @@
             <w:bCs w:val="0"/>
             <w:caps w:val="0"/>
             <w:noProof/>
+            <w:kern w:val="2"/>
             <w:u w:val="none"/>
             <w:lang w:eastAsia="fr-CH"/>
+            <w14:ligatures w14:val="standardContextual"/>
           </w:rPr>
           <w:tab/>
         </w:r>
@@ -1672,7 +2490,7 @@
             <w:rStyle w:val="Lienhypertexte"/>
             <w:noProof/>
           </w:rPr>
-          <w:t>Bases de données</w:t>
+          <w:t>Implémentation des aplications Service Rest1 et Service Rest2</w:t>
         </w:r>
         <w:r>
           <w:rPr>
@@ -1693,7 +2511,7 @@
             <w:noProof/>
             <w:webHidden/>
           </w:rPr>
-          <w:instrText xml:space="preserve"> PAGEREF _Toc134099130 \h </w:instrText>
+          <w:instrText xml:space="preserve"> PAGEREF _Toc134349233 \h </w:instrText>
         </w:r>
         <w:r>
           <w:rPr>
@@ -1713,7 +2531,7 @@
             <w:noProof/>
             <w:webHidden/>
           </w:rPr>
-          <w:t>6</w:t>
+          <w:t>11</w:t>
         </w:r>
         <w:r>
           <w:rPr>
@@ -1737,16 +2555,18 @@
           <w:bCs w:val="0"/>
           <w:smallCaps w:val="0"/>
           <w:noProof/>
+          <w:kern w:val="2"/>
           <w:lang w:eastAsia="fr-CH"/>
+          <w14:ligatures w14:val="standardContextual"/>
         </w:rPr>
       </w:pPr>
-      <w:hyperlink w:anchor="_Toc134099131" w:history="1">
+      <w:hyperlink w:anchor="_Toc134349234" w:history="1">
         <w:r>
           <w:rPr>
             <w:rStyle w:val="Lienhypertexte"/>
             <w:noProof/>
           </w:rPr>
-          <w:t>5.1</w:t>
+          <w:t>7.1</w:t>
         </w:r>
         <w:r>
           <w:rPr>
@@ -1755,7 +2575,9 @@
             <w:bCs w:val="0"/>
             <w:smallCaps w:val="0"/>
             <w:noProof/>
+            <w:kern w:val="2"/>
             <w:lang w:eastAsia="fr-CH"/>
+            <w14:ligatures w14:val="standardContextual"/>
           </w:rPr>
           <w:tab/>
         </w:r>
@@ -1764,7 +2586,7 @@
             <w:rStyle w:val="Lienhypertexte"/>
             <w:noProof/>
           </w:rPr>
-          <w:t>Modèles WorkBench MySQL</w:t>
+          <w:t>Application Service Rest1</w:t>
         </w:r>
         <w:r>
           <w:rPr>
@@ -1785,7 +2607,7 @@
             <w:noProof/>
             <w:webHidden/>
           </w:rPr>
-          <w:instrText xml:space="preserve"> PAGEREF _Toc134099131 \h </w:instrText>
+          <w:instrText xml:space="preserve"> PAGEREF _Toc134349234 \h </w:instrText>
         </w:r>
         <w:r>
           <w:rPr>
@@ -1805,7 +2627,7 @@
             <w:noProof/>
             <w:webHidden/>
           </w:rPr>
-          <w:t>6</w:t>
+          <w:t>11</w:t>
         </w:r>
         <w:r>
           <w:rPr>
@@ -1829,16 +2651,18 @@
           <w:bCs w:val="0"/>
           <w:smallCaps w:val="0"/>
           <w:noProof/>
+          <w:kern w:val="2"/>
           <w:lang w:eastAsia="fr-CH"/>
+          <w14:ligatures w14:val="standardContextual"/>
         </w:rPr>
       </w:pPr>
-      <w:hyperlink w:anchor="_Toc134099132" w:history="1">
+      <w:hyperlink w:anchor="_Toc134349235" w:history="1">
         <w:r>
           <w:rPr>
             <w:rStyle w:val="Lienhypertexte"/>
             <w:noProof/>
           </w:rPr>
-          <w:t>5.2</w:t>
+          <w:t>7.2</w:t>
         </w:r>
         <w:r>
           <w:rPr>
@@ -1847,7 +2671,9 @@
             <w:bCs w:val="0"/>
             <w:smallCaps w:val="0"/>
             <w:noProof/>
+            <w:kern w:val="2"/>
             <w:lang w:eastAsia="fr-CH"/>
+            <w14:ligatures w14:val="standardContextual"/>
           </w:rPr>
           <w:tab/>
         </w:r>
@@ -1856,7 +2682,7 @@
             <w:rStyle w:val="Lienhypertexte"/>
             <w:noProof/>
           </w:rPr>
-          <w:t>Requêtes SQL utiles</w:t>
+          <w:t>Application Service Rest2</w:t>
         </w:r>
         <w:r>
           <w:rPr>
@@ -1877,7 +2703,7 @@
             <w:noProof/>
             <w:webHidden/>
           </w:rPr>
-          <w:instrText xml:space="preserve"> PAGEREF _Toc134099132 \h </w:instrText>
+          <w:instrText xml:space="preserve"> PAGEREF _Toc134349235 \h </w:instrText>
         </w:r>
         <w:r>
           <w:rPr>
@@ -1897,7 +2723,7 @@
             <w:noProof/>
             <w:webHidden/>
           </w:rPr>
-          <w:t>6</w:t>
+          <w:t>11</w:t>
         </w:r>
         <w:r>
           <w:rPr>
@@ -1921,17 +2747,19 @@
           <w:bCs w:val="0"/>
           <w:caps w:val="0"/>
           <w:noProof/>
+          <w:kern w:val="2"/>
           <w:u w:val="none"/>
           <w:lang w:eastAsia="fr-CH"/>
+          <w14:ligatures w14:val="standardContextual"/>
         </w:rPr>
       </w:pPr>
-      <w:hyperlink w:anchor="_Toc134099133" w:history="1">
+      <w:hyperlink w:anchor="_Toc134349236" w:history="1">
         <w:r>
           <w:rPr>
             <w:rStyle w:val="Lienhypertexte"/>
             <w:noProof/>
           </w:rPr>
-          <w:t>6</w:t>
+          <w:t>8</w:t>
         </w:r>
         <w:r>
           <w:rPr>
@@ -1940,8 +2768,10 @@
             <w:bCs w:val="0"/>
             <w:caps w:val="0"/>
             <w:noProof/>
+            <w:kern w:val="2"/>
             <w:u w:val="none"/>
             <w:lang w:eastAsia="fr-CH"/>
+            <w14:ligatures w14:val="standardContextual"/>
           </w:rPr>
           <w:tab/>
         </w:r>
@@ -1950,7 +2780,7 @@
             <w:rStyle w:val="Lienhypertexte"/>
             <w:noProof/>
           </w:rPr>
-          <w:t>Implémentation des applications client Ap1 et client Ap2</w:t>
+          <w:t>Hébergement</w:t>
         </w:r>
         <w:r>
           <w:rPr>
@@ -1971,7 +2801,7 @@
             <w:noProof/>
             <w:webHidden/>
           </w:rPr>
-          <w:instrText xml:space="preserve"> PAGEREF _Toc134099133 \h </w:instrText>
+          <w:instrText xml:space="preserve"> PAGEREF _Toc134349236 \h </w:instrText>
         </w:r>
         <w:r>
           <w:rPr>
@@ -1991,7 +2821,7 @@
             <w:noProof/>
             <w:webHidden/>
           </w:rPr>
-          <w:t>6</w:t>
+          <w:t>11</w:t>
         </w:r>
         <w:r>
           <w:rPr>
@@ -2004,9 +2834,401 @@
     </w:p>
     <w:p>
       <w:pPr>
+        <w:pStyle w:val="TM1"/>
+        <w:tabs>
+          <w:tab w:val="left" w:pos="332"/>
+          <w:tab w:val="right" w:pos="9344"/>
+        </w:tabs>
+        <w:rPr>
+          <w:rFonts w:eastAsiaTheme="minorEastAsia" w:cstheme="minorBidi"/>
+          <w:b w:val="0"/>
+          <w:bCs w:val="0"/>
+          <w:caps w:val="0"/>
+          <w:noProof/>
+          <w:kern w:val="2"/>
+          <w:u w:val="none"/>
+          <w:lang w:eastAsia="fr-CH"/>
+          <w14:ligatures w14:val="standardContextual"/>
+        </w:rPr>
+      </w:pPr>
+      <w:hyperlink w:anchor="_Toc134349237" w:history="1">
+        <w:r>
+          <w:rPr>
+            <w:rStyle w:val="Lienhypertexte"/>
+            <w:noProof/>
+          </w:rPr>
+          <w:t>9</w:t>
+        </w:r>
+        <w:r>
+          <w:rPr>
+            <w:rFonts w:eastAsiaTheme="minorEastAsia" w:cstheme="minorBidi"/>
+            <w:b w:val="0"/>
+            <w:bCs w:val="0"/>
+            <w:caps w:val="0"/>
+            <w:noProof/>
+            <w:kern w:val="2"/>
+            <w:u w:val="none"/>
+            <w:lang w:eastAsia="fr-CH"/>
+            <w14:ligatures w14:val="standardContextual"/>
+          </w:rPr>
+          <w:tab/>
+        </w:r>
+        <w:r>
+          <w:rPr>
+            <w:rStyle w:val="Lienhypertexte"/>
+            <w:noProof/>
+          </w:rPr>
+          <w:t>Installation du projet complet avec les 5 applications</w:t>
+        </w:r>
+        <w:r>
+          <w:rPr>
+            <w:noProof/>
+            <w:webHidden/>
+          </w:rPr>
+          <w:tab/>
+        </w:r>
+        <w:r>
+          <w:rPr>
+            <w:noProof/>
+            <w:webHidden/>
+          </w:rPr>
+          <w:fldChar w:fldCharType="begin"/>
+        </w:r>
+        <w:r>
+          <w:rPr>
+            <w:noProof/>
+            <w:webHidden/>
+          </w:rPr>
+          <w:instrText xml:space="preserve"> PAGEREF _Toc134349237 \h </w:instrText>
+        </w:r>
+        <w:r>
+          <w:rPr>
+            <w:noProof/>
+            <w:webHidden/>
+          </w:rPr>
+        </w:r>
+        <w:r>
+          <w:rPr>
+            <w:noProof/>
+            <w:webHidden/>
+          </w:rPr>
+          <w:fldChar w:fldCharType="separate"/>
+        </w:r>
+        <w:r>
+          <w:rPr>
+            <w:noProof/>
+            <w:webHidden/>
+          </w:rPr>
+          <w:t>11</w:t>
+        </w:r>
+        <w:r>
+          <w:rPr>
+            <w:noProof/>
+            <w:webHidden/>
+          </w:rPr>
+          <w:fldChar w:fldCharType="end"/>
+        </w:r>
+      </w:hyperlink>
+    </w:p>
+    <w:p>
+      <w:pPr>
+        <w:pStyle w:val="TM1"/>
+        <w:tabs>
+          <w:tab w:val="left" w:pos="443"/>
+          <w:tab w:val="right" w:pos="9344"/>
+        </w:tabs>
+        <w:rPr>
+          <w:rFonts w:eastAsiaTheme="minorEastAsia" w:cstheme="minorBidi"/>
+          <w:b w:val="0"/>
+          <w:bCs w:val="0"/>
+          <w:caps w:val="0"/>
+          <w:noProof/>
+          <w:kern w:val="2"/>
+          <w:u w:val="none"/>
+          <w:lang w:eastAsia="fr-CH"/>
+          <w14:ligatures w14:val="standardContextual"/>
+        </w:rPr>
+      </w:pPr>
+      <w:hyperlink w:anchor="_Toc134349238" w:history="1">
+        <w:r>
+          <w:rPr>
+            <w:rStyle w:val="Lienhypertexte"/>
+            <w:noProof/>
+          </w:rPr>
+          <w:t>10</w:t>
+        </w:r>
+        <w:r>
+          <w:rPr>
+            <w:rFonts w:eastAsiaTheme="minorEastAsia" w:cstheme="minorBidi"/>
+            <w:b w:val="0"/>
+            <w:bCs w:val="0"/>
+            <w:caps w:val="0"/>
+            <w:noProof/>
+            <w:kern w:val="2"/>
+            <w:u w:val="none"/>
+            <w:lang w:eastAsia="fr-CH"/>
+            <w14:ligatures w14:val="standardContextual"/>
+          </w:rPr>
+          <w:tab/>
+        </w:r>
+        <w:r>
+          <w:rPr>
+            <w:rStyle w:val="Lienhypertexte"/>
+            <w:noProof/>
+          </w:rPr>
+          <w:t>Outils, langages (versions, définitions, installations)</w:t>
+        </w:r>
+        <w:r>
+          <w:rPr>
+            <w:noProof/>
+            <w:webHidden/>
+          </w:rPr>
+          <w:tab/>
+        </w:r>
+        <w:r>
+          <w:rPr>
+            <w:noProof/>
+            <w:webHidden/>
+          </w:rPr>
+          <w:fldChar w:fldCharType="begin"/>
+        </w:r>
+        <w:r>
+          <w:rPr>
+            <w:noProof/>
+            <w:webHidden/>
+          </w:rPr>
+          <w:instrText xml:space="preserve"> PAGEREF _Toc134349238 \h </w:instrText>
+        </w:r>
+        <w:r>
+          <w:rPr>
+            <w:noProof/>
+            <w:webHidden/>
+          </w:rPr>
+        </w:r>
+        <w:r>
+          <w:rPr>
+            <w:noProof/>
+            <w:webHidden/>
+          </w:rPr>
+          <w:fldChar w:fldCharType="separate"/>
+        </w:r>
+        <w:r>
+          <w:rPr>
+            <w:noProof/>
+            <w:webHidden/>
+          </w:rPr>
+          <w:t>11</w:t>
+        </w:r>
+        <w:r>
+          <w:rPr>
+            <w:noProof/>
+            <w:webHidden/>
+          </w:rPr>
+          <w:fldChar w:fldCharType="end"/>
+        </w:r>
+      </w:hyperlink>
+    </w:p>
+    <w:p>
+      <w:pPr>
+        <w:pStyle w:val="TM1"/>
+        <w:tabs>
+          <w:tab w:val="left" w:pos="443"/>
+          <w:tab w:val="right" w:pos="9344"/>
+        </w:tabs>
+        <w:rPr>
+          <w:rFonts w:eastAsiaTheme="minorEastAsia" w:cstheme="minorBidi"/>
+          <w:b w:val="0"/>
+          <w:bCs w:val="0"/>
+          <w:caps w:val="0"/>
+          <w:noProof/>
+          <w:kern w:val="2"/>
+          <w:u w:val="none"/>
+          <w:lang w:eastAsia="fr-CH"/>
+          <w14:ligatures w14:val="standardContextual"/>
+        </w:rPr>
+      </w:pPr>
+      <w:hyperlink w:anchor="_Toc134349239" w:history="1">
+        <w:r>
+          <w:rPr>
+            <w:rStyle w:val="Lienhypertexte"/>
+            <w:noProof/>
+          </w:rPr>
+          <w:t>11</w:t>
+        </w:r>
+        <w:r>
+          <w:rPr>
+            <w:rFonts w:eastAsiaTheme="minorEastAsia" w:cstheme="minorBidi"/>
+            <w:b w:val="0"/>
+            <w:bCs w:val="0"/>
+            <w:caps w:val="0"/>
+            <w:noProof/>
+            <w:kern w:val="2"/>
+            <w:u w:val="none"/>
+            <w:lang w:eastAsia="fr-CH"/>
+            <w14:ligatures w14:val="standardContextual"/>
+          </w:rPr>
+          <w:tab/>
+        </w:r>
+        <w:r>
+          <w:rPr>
+            <w:rStyle w:val="Lienhypertexte"/>
+            <w:noProof/>
+          </w:rPr>
+          <w:t>Tests de fonctionnement du projet</w:t>
+        </w:r>
+        <w:r>
+          <w:rPr>
+            <w:noProof/>
+            <w:webHidden/>
+          </w:rPr>
+          <w:tab/>
+        </w:r>
+        <w:r>
+          <w:rPr>
+            <w:noProof/>
+            <w:webHidden/>
+          </w:rPr>
+          <w:fldChar w:fldCharType="begin"/>
+        </w:r>
+        <w:r>
+          <w:rPr>
+            <w:noProof/>
+            <w:webHidden/>
+          </w:rPr>
+          <w:instrText xml:space="preserve"> PAGEREF _Toc134349239 \h </w:instrText>
+        </w:r>
+        <w:r>
+          <w:rPr>
+            <w:noProof/>
+            <w:webHidden/>
+          </w:rPr>
+        </w:r>
+        <w:r>
+          <w:rPr>
+            <w:noProof/>
+            <w:webHidden/>
+          </w:rPr>
+          <w:fldChar w:fldCharType="separate"/>
+        </w:r>
+        <w:r>
+          <w:rPr>
+            <w:noProof/>
+            <w:webHidden/>
+          </w:rPr>
+          <w:t>11</w:t>
+        </w:r>
+        <w:r>
+          <w:rPr>
+            <w:noProof/>
+            <w:webHidden/>
+          </w:rPr>
+          <w:fldChar w:fldCharType="end"/>
+        </w:r>
+      </w:hyperlink>
+    </w:p>
+    <w:p>
+      <w:pPr>
+        <w:pStyle w:val="TM1"/>
+        <w:tabs>
+          <w:tab w:val="left" w:pos="443"/>
+          <w:tab w:val="right" w:pos="9344"/>
+        </w:tabs>
+        <w:rPr>
+          <w:rFonts w:eastAsiaTheme="minorEastAsia" w:cstheme="minorBidi"/>
+          <w:b w:val="0"/>
+          <w:bCs w:val="0"/>
+          <w:caps w:val="0"/>
+          <w:noProof/>
+          <w:kern w:val="2"/>
+          <w:u w:val="none"/>
+          <w:lang w:eastAsia="fr-CH"/>
+          <w14:ligatures w14:val="standardContextual"/>
+        </w:rPr>
+      </w:pPr>
+      <w:hyperlink w:anchor="_Toc134349240" w:history="1">
+        <w:r>
+          <w:rPr>
+            <w:rStyle w:val="Lienhypertexte"/>
+            <w:noProof/>
+          </w:rPr>
+          <w:t>12</w:t>
+        </w:r>
+        <w:r>
+          <w:rPr>
+            <w:rFonts w:eastAsiaTheme="minorEastAsia" w:cstheme="minorBidi"/>
+            <w:b w:val="0"/>
+            <w:bCs w:val="0"/>
+            <w:caps w:val="0"/>
+            <w:noProof/>
+            <w:kern w:val="2"/>
+            <w:u w:val="none"/>
+            <w:lang w:eastAsia="fr-CH"/>
+            <w14:ligatures w14:val="standardContextual"/>
+          </w:rPr>
+          <w:tab/>
+        </w:r>
+        <w:r>
+          <w:rPr>
+            <w:rStyle w:val="Lienhypertexte"/>
+            <w:noProof/>
+          </w:rPr>
+          <w:t>Auto-évaluations et conclusions</w:t>
+        </w:r>
+        <w:r>
+          <w:rPr>
+            <w:noProof/>
+            <w:webHidden/>
+          </w:rPr>
+          <w:tab/>
+        </w:r>
+        <w:r>
+          <w:rPr>
+            <w:noProof/>
+            <w:webHidden/>
+          </w:rPr>
+          <w:fldChar w:fldCharType="begin"/>
+        </w:r>
+        <w:r>
+          <w:rPr>
+            <w:noProof/>
+            <w:webHidden/>
+          </w:rPr>
+          <w:instrText xml:space="preserve"> PAGEREF _Toc134349240 \h </w:instrText>
+        </w:r>
+        <w:r>
+          <w:rPr>
+            <w:noProof/>
+            <w:webHidden/>
+          </w:rPr>
+        </w:r>
+        <w:r>
+          <w:rPr>
+            <w:noProof/>
+            <w:webHidden/>
+          </w:rPr>
+          <w:fldChar w:fldCharType="separate"/>
+        </w:r>
+        <w:r>
+          <w:rPr>
+            <w:noProof/>
+            <w:webHidden/>
+          </w:rPr>
+          <w:t>11</w:t>
+        </w:r>
+        <w:r>
+          <w:rPr>
+            <w:noProof/>
+            <w:webHidden/>
+          </w:rPr>
+          <w:fldChar w:fldCharType="end"/>
+        </w:r>
+      </w:hyperlink>
+    </w:p>
+    <w:p>
+      <w:pPr>
         <w:pStyle w:val="TM2"/>
         <w:tabs>
-          <w:tab w:val="left" w:pos="502"/>
+          <w:tab w:val="left" w:pos="613"/>
           <w:tab w:val="right" w:pos="9344"/>
         </w:tabs>
         <w:rPr>
@@ -2015,16 +3237,18 @@
           <w:bCs w:val="0"/>
           <w:smallCaps w:val="0"/>
           <w:noProof/>
+          <w:kern w:val="2"/>
           <w:lang w:eastAsia="fr-CH"/>
+          <w14:ligatures w14:val="standardContextual"/>
         </w:rPr>
       </w:pPr>
-      <w:hyperlink w:anchor="_Toc134099134" w:history="1">
+      <w:hyperlink w:anchor="_Toc134349241" w:history="1">
         <w:r>
           <w:rPr>
             <w:rStyle w:val="Lienhypertexte"/>
             <w:noProof/>
           </w:rPr>
-          <w:t>6.1</w:t>
+          <w:t>12.1</w:t>
         </w:r>
         <w:r>
           <w:rPr>
@@ -2033,7 +3257,9 @@
             <w:bCs w:val="0"/>
             <w:smallCaps w:val="0"/>
             <w:noProof/>
+            <w:kern w:val="2"/>
             <w:lang w:eastAsia="fr-CH"/>
+            <w14:ligatures w14:val="standardContextual"/>
           </w:rPr>
           <w:tab/>
         </w:r>
@@ -2042,7 +3268,7 @@
             <w:rStyle w:val="Lienhypertexte"/>
             <w:noProof/>
           </w:rPr>
-          <w:t>Application client 1</w:t>
+          <w:t>Nicolas</w:t>
         </w:r>
         <w:r>
           <w:rPr>
@@ -2063,7 +3289,7 @@
             <w:noProof/>
             <w:webHidden/>
           </w:rPr>
-          <w:instrText xml:space="preserve"> PAGEREF _Toc134099134 \h </w:instrText>
+          <w:instrText xml:space="preserve"> PAGEREF _Toc134349241 \h </w:instrText>
         </w:r>
         <w:r>
           <w:rPr>
@@ -2083,7 +3309,7 @@
             <w:noProof/>
             <w:webHidden/>
           </w:rPr>
-          <w:t>6</w:t>
+          <w:t>11</w:t>
         </w:r>
         <w:r>
           <w:rPr>
@@ -2098,7 +3324,7 @@
       <w:pPr>
         <w:pStyle w:val="TM2"/>
         <w:tabs>
-          <w:tab w:val="left" w:pos="502"/>
+          <w:tab w:val="left" w:pos="613"/>
           <w:tab w:val="right" w:pos="9344"/>
         </w:tabs>
         <w:rPr>
@@ -2107,16 +3333,18 @@
           <w:bCs w:val="0"/>
           <w:smallCaps w:val="0"/>
           <w:noProof/>
+          <w:kern w:val="2"/>
           <w:lang w:eastAsia="fr-CH"/>
+          <w14:ligatures w14:val="standardContextual"/>
         </w:rPr>
       </w:pPr>
-      <w:hyperlink w:anchor="_Toc134099135" w:history="1">
+      <w:hyperlink w:anchor="_Toc134349242" w:history="1">
         <w:r>
           <w:rPr>
             <w:rStyle w:val="Lienhypertexte"/>
             <w:noProof/>
           </w:rPr>
-          <w:t>6.2</w:t>
+          <w:t>12.2</w:t>
         </w:r>
         <w:r>
           <w:rPr>
@@ -2125,7 +3353,9 @@
             <w:bCs w:val="0"/>
             <w:smallCaps w:val="0"/>
             <w:noProof/>
+            <w:kern w:val="2"/>
             <w:lang w:eastAsia="fr-CH"/>
+            <w14:ligatures w14:val="standardContextual"/>
           </w:rPr>
           <w:tab/>
         </w:r>
@@ -2134,7 +3364,7 @@
             <w:rStyle w:val="Lienhypertexte"/>
             <w:noProof/>
           </w:rPr>
-          <w:t>Application client 2</w:t>
+          <w:t>Xavier</w:t>
         </w:r>
         <w:r>
           <w:rPr>
@@ -2155,7 +3385,7 @@
             <w:noProof/>
             <w:webHidden/>
           </w:rPr>
-          <w:instrText xml:space="preserve"> PAGEREF _Toc134099135 \h </w:instrText>
+          <w:instrText xml:space="preserve"> PAGEREF _Toc134349242 \h </w:instrText>
         </w:r>
         <w:r>
           <w:rPr>
@@ -2175,941 +3405,7 @@
             <w:noProof/>
             <w:webHidden/>
           </w:rPr>
-          <w:t>6</w:t>
-        </w:r>
-        <w:r>
-          <w:rPr>
-            <w:noProof/>
-            <w:webHidden/>
-          </w:rPr>
-          <w:fldChar w:fldCharType="end"/>
-        </w:r>
-      </w:hyperlink>
-    </w:p>
-    <w:p>
-      <w:pPr>
-        <w:pStyle w:val="TM1"/>
-        <w:tabs>
-          <w:tab w:val="left" w:pos="332"/>
-          <w:tab w:val="right" w:pos="9344"/>
-        </w:tabs>
-        <w:rPr>
-          <w:rFonts w:eastAsiaTheme="minorEastAsia" w:cstheme="minorBidi"/>
-          <w:b w:val="0"/>
-          <w:bCs w:val="0"/>
-          <w:caps w:val="0"/>
-          <w:noProof/>
-          <w:u w:val="none"/>
-          <w:lang w:eastAsia="fr-CH"/>
-        </w:rPr>
-      </w:pPr>
-      <w:hyperlink w:anchor="_Toc134099136" w:history="1">
-        <w:r>
-          <w:rPr>
-            <w:rStyle w:val="Lienhypertexte"/>
-            <w:noProof/>
-          </w:rPr>
-          <w:t>7</w:t>
-        </w:r>
-        <w:r>
-          <w:rPr>
-            <w:rFonts w:eastAsiaTheme="minorEastAsia" w:cstheme="minorBidi"/>
-            <w:b w:val="0"/>
-            <w:bCs w:val="0"/>
-            <w:caps w:val="0"/>
-            <w:noProof/>
-            <w:u w:val="none"/>
-            <w:lang w:eastAsia="fr-CH"/>
-          </w:rPr>
-          <w:tab/>
-        </w:r>
-        <w:r>
-          <w:rPr>
-            <w:rStyle w:val="Lienhypertexte"/>
-            <w:noProof/>
-          </w:rPr>
-          <w:t>Implémentation de l'aplication API Gateway</w:t>
-        </w:r>
-        <w:r>
-          <w:rPr>
-            <w:noProof/>
-            <w:webHidden/>
-          </w:rPr>
-          <w:tab/>
-        </w:r>
-        <w:r>
-          <w:rPr>
-            <w:noProof/>
-            <w:webHidden/>
-          </w:rPr>
-          <w:fldChar w:fldCharType="begin"/>
-        </w:r>
-        <w:r>
-          <w:rPr>
-            <w:noProof/>
-            <w:webHidden/>
-          </w:rPr>
-          <w:instrText xml:space="preserve"> PAGEREF _Toc134099136 \h </w:instrText>
-        </w:r>
-        <w:r>
-          <w:rPr>
-            <w:noProof/>
-            <w:webHidden/>
-          </w:rPr>
-        </w:r>
-        <w:r>
-          <w:rPr>
-            <w:noProof/>
-            <w:webHidden/>
-          </w:rPr>
-          <w:fldChar w:fldCharType="separate"/>
-        </w:r>
-        <w:r>
-          <w:rPr>
-            <w:noProof/>
-            <w:webHidden/>
-          </w:rPr>
-          <w:t>6</w:t>
-        </w:r>
-        <w:r>
-          <w:rPr>
-            <w:noProof/>
-            <w:webHidden/>
-          </w:rPr>
-          <w:fldChar w:fldCharType="end"/>
-        </w:r>
-      </w:hyperlink>
-    </w:p>
-    <w:p>
-      <w:pPr>
-        <w:pStyle w:val="TM2"/>
-        <w:tabs>
-          <w:tab w:val="left" w:pos="502"/>
-          <w:tab w:val="right" w:pos="9344"/>
-        </w:tabs>
-        <w:rPr>
-          <w:rFonts w:eastAsiaTheme="minorEastAsia" w:cstheme="minorBidi"/>
-          <w:b w:val="0"/>
-          <w:bCs w:val="0"/>
-          <w:smallCaps w:val="0"/>
-          <w:noProof/>
-          <w:lang w:eastAsia="fr-CH"/>
-        </w:rPr>
-      </w:pPr>
-      <w:hyperlink w:anchor="_Toc134099137" w:history="1">
-        <w:r>
-          <w:rPr>
-            <w:rStyle w:val="Lienhypertexte"/>
-            <w:noProof/>
-          </w:rPr>
-          <w:t>7.1</w:t>
-        </w:r>
-        <w:r>
-          <w:rPr>
-            <w:rFonts w:eastAsiaTheme="minorEastAsia" w:cstheme="minorBidi"/>
-            <w:b w:val="0"/>
-            <w:bCs w:val="0"/>
-            <w:smallCaps w:val="0"/>
-            <w:noProof/>
-            <w:lang w:eastAsia="fr-CH"/>
-          </w:rPr>
-          <w:tab/>
-        </w:r>
-        <w:r>
-          <w:rPr>
-            <w:rStyle w:val="Lienhypertexte"/>
-            <w:noProof/>
-          </w:rPr>
-          <w:t>Partie Servlet sur serveur Tomcat commun</w:t>
-        </w:r>
-        <w:r>
-          <w:rPr>
-            <w:noProof/>
-            <w:webHidden/>
-          </w:rPr>
-          <w:tab/>
-        </w:r>
-        <w:r>
-          <w:rPr>
-            <w:noProof/>
-            <w:webHidden/>
-          </w:rPr>
-          <w:fldChar w:fldCharType="begin"/>
-        </w:r>
-        <w:r>
-          <w:rPr>
-            <w:noProof/>
-            <w:webHidden/>
-          </w:rPr>
-          <w:instrText xml:space="preserve"> PAGEREF _Toc134099137 \h </w:instrText>
-        </w:r>
-        <w:r>
-          <w:rPr>
-            <w:noProof/>
-            <w:webHidden/>
-          </w:rPr>
-        </w:r>
-        <w:r>
-          <w:rPr>
-            <w:noProof/>
-            <w:webHidden/>
-          </w:rPr>
-          <w:fldChar w:fldCharType="separate"/>
-        </w:r>
-        <w:r>
-          <w:rPr>
-            <w:noProof/>
-            <w:webHidden/>
-          </w:rPr>
-          <w:t>6</w:t>
-        </w:r>
-        <w:r>
-          <w:rPr>
-            <w:noProof/>
-            <w:webHidden/>
-          </w:rPr>
-          <w:fldChar w:fldCharType="end"/>
-        </w:r>
-      </w:hyperlink>
-    </w:p>
-    <w:p>
-      <w:pPr>
-        <w:pStyle w:val="TM1"/>
-        <w:tabs>
-          <w:tab w:val="left" w:pos="332"/>
-          <w:tab w:val="right" w:pos="9344"/>
-        </w:tabs>
-        <w:rPr>
-          <w:rFonts w:eastAsiaTheme="minorEastAsia" w:cstheme="minorBidi"/>
-          <w:b w:val="0"/>
-          <w:bCs w:val="0"/>
-          <w:caps w:val="0"/>
-          <w:noProof/>
-          <w:u w:val="none"/>
-          <w:lang w:eastAsia="fr-CH"/>
-        </w:rPr>
-      </w:pPr>
-      <w:hyperlink w:anchor="_Toc134099138" w:history="1">
-        <w:r>
-          <w:rPr>
-            <w:rStyle w:val="Lienhypertexte"/>
-            <w:noProof/>
-          </w:rPr>
-          <w:t>8</w:t>
-        </w:r>
-        <w:r>
-          <w:rPr>
-            <w:rFonts w:eastAsiaTheme="minorEastAsia" w:cstheme="minorBidi"/>
-            <w:b w:val="0"/>
-            <w:bCs w:val="0"/>
-            <w:caps w:val="0"/>
-            <w:noProof/>
-            <w:u w:val="none"/>
-            <w:lang w:eastAsia="fr-CH"/>
-          </w:rPr>
-          <w:tab/>
-        </w:r>
-        <w:r>
-          <w:rPr>
-            <w:rStyle w:val="Lienhypertexte"/>
-            <w:noProof/>
-          </w:rPr>
-          <w:t>Implémentation des aplications Service Rest1 et Service Rest2</w:t>
-        </w:r>
-        <w:r>
-          <w:rPr>
-            <w:noProof/>
-            <w:webHidden/>
-          </w:rPr>
-          <w:tab/>
-        </w:r>
-        <w:r>
-          <w:rPr>
-            <w:noProof/>
-            <w:webHidden/>
-          </w:rPr>
-          <w:fldChar w:fldCharType="begin"/>
-        </w:r>
-        <w:r>
-          <w:rPr>
-            <w:noProof/>
-            <w:webHidden/>
-          </w:rPr>
-          <w:instrText xml:space="preserve"> PAGEREF _Toc134099138 \h </w:instrText>
-        </w:r>
-        <w:r>
-          <w:rPr>
-            <w:noProof/>
-            <w:webHidden/>
-          </w:rPr>
-        </w:r>
-        <w:r>
-          <w:rPr>
-            <w:noProof/>
-            <w:webHidden/>
-          </w:rPr>
-          <w:fldChar w:fldCharType="separate"/>
-        </w:r>
-        <w:r>
-          <w:rPr>
-            <w:noProof/>
-            <w:webHidden/>
-          </w:rPr>
-          <w:t>6</w:t>
-        </w:r>
-        <w:r>
-          <w:rPr>
-            <w:noProof/>
-            <w:webHidden/>
-          </w:rPr>
-          <w:fldChar w:fldCharType="end"/>
-        </w:r>
-      </w:hyperlink>
-    </w:p>
-    <w:p>
-      <w:pPr>
-        <w:pStyle w:val="TM2"/>
-        <w:tabs>
-          <w:tab w:val="left" w:pos="502"/>
-          <w:tab w:val="right" w:pos="9344"/>
-        </w:tabs>
-        <w:rPr>
-          <w:rFonts w:eastAsiaTheme="minorEastAsia" w:cstheme="minorBidi"/>
-          <w:b w:val="0"/>
-          <w:bCs w:val="0"/>
-          <w:smallCaps w:val="0"/>
-          <w:noProof/>
-          <w:lang w:eastAsia="fr-CH"/>
-        </w:rPr>
-      </w:pPr>
-      <w:hyperlink w:anchor="_Toc134099139" w:history="1">
-        <w:r>
-          <w:rPr>
-            <w:rStyle w:val="Lienhypertexte"/>
-            <w:noProof/>
-          </w:rPr>
-          <w:t>8.1</w:t>
-        </w:r>
-        <w:r>
-          <w:rPr>
-            <w:rFonts w:eastAsiaTheme="minorEastAsia" w:cstheme="minorBidi"/>
-            <w:b w:val="0"/>
-            <w:bCs w:val="0"/>
-            <w:smallCaps w:val="0"/>
-            <w:noProof/>
-            <w:lang w:eastAsia="fr-CH"/>
-          </w:rPr>
-          <w:tab/>
-        </w:r>
-        <w:r>
-          <w:rPr>
-            <w:rStyle w:val="Lienhypertexte"/>
-            <w:noProof/>
-          </w:rPr>
-          <w:t>Application Service Rest1</w:t>
-        </w:r>
-        <w:r>
-          <w:rPr>
-            <w:noProof/>
-            <w:webHidden/>
-          </w:rPr>
-          <w:tab/>
-        </w:r>
-        <w:r>
-          <w:rPr>
-            <w:noProof/>
-            <w:webHidden/>
-          </w:rPr>
-          <w:fldChar w:fldCharType="begin"/>
-        </w:r>
-        <w:r>
-          <w:rPr>
-            <w:noProof/>
-            <w:webHidden/>
-          </w:rPr>
-          <w:instrText xml:space="preserve"> PAGEREF _Toc134099139 \h </w:instrText>
-        </w:r>
-        <w:r>
-          <w:rPr>
-            <w:noProof/>
-            <w:webHidden/>
-          </w:rPr>
-        </w:r>
-        <w:r>
-          <w:rPr>
-            <w:noProof/>
-            <w:webHidden/>
-          </w:rPr>
-          <w:fldChar w:fldCharType="separate"/>
-        </w:r>
-        <w:r>
-          <w:rPr>
-            <w:noProof/>
-            <w:webHidden/>
-          </w:rPr>
-          <w:t>6</w:t>
-        </w:r>
-        <w:r>
-          <w:rPr>
-            <w:noProof/>
-            <w:webHidden/>
-          </w:rPr>
-          <w:fldChar w:fldCharType="end"/>
-        </w:r>
-      </w:hyperlink>
-    </w:p>
-    <w:p>
-      <w:pPr>
-        <w:pStyle w:val="TM2"/>
-        <w:tabs>
-          <w:tab w:val="left" w:pos="502"/>
-          <w:tab w:val="right" w:pos="9344"/>
-        </w:tabs>
-        <w:rPr>
-          <w:rFonts w:eastAsiaTheme="minorEastAsia" w:cstheme="minorBidi"/>
-          <w:b w:val="0"/>
-          <w:bCs w:val="0"/>
-          <w:smallCaps w:val="0"/>
-          <w:noProof/>
-          <w:lang w:eastAsia="fr-CH"/>
-        </w:rPr>
-      </w:pPr>
-      <w:hyperlink w:anchor="_Toc134099140" w:history="1">
-        <w:r>
-          <w:rPr>
-            <w:rStyle w:val="Lienhypertexte"/>
-            <w:noProof/>
-          </w:rPr>
-          <w:t>8.2</w:t>
-        </w:r>
-        <w:r>
-          <w:rPr>
-            <w:rFonts w:eastAsiaTheme="minorEastAsia" w:cstheme="minorBidi"/>
-            <w:b w:val="0"/>
-            <w:bCs w:val="0"/>
-            <w:smallCaps w:val="0"/>
-            <w:noProof/>
-            <w:lang w:eastAsia="fr-CH"/>
-          </w:rPr>
-          <w:tab/>
-        </w:r>
-        <w:r>
-          <w:rPr>
-            <w:rStyle w:val="Lienhypertexte"/>
-            <w:noProof/>
-          </w:rPr>
-          <w:t>Application Service Rest2</w:t>
-        </w:r>
-        <w:r>
-          <w:rPr>
-            <w:noProof/>
-            <w:webHidden/>
-          </w:rPr>
-          <w:tab/>
-        </w:r>
-        <w:r>
-          <w:rPr>
-            <w:noProof/>
-            <w:webHidden/>
-          </w:rPr>
-          <w:fldChar w:fldCharType="begin"/>
-        </w:r>
-        <w:r>
-          <w:rPr>
-            <w:noProof/>
-            <w:webHidden/>
-          </w:rPr>
-          <w:instrText xml:space="preserve"> PAGEREF _Toc134099140 \h </w:instrText>
-        </w:r>
-        <w:r>
-          <w:rPr>
-            <w:noProof/>
-            <w:webHidden/>
-          </w:rPr>
-        </w:r>
-        <w:r>
-          <w:rPr>
-            <w:noProof/>
-            <w:webHidden/>
-          </w:rPr>
-          <w:fldChar w:fldCharType="separate"/>
-        </w:r>
-        <w:r>
-          <w:rPr>
-            <w:noProof/>
-            <w:webHidden/>
-          </w:rPr>
-          <w:t>6</w:t>
-        </w:r>
-        <w:r>
-          <w:rPr>
-            <w:noProof/>
-            <w:webHidden/>
-          </w:rPr>
-          <w:fldChar w:fldCharType="end"/>
-        </w:r>
-      </w:hyperlink>
-    </w:p>
-    <w:p>
-      <w:pPr>
-        <w:pStyle w:val="TM1"/>
-        <w:tabs>
-          <w:tab w:val="left" w:pos="332"/>
-          <w:tab w:val="right" w:pos="9344"/>
-        </w:tabs>
-        <w:rPr>
-          <w:rFonts w:eastAsiaTheme="minorEastAsia" w:cstheme="minorBidi"/>
-          <w:b w:val="0"/>
-          <w:bCs w:val="0"/>
-          <w:caps w:val="0"/>
-          <w:noProof/>
-          <w:u w:val="none"/>
-          <w:lang w:eastAsia="fr-CH"/>
-        </w:rPr>
-      </w:pPr>
-      <w:hyperlink w:anchor="_Toc134099141" w:history="1">
-        <w:r>
-          <w:rPr>
-            <w:rStyle w:val="Lienhypertexte"/>
-            <w:noProof/>
-          </w:rPr>
-          <w:t>9</w:t>
-        </w:r>
-        <w:r>
-          <w:rPr>
-            <w:rFonts w:eastAsiaTheme="minorEastAsia" w:cstheme="minorBidi"/>
-            <w:b w:val="0"/>
-            <w:bCs w:val="0"/>
-            <w:caps w:val="0"/>
-            <w:noProof/>
-            <w:u w:val="none"/>
-            <w:lang w:eastAsia="fr-CH"/>
-          </w:rPr>
-          <w:tab/>
-        </w:r>
-        <w:r>
-          <w:rPr>
-            <w:rStyle w:val="Lienhypertexte"/>
-            <w:noProof/>
-          </w:rPr>
-          <w:t>Hébergement</w:t>
-        </w:r>
-        <w:r>
-          <w:rPr>
-            <w:noProof/>
-            <w:webHidden/>
-          </w:rPr>
-          <w:tab/>
-        </w:r>
-        <w:r>
-          <w:rPr>
-            <w:noProof/>
-            <w:webHidden/>
-          </w:rPr>
-          <w:fldChar w:fldCharType="begin"/>
-        </w:r>
-        <w:r>
-          <w:rPr>
-            <w:noProof/>
-            <w:webHidden/>
-          </w:rPr>
-          <w:instrText xml:space="preserve"> PAGEREF _Toc134099141 \h </w:instrText>
-        </w:r>
-        <w:r>
-          <w:rPr>
-            <w:noProof/>
-            <w:webHidden/>
-          </w:rPr>
-        </w:r>
-        <w:r>
-          <w:rPr>
-            <w:noProof/>
-            <w:webHidden/>
-          </w:rPr>
-          <w:fldChar w:fldCharType="separate"/>
-        </w:r>
-        <w:r>
-          <w:rPr>
-            <w:noProof/>
-            <w:webHidden/>
-          </w:rPr>
-          <w:t>6</w:t>
-        </w:r>
-        <w:r>
-          <w:rPr>
-            <w:noProof/>
-            <w:webHidden/>
-          </w:rPr>
-          <w:fldChar w:fldCharType="end"/>
-        </w:r>
-      </w:hyperlink>
-    </w:p>
-    <w:p>
-      <w:pPr>
-        <w:pStyle w:val="TM1"/>
-        <w:tabs>
-          <w:tab w:val="left" w:pos="443"/>
-          <w:tab w:val="right" w:pos="9344"/>
-        </w:tabs>
-        <w:rPr>
-          <w:rFonts w:eastAsiaTheme="minorEastAsia" w:cstheme="minorBidi"/>
-          <w:b w:val="0"/>
-          <w:bCs w:val="0"/>
-          <w:caps w:val="0"/>
-          <w:noProof/>
-          <w:u w:val="none"/>
-          <w:lang w:eastAsia="fr-CH"/>
-        </w:rPr>
-      </w:pPr>
-      <w:hyperlink w:anchor="_Toc134099142" w:history="1">
-        <w:r>
-          <w:rPr>
-            <w:rStyle w:val="Lienhypertexte"/>
-            <w:noProof/>
-          </w:rPr>
-          <w:t>10</w:t>
-        </w:r>
-        <w:r>
-          <w:rPr>
-            <w:rFonts w:eastAsiaTheme="minorEastAsia" w:cstheme="minorBidi"/>
-            <w:b w:val="0"/>
-            <w:bCs w:val="0"/>
-            <w:caps w:val="0"/>
-            <w:noProof/>
-            <w:u w:val="none"/>
-            <w:lang w:eastAsia="fr-CH"/>
-          </w:rPr>
-          <w:tab/>
-        </w:r>
-        <w:r>
-          <w:rPr>
-            <w:rStyle w:val="Lienhypertexte"/>
-            <w:noProof/>
-          </w:rPr>
-          <w:t>Installation du projet complet avec les 5 applications</w:t>
-        </w:r>
-        <w:r>
-          <w:rPr>
-            <w:noProof/>
-            <w:webHidden/>
-          </w:rPr>
-          <w:tab/>
-        </w:r>
-        <w:r>
-          <w:rPr>
-            <w:noProof/>
-            <w:webHidden/>
-          </w:rPr>
-          <w:fldChar w:fldCharType="begin"/>
-        </w:r>
-        <w:r>
-          <w:rPr>
-            <w:noProof/>
-            <w:webHidden/>
-          </w:rPr>
-          <w:instrText xml:space="preserve"> PAGEREF _Toc134099142 \h </w:instrText>
-        </w:r>
-        <w:r>
-          <w:rPr>
-            <w:noProof/>
-            <w:webHidden/>
-          </w:rPr>
-        </w:r>
-        <w:r>
-          <w:rPr>
-            <w:noProof/>
-            <w:webHidden/>
-          </w:rPr>
-          <w:fldChar w:fldCharType="separate"/>
-        </w:r>
-        <w:r>
-          <w:rPr>
-            <w:noProof/>
-            <w:webHidden/>
-          </w:rPr>
-          <w:t>6</w:t>
-        </w:r>
-        <w:r>
-          <w:rPr>
-            <w:noProof/>
-            <w:webHidden/>
-          </w:rPr>
-          <w:fldChar w:fldCharType="end"/>
-        </w:r>
-      </w:hyperlink>
-    </w:p>
-    <w:p>
-      <w:pPr>
-        <w:pStyle w:val="TM1"/>
-        <w:tabs>
-          <w:tab w:val="left" w:pos="443"/>
-          <w:tab w:val="right" w:pos="9344"/>
-        </w:tabs>
-        <w:rPr>
-          <w:rFonts w:eastAsiaTheme="minorEastAsia" w:cstheme="minorBidi"/>
-          <w:b w:val="0"/>
-          <w:bCs w:val="0"/>
-          <w:caps w:val="0"/>
-          <w:noProof/>
-          <w:u w:val="none"/>
-          <w:lang w:eastAsia="fr-CH"/>
-        </w:rPr>
-      </w:pPr>
-      <w:hyperlink w:anchor="_Toc134099143" w:history="1">
-        <w:r>
-          <w:rPr>
-            <w:rStyle w:val="Lienhypertexte"/>
-            <w:noProof/>
-          </w:rPr>
           <w:t>11</w:t>
-        </w:r>
-        <w:r>
-          <w:rPr>
-            <w:rFonts w:eastAsiaTheme="minorEastAsia" w:cstheme="minorBidi"/>
-            <w:b w:val="0"/>
-            <w:bCs w:val="0"/>
-            <w:caps w:val="0"/>
-            <w:noProof/>
-            <w:u w:val="none"/>
-            <w:lang w:eastAsia="fr-CH"/>
-          </w:rPr>
-          <w:tab/>
-        </w:r>
-        <w:r>
-          <w:rPr>
-            <w:rStyle w:val="Lienhypertexte"/>
-            <w:noProof/>
-          </w:rPr>
-          <w:t>Outils, langages (versions, définitions, installations)</w:t>
-        </w:r>
-        <w:r>
-          <w:rPr>
-            <w:noProof/>
-            <w:webHidden/>
-          </w:rPr>
-          <w:tab/>
-        </w:r>
-        <w:r>
-          <w:rPr>
-            <w:noProof/>
-            <w:webHidden/>
-          </w:rPr>
-          <w:fldChar w:fldCharType="begin"/>
-        </w:r>
-        <w:r>
-          <w:rPr>
-            <w:noProof/>
-            <w:webHidden/>
-          </w:rPr>
-          <w:instrText xml:space="preserve"> PAGEREF _Toc134099143 \h </w:instrText>
-        </w:r>
-        <w:r>
-          <w:rPr>
-            <w:noProof/>
-            <w:webHidden/>
-          </w:rPr>
-        </w:r>
-        <w:r>
-          <w:rPr>
-            <w:noProof/>
-            <w:webHidden/>
-          </w:rPr>
-          <w:fldChar w:fldCharType="separate"/>
-        </w:r>
-        <w:r>
-          <w:rPr>
-            <w:noProof/>
-            <w:webHidden/>
-          </w:rPr>
-          <w:t>6</w:t>
-        </w:r>
-        <w:r>
-          <w:rPr>
-            <w:noProof/>
-            <w:webHidden/>
-          </w:rPr>
-          <w:fldChar w:fldCharType="end"/>
-        </w:r>
-      </w:hyperlink>
-    </w:p>
-    <w:p>
-      <w:pPr>
-        <w:pStyle w:val="TM1"/>
-        <w:tabs>
-          <w:tab w:val="left" w:pos="443"/>
-          <w:tab w:val="right" w:pos="9344"/>
-        </w:tabs>
-        <w:rPr>
-          <w:rFonts w:eastAsiaTheme="minorEastAsia" w:cstheme="minorBidi"/>
-          <w:b w:val="0"/>
-          <w:bCs w:val="0"/>
-          <w:caps w:val="0"/>
-          <w:noProof/>
-          <w:u w:val="none"/>
-          <w:lang w:eastAsia="fr-CH"/>
-        </w:rPr>
-      </w:pPr>
-      <w:hyperlink w:anchor="_Toc134099144" w:history="1">
-        <w:r>
-          <w:rPr>
-            <w:rStyle w:val="Lienhypertexte"/>
-            <w:noProof/>
-          </w:rPr>
-          <w:t>12</w:t>
-        </w:r>
-        <w:r>
-          <w:rPr>
-            <w:rFonts w:eastAsiaTheme="minorEastAsia" w:cstheme="minorBidi"/>
-            <w:b w:val="0"/>
-            <w:bCs w:val="0"/>
-            <w:caps w:val="0"/>
-            <w:noProof/>
-            <w:u w:val="none"/>
-            <w:lang w:eastAsia="fr-CH"/>
-          </w:rPr>
-          <w:tab/>
-        </w:r>
-        <w:r>
-          <w:rPr>
-            <w:rStyle w:val="Lienhypertexte"/>
-            <w:noProof/>
-          </w:rPr>
-          <w:t>Tests de fonctionnement du projet</w:t>
-        </w:r>
-        <w:r>
-          <w:rPr>
-            <w:noProof/>
-            <w:webHidden/>
-          </w:rPr>
-          <w:tab/>
-        </w:r>
-        <w:r>
-          <w:rPr>
-            <w:noProof/>
-            <w:webHidden/>
-          </w:rPr>
-          <w:fldChar w:fldCharType="begin"/>
-        </w:r>
-        <w:r>
-          <w:rPr>
-            <w:noProof/>
-            <w:webHidden/>
-          </w:rPr>
-          <w:instrText xml:space="preserve"> PAGEREF _Toc134099144 \h </w:instrText>
-        </w:r>
-        <w:r>
-          <w:rPr>
-            <w:noProof/>
-            <w:webHidden/>
-          </w:rPr>
-        </w:r>
-        <w:r>
-          <w:rPr>
-            <w:noProof/>
-            <w:webHidden/>
-          </w:rPr>
-          <w:fldChar w:fldCharType="separate"/>
-        </w:r>
-        <w:r>
-          <w:rPr>
-            <w:noProof/>
-            <w:webHidden/>
-          </w:rPr>
-          <w:t>6</w:t>
-        </w:r>
-        <w:r>
-          <w:rPr>
-            <w:noProof/>
-            <w:webHidden/>
-          </w:rPr>
-          <w:fldChar w:fldCharType="end"/>
-        </w:r>
-      </w:hyperlink>
-    </w:p>
-    <w:p>
-      <w:pPr>
-        <w:pStyle w:val="TM1"/>
-        <w:tabs>
-          <w:tab w:val="left" w:pos="443"/>
-          <w:tab w:val="right" w:pos="9344"/>
-        </w:tabs>
-        <w:rPr>
-          <w:rFonts w:eastAsiaTheme="minorEastAsia" w:cstheme="minorBidi"/>
-          <w:b w:val="0"/>
-          <w:bCs w:val="0"/>
-          <w:caps w:val="0"/>
-          <w:noProof/>
-          <w:u w:val="none"/>
-          <w:lang w:eastAsia="fr-CH"/>
-        </w:rPr>
-      </w:pPr>
-      <w:hyperlink w:anchor="_Toc134099145" w:history="1">
-        <w:r>
-          <w:rPr>
-            <w:rStyle w:val="Lienhypertexte"/>
-            <w:noProof/>
-          </w:rPr>
-          <w:t>13</w:t>
-        </w:r>
-        <w:r>
-          <w:rPr>
-            <w:rFonts w:eastAsiaTheme="minorEastAsia" w:cstheme="minorBidi"/>
-            <w:b w:val="0"/>
-            <w:bCs w:val="0"/>
-            <w:caps w:val="0"/>
-            <w:noProof/>
-            <w:u w:val="none"/>
-            <w:lang w:eastAsia="fr-CH"/>
-          </w:rPr>
-          <w:tab/>
-        </w:r>
-        <w:r>
-          <w:rPr>
-            <w:rStyle w:val="Lienhypertexte"/>
-            <w:noProof/>
-          </w:rPr>
-          <w:t>Auto-évaluations et conclusions</w:t>
-        </w:r>
-        <w:r>
-          <w:rPr>
-            <w:noProof/>
-            <w:webHidden/>
-          </w:rPr>
-          <w:tab/>
-        </w:r>
-        <w:r>
-          <w:rPr>
-            <w:noProof/>
-            <w:webHidden/>
-          </w:rPr>
-          <w:fldChar w:fldCharType="begin"/>
-        </w:r>
-        <w:r>
-          <w:rPr>
-            <w:noProof/>
-            <w:webHidden/>
-          </w:rPr>
-          <w:instrText xml:space="preserve"> PAGEREF _Toc134099145 \h </w:instrText>
-        </w:r>
-        <w:r>
-          <w:rPr>
-            <w:noProof/>
-            <w:webHidden/>
-          </w:rPr>
-        </w:r>
-        <w:r>
-          <w:rPr>
-            <w:noProof/>
-            <w:webHidden/>
-          </w:rPr>
-          <w:fldChar w:fldCharType="separate"/>
-        </w:r>
-        <w:r>
-          <w:rPr>
-            <w:noProof/>
-            <w:webHidden/>
-          </w:rPr>
-          <w:t>6</w:t>
         </w:r>
         <w:r>
           <w:rPr>
@@ -3162,194 +3458,668 @@
         <w:pStyle w:val="Titre1"/>
       </w:pPr>
       <w:bookmarkStart w:id="2" w:name="_Ref187730939"/>
+      <w:bookmarkStart w:id="3" w:name="_Toc134349211"/>
       <w:bookmarkEnd w:id="2"/>
       <w:r>
         <w:lastRenderedPageBreak/>
         <w:t>Introduction</w:t>
-      </w:r>
-    </w:p>
-    <w:p>
-      <w:pPr>
-        <w:pStyle w:val="TxtJustifi"/>
-      </w:pPr>
-      <w:r>
-        <w:t>Le but de notre projet est de faire un memory. Nous avons deux clients, le premier client inclut le jeu et le classement des scores des joueurs. Le deuxième client permet de crée des user ainsi que de rechercher un user. Pour participer au classement le joueur doit être logé.</w:t>
-      </w:r>
-    </w:p>
-    <w:p>
-      <w:pPr>
-        <w:pStyle w:val="Titre1"/>
-      </w:pPr>
-      <w:bookmarkStart w:id="3" w:name="_Toc134099124"/>
-      <w:r>
-        <w:t>Analyse à faire complètement avec EA</w:t>
       </w:r>
       <w:bookmarkEnd w:id="3"/>
     </w:p>
     <w:p>
       <w:pPr>
-        <w:pStyle w:val="Titre2"/>
-      </w:pPr>
-      <w:bookmarkStart w:id="4" w:name="_Toc134099125"/>
-      <w:r>
-        <w:t xml:space="preserve">Use </w:t>
-      </w:r>
-      <w:r>
-        <w:t>case avec</w:t>
-      </w:r>
-      <w:r>
-        <w:t xml:space="preserve"> les explications des cas pour les applications</w:t>
-      </w:r>
-      <w:bookmarkEnd w:id="4"/>
-      <w:r>
-        <w:tab/>
-      </w:r>
-      <w:r>
-        <w:tab/>
-      </w:r>
-      <w:bookmarkStart w:id="5" w:name="_Toc134099126"/>
-      <w:proofErr w:type="spellStart"/>
-      <w:r>
-        <w:t>Sequence</w:t>
-      </w:r>
-      <w:proofErr w:type="spellEnd"/>
-      <w:r>
-        <w:t xml:space="preserve"> System global entre les applications</w:t>
-      </w:r>
-      <w:bookmarkEnd w:id="5"/>
-      <w:r>
-        <w:tab/>
+        <w:pStyle w:val="TxtJustifi"/>
+      </w:pPr>
+      <w:r>
+        <w:t xml:space="preserve">Le but de notre projet est de faire </w:t>
+      </w:r>
+      <w:r>
+        <w:t>un memory</w:t>
+      </w:r>
+      <w:r>
+        <w:t>. Nous avons deux clients, le premier client inclut le jeu et le classement des scores des joueurs. Le deuxième client permet de crée</w:t>
+      </w:r>
+      <w:r>
+        <w:t>r</w:t>
+      </w:r>
+      <w:r>
+        <w:t xml:space="preserve"> des user ainsi que de rechercher un user. Pour participer au classement le joueur doit être logé.</w:t>
       </w:r>
     </w:p>
     <w:p>
       <w:pPr>
         <w:pStyle w:val="Titre1"/>
       </w:pPr>
-      <w:bookmarkStart w:id="6" w:name="_Toc134099127"/>
-      <w:r>
-        <w:t>Conception à faire complétement avec EA</w:t>
+      <w:bookmarkStart w:id="4" w:name="_Toc134349212"/>
+      <w:r>
+        <w:t>Analyse à faire complètement avec EA</w:t>
+      </w:r>
+      <w:bookmarkEnd w:id="4"/>
+    </w:p>
+    <w:p>
+      <w:pPr>
+        <w:pStyle w:val="Titre2"/>
+      </w:pPr>
+      <w:bookmarkStart w:id="5" w:name="_Toc134349213"/>
+      <w:r>
+        <w:t xml:space="preserve">Use </w:t>
+      </w:r>
+      <w:r>
+        <w:t>case</w:t>
+      </w:r>
+      <w:bookmarkEnd w:id="5"/>
+    </w:p>
+    <w:p>
+      <w:pPr>
+        <w:pStyle w:val="Titre3"/>
+      </w:pPr>
+      <w:bookmarkStart w:id="6" w:name="_Toc134349214"/>
+      <w:r>
+        <w:t>Use case client Memory</w:t>
       </w:r>
       <w:bookmarkEnd w:id="6"/>
     </w:p>
     <w:p>
       <w:pPr>
-        <w:pStyle w:val="Titre2"/>
-      </w:pPr>
-      <w:r>
-        <w:t xml:space="preserve"> </w:t>
-      </w:r>
-      <w:bookmarkStart w:id="7" w:name="_Toc134099128"/>
-      <w:r>
-        <w:t>Class Diagram complet avec les explications de chaque application</w:t>
-      </w:r>
-      <w:bookmarkEnd w:id="7"/>
-      <w:r>
-        <w:t xml:space="preserve"> </w:t>
+        <w:pStyle w:val="TxtJustifi"/>
+      </w:pPr>
+      <w:r>
+        <w:drawing>
+          <wp:inline distT="0" distB="0" distL="0" distR="0" wp14:anchorId="654F8B7D" wp14:editId="3DF979FE">
+            <wp:extent cx="5939790" cy="5520055"/>
+            <wp:effectExtent l="0" t="0" r="3810" b="4445"/>
+            <wp:docPr id="286864579" name="Image 1" descr="Une image contenant diagramme, texte, capture d’écran, ligne&#10;&#10;Description générée automatiquement"/>
+            <wp:cNvGraphicFramePr>
+              <a:graphicFrameLocks xmlns:a="http://schemas.openxmlformats.org/drawingml/2006/main" noChangeAspect="1"/>
+            </wp:cNvGraphicFramePr>
+            <a:graphic xmlns:a="http://schemas.openxmlformats.org/drawingml/2006/main">
+              <a:graphicData uri="http://schemas.openxmlformats.org/drawingml/2006/picture">
+                <pic:pic xmlns:pic="http://schemas.openxmlformats.org/drawingml/2006/picture">
+                  <pic:nvPicPr>
+                    <pic:cNvPr id="286864579" name="Image 1" descr="Une image contenant diagramme, texte, capture d’écran, ligne&#10;&#10;Description générée automatiquement"/>
+                    <pic:cNvPicPr/>
+                  </pic:nvPicPr>
+                  <pic:blipFill>
+                    <a:blip r:embed="rId16"/>
+                    <a:stretch>
+                      <a:fillRect/>
+                    </a:stretch>
+                  </pic:blipFill>
+                  <pic:spPr>
+                    <a:xfrm>
+                      <a:off x="0" y="0"/>
+                      <a:ext cx="5939790" cy="5520055"/>
+                    </a:xfrm>
+                    <a:prstGeom prst="rect">
+                      <a:avLst/>
+                    </a:prstGeom>
+                  </pic:spPr>
+                </pic:pic>
+              </a:graphicData>
+            </a:graphic>
+          </wp:inline>
+        </w:drawing>
       </w:r>
     </w:p>
     <w:p>
       <w:pPr>
-        <w:pStyle w:val="Titre2"/>
-      </w:pPr>
-      <w:bookmarkStart w:id="8" w:name="_Toc134099129"/>
-      <w:r>
-        <w:t>Navigation Diagram complète avec les explications des applications</w:t>
+        <w:pStyle w:val="Titre3"/>
+      </w:pPr>
+      <w:bookmarkStart w:id="7" w:name="_Toc134349215"/>
+      <w:r>
+        <w:lastRenderedPageBreak/>
+        <w:t>Use case client User</w:t>
+      </w:r>
+      <w:bookmarkEnd w:id="7"/>
+    </w:p>
+    <w:p>
+      <w:pPr>
+        <w:pStyle w:val="TxtJustifi"/>
+      </w:pPr>
+      <w:r>
+        <w:drawing>
+          <wp:inline distT="0" distB="0" distL="0" distR="0" wp14:anchorId="15A55B80" wp14:editId="24AAA4FC">
+            <wp:extent cx="5939790" cy="5475605"/>
+            <wp:effectExtent l="0" t="0" r="3810" b="0"/>
+            <wp:docPr id="608537369" name="Image 1" descr="Une image contenant diagramme, capture d’écran, texte, ligne&#10;&#10;Description générée automatiquement"/>
+            <wp:cNvGraphicFramePr>
+              <a:graphicFrameLocks xmlns:a="http://schemas.openxmlformats.org/drawingml/2006/main" noChangeAspect="1"/>
+            </wp:cNvGraphicFramePr>
+            <a:graphic xmlns:a="http://schemas.openxmlformats.org/drawingml/2006/main">
+              <a:graphicData uri="http://schemas.openxmlformats.org/drawingml/2006/picture">
+                <pic:pic xmlns:pic="http://schemas.openxmlformats.org/drawingml/2006/picture">
+                  <pic:nvPicPr>
+                    <pic:cNvPr id="608537369" name="Image 1" descr="Une image contenant diagramme, capture d’écran, texte, ligne&#10;&#10;Description générée automatiquement"/>
+                    <pic:cNvPicPr/>
+                  </pic:nvPicPr>
+                  <pic:blipFill>
+                    <a:blip r:embed="rId17"/>
+                    <a:stretch>
+                      <a:fillRect/>
+                    </a:stretch>
+                  </pic:blipFill>
+                  <pic:spPr>
+                    <a:xfrm>
+                      <a:off x="0" y="0"/>
+                      <a:ext cx="5939790" cy="5475605"/>
+                    </a:xfrm>
+                    <a:prstGeom prst="rect">
+                      <a:avLst/>
+                    </a:prstGeom>
+                  </pic:spPr>
+                </pic:pic>
+              </a:graphicData>
+            </a:graphic>
+          </wp:inline>
+        </w:drawing>
+      </w:r>
+    </w:p>
+    <w:p>
+      <w:pPr>
+        <w:pStyle w:val="Titre3"/>
+      </w:pPr>
+      <w:bookmarkStart w:id="8" w:name="_Toc134349216"/>
+      <w:r>
+        <w:lastRenderedPageBreak/>
+        <w:t>Use case ApiGateway</w:t>
       </w:r>
       <w:bookmarkEnd w:id="8"/>
     </w:p>
     <w:p>
       <w:pPr>
-        <w:pStyle w:val="Titre1"/>
-      </w:pPr>
-      <w:bookmarkStart w:id="9" w:name="_Toc134099130"/>
-      <w:r>
-        <w:t>Bases de données</w:t>
+        <w:pStyle w:val="TxtJustifi"/>
+      </w:pPr>
+      <w:r>
+        <w:drawing>
+          <wp:inline distT="0" distB="0" distL="0" distR="0" wp14:anchorId="2214D3B2" wp14:editId="40231877">
+            <wp:extent cx="5939790" cy="6588760"/>
+            <wp:effectExtent l="0" t="0" r="3810" b="2540"/>
+            <wp:docPr id="1516543469" name="Image 1" descr="Une image contenant texte, capture d’écran, diagramme, cercle&#10;&#10;Description générée automatiquement"/>
+            <wp:cNvGraphicFramePr>
+              <a:graphicFrameLocks xmlns:a="http://schemas.openxmlformats.org/drawingml/2006/main" noChangeAspect="1"/>
+            </wp:cNvGraphicFramePr>
+            <a:graphic xmlns:a="http://schemas.openxmlformats.org/drawingml/2006/main">
+              <a:graphicData uri="http://schemas.openxmlformats.org/drawingml/2006/picture">
+                <pic:pic xmlns:pic="http://schemas.openxmlformats.org/drawingml/2006/picture">
+                  <pic:nvPicPr>
+                    <pic:cNvPr id="1516543469" name="Image 1" descr="Une image contenant texte, capture d’écran, diagramme, cercle&#10;&#10;Description générée automatiquement"/>
+                    <pic:cNvPicPr/>
+                  </pic:nvPicPr>
+                  <pic:blipFill>
+                    <a:blip r:embed="rId18"/>
+                    <a:stretch>
+                      <a:fillRect/>
+                    </a:stretch>
+                  </pic:blipFill>
+                  <pic:spPr>
+                    <a:xfrm>
+                      <a:off x="0" y="0"/>
+                      <a:ext cx="5939790" cy="6588760"/>
+                    </a:xfrm>
+                    <a:prstGeom prst="rect">
+                      <a:avLst/>
+                    </a:prstGeom>
+                  </pic:spPr>
+                </pic:pic>
+              </a:graphicData>
+            </a:graphic>
+          </wp:inline>
+        </w:drawing>
+      </w:r>
+    </w:p>
+    <w:p>
+      <w:pPr>
+        <w:pStyle w:val="Titre3"/>
+      </w:pPr>
+      <w:bookmarkStart w:id="9" w:name="_Toc134349217"/>
+      <w:proofErr w:type="gramStart"/>
+      <w:r>
+        <w:lastRenderedPageBreak/>
+        <w:t>use</w:t>
+      </w:r>
+      <w:proofErr w:type="gramEnd"/>
+      <w:r>
+        <w:t xml:space="preserve"> case </w:t>
+      </w:r>
+      <w:proofErr w:type="spellStart"/>
+      <w:r>
+        <w:t>Rest</w:t>
+      </w:r>
+      <w:proofErr w:type="spellEnd"/>
+      <w:r>
+        <w:t xml:space="preserve"> Classement</w:t>
       </w:r>
       <w:bookmarkEnd w:id="9"/>
     </w:p>
     <w:p>
       <w:pPr>
-        <w:pStyle w:val="Titre2"/>
-      </w:pPr>
-      <w:bookmarkStart w:id="10" w:name="_Toc134099131"/>
-      <w:r>
-        <w:t xml:space="preserve">Modèles </w:t>
+        <w:pStyle w:val="TxtJustifi"/>
+      </w:pPr>
+      <w:r>
+        <w:drawing>
+          <wp:inline distT="0" distB="0" distL="0" distR="0" wp14:anchorId="3FFBD07A" wp14:editId="1A42DB87">
+            <wp:extent cx="5939790" cy="4226560"/>
+            <wp:effectExtent l="0" t="0" r="3810" b="2540"/>
+            <wp:docPr id="1803797556" name="Image 1" descr="Une image contenant texte, diagramme, capture d’écran, cercle&#10;&#10;Description générée automatiquement"/>
+            <wp:cNvGraphicFramePr>
+              <a:graphicFrameLocks xmlns:a="http://schemas.openxmlformats.org/drawingml/2006/main" noChangeAspect="1"/>
+            </wp:cNvGraphicFramePr>
+            <a:graphic xmlns:a="http://schemas.openxmlformats.org/drawingml/2006/main">
+              <a:graphicData uri="http://schemas.openxmlformats.org/drawingml/2006/picture">
+                <pic:pic xmlns:pic="http://schemas.openxmlformats.org/drawingml/2006/picture">
+                  <pic:nvPicPr>
+                    <pic:cNvPr id="1803797556" name="Image 1" descr="Une image contenant texte, diagramme, capture d’écran, cercle&#10;&#10;Description générée automatiquement"/>
+                    <pic:cNvPicPr/>
+                  </pic:nvPicPr>
+                  <pic:blipFill>
+                    <a:blip r:embed="rId19"/>
+                    <a:stretch>
+                      <a:fillRect/>
+                    </a:stretch>
+                  </pic:blipFill>
+                  <pic:spPr>
+                    <a:xfrm>
+                      <a:off x="0" y="0"/>
+                      <a:ext cx="5939790" cy="4226560"/>
+                    </a:xfrm>
+                    <a:prstGeom prst="rect">
+                      <a:avLst/>
+                    </a:prstGeom>
+                  </pic:spPr>
+                </pic:pic>
+              </a:graphicData>
+            </a:graphic>
+          </wp:inline>
+        </w:drawing>
+      </w:r>
+    </w:p>
+    <w:p>
+      <w:pPr>
+        <w:pStyle w:val="Titre3"/>
+      </w:pPr>
+      <w:bookmarkStart w:id="10" w:name="_Toc134349218"/>
+      <w:proofErr w:type="gramStart"/>
+      <w:r>
+        <w:lastRenderedPageBreak/>
+        <w:t>use</w:t>
+      </w:r>
+      <w:proofErr w:type="gramEnd"/>
+      <w:r>
+        <w:t xml:space="preserve"> case </w:t>
       </w:r>
       <w:proofErr w:type="spellStart"/>
       <w:r>
-        <w:t>WorkBench</w:t>
+        <w:t>Rest</w:t>
       </w:r>
       <w:proofErr w:type="spellEnd"/>
       <w:r>
-        <w:t xml:space="preserve"> MySQL</w:t>
+        <w:t xml:space="preserve"> User</w:t>
       </w:r>
       <w:bookmarkEnd w:id="10"/>
     </w:p>
     <w:p>
       <w:pPr>
+        <w:pStyle w:val="TxtJustifi"/>
+      </w:pPr>
+      <w:r>
+        <w:drawing>
+          <wp:inline distT="0" distB="0" distL="0" distR="0" wp14:anchorId="1D7DF508" wp14:editId="461F5A65">
+            <wp:extent cx="5939790" cy="4279900"/>
+            <wp:effectExtent l="0" t="0" r="3810" b="6350"/>
+            <wp:docPr id="1785454324" name="Image 1" descr="Une image contenant diagramme, capture d’écran, texte, cercle&#10;&#10;Description générée automatiquement"/>
+            <wp:cNvGraphicFramePr>
+              <a:graphicFrameLocks xmlns:a="http://schemas.openxmlformats.org/drawingml/2006/main" noChangeAspect="1"/>
+            </wp:cNvGraphicFramePr>
+            <a:graphic xmlns:a="http://schemas.openxmlformats.org/drawingml/2006/main">
+              <a:graphicData uri="http://schemas.openxmlformats.org/drawingml/2006/picture">
+                <pic:pic xmlns:pic="http://schemas.openxmlformats.org/drawingml/2006/picture">
+                  <pic:nvPicPr>
+                    <pic:cNvPr id="1785454324" name="Image 1" descr="Une image contenant diagramme, capture d’écran, texte, cercle&#10;&#10;Description générée automatiquement"/>
+                    <pic:cNvPicPr/>
+                  </pic:nvPicPr>
+                  <pic:blipFill>
+                    <a:blip r:embed="rId20"/>
+                    <a:stretch>
+                      <a:fillRect/>
+                    </a:stretch>
+                  </pic:blipFill>
+                  <pic:spPr>
+                    <a:xfrm>
+                      <a:off x="0" y="0"/>
+                      <a:ext cx="5939790" cy="4279900"/>
+                    </a:xfrm>
+                    <a:prstGeom prst="rect">
+                      <a:avLst/>
+                    </a:prstGeom>
+                  </pic:spPr>
+                </pic:pic>
+              </a:graphicData>
+            </a:graphic>
+          </wp:inline>
+        </w:drawing>
+      </w:r>
+    </w:p>
+    <w:p>
+      <w:pPr>
         <w:pStyle w:val="Titre2"/>
       </w:pPr>
-      <w:bookmarkStart w:id="11" w:name="_Toc134099132"/>
-      <w:r>
-        <w:t>Requêtes SQL utiles</w:t>
+      <w:bookmarkStart w:id="11" w:name="_Toc134349219"/>
+      <w:r>
+        <w:lastRenderedPageBreak/>
+        <w:t>Séquence system</w:t>
       </w:r>
       <w:bookmarkEnd w:id="11"/>
     </w:p>
     <w:p>
       <w:pPr>
-        <w:pStyle w:val="Titre1"/>
-      </w:pPr>
-      <w:bookmarkStart w:id="12" w:name="_Toc134099133"/>
-      <w:r>
-        <w:t>Implémentation des applications client Ap1 et client Ap2</w:t>
+        <w:pStyle w:val="Titre3"/>
+      </w:pPr>
+      <w:bookmarkStart w:id="12" w:name="_Toc134349220"/>
+      <w:r>
+        <w:t>Séquence system AjoutScore</w:t>
       </w:r>
       <w:bookmarkEnd w:id="12"/>
     </w:p>
     <w:p>
       <w:pPr>
-        <w:pStyle w:val="Titre2"/>
-      </w:pPr>
-      <w:bookmarkStart w:id="13" w:name="_Toc134099134"/>
-      <w:r>
-        <w:t>Application client 1</w:t>
-      </w:r>
-      <w:bookmarkEnd w:id="13"/>
+        <w:pStyle w:val="TxtJustifi"/>
+      </w:pPr>
+      <w:r>
+        <w:drawing>
+          <wp:inline distT="0" distB="0" distL="0" distR="0" wp14:anchorId="611C2DD2" wp14:editId="703EA28B">
+            <wp:extent cx="5939790" cy="4182110"/>
+            <wp:effectExtent l="0" t="0" r="3810" b="8890"/>
+            <wp:docPr id="1417288311" name="Image 1"/>
+            <wp:cNvGraphicFramePr>
+              <a:graphicFrameLocks xmlns:a="http://schemas.openxmlformats.org/drawingml/2006/main" noChangeAspect="1"/>
+            </wp:cNvGraphicFramePr>
+            <a:graphic xmlns:a="http://schemas.openxmlformats.org/drawingml/2006/main">
+              <a:graphicData uri="http://schemas.openxmlformats.org/drawingml/2006/picture">
+                <pic:pic xmlns:pic="http://schemas.openxmlformats.org/drawingml/2006/picture">
+                  <pic:nvPicPr>
+                    <pic:cNvPr id="1417288311" name=""/>
+                    <pic:cNvPicPr/>
+                  </pic:nvPicPr>
+                  <pic:blipFill>
+                    <a:blip r:embed="rId21"/>
+                    <a:stretch>
+                      <a:fillRect/>
+                    </a:stretch>
+                  </pic:blipFill>
+                  <pic:spPr>
+                    <a:xfrm>
+                      <a:off x="0" y="0"/>
+                      <a:ext cx="5939790" cy="4182110"/>
+                    </a:xfrm>
+                    <a:prstGeom prst="rect">
+                      <a:avLst/>
+                    </a:prstGeom>
+                  </pic:spPr>
+                </pic:pic>
+              </a:graphicData>
+            </a:graphic>
+          </wp:inline>
+        </w:drawing>
+      </w:r>
     </w:p>
     <w:p>
       <w:pPr>
-        <w:pStyle w:val="Titre2"/>
-      </w:pPr>
-      <w:bookmarkStart w:id="14" w:name="_Toc134099135"/>
-      <w:r>
-        <w:t>Application client 2</w:t>
+        <w:pStyle w:val="Titre3"/>
+      </w:pPr>
+      <w:bookmarkStart w:id="13" w:name="_Toc134349221"/>
+      <w:proofErr w:type="gramStart"/>
+      <w:r>
+        <w:lastRenderedPageBreak/>
+        <w:t>séquence</w:t>
+      </w:r>
+      <w:proofErr w:type="gramEnd"/>
+      <w:r>
+        <w:t xml:space="preserve"> system </w:t>
+      </w:r>
+      <w:proofErr w:type="spellStart"/>
+      <w:r>
+        <w:t>AjoutUtilisateur</w:t>
+      </w:r>
+      <w:bookmarkEnd w:id="13"/>
+      <w:proofErr w:type="spellEnd"/>
+    </w:p>
+    <w:p>
+      <w:pPr>
+        <w:pStyle w:val="TxtJustifi"/>
+      </w:pPr>
+      <w:r>
+        <w:drawing>
+          <wp:inline distT="0" distB="0" distL="0" distR="0" wp14:anchorId="4080A799" wp14:editId="4D14AB32">
+            <wp:extent cx="5939790" cy="3866515"/>
+            <wp:effectExtent l="0" t="0" r="3810" b="635"/>
+            <wp:docPr id="452877923" name="Image 1" descr="Une image contenant texte, diagramme, Parallèle, ligne&#10;&#10;Description générée automatiquement"/>
+            <wp:cNvGraphicFramePr>
+              <a:graphicFrameLocks xmlns:a="http://schemas.openxmlformats.org/drawingml/2006/main" noChangeAspect="1"/>
+            </wp:cNvGraphicFramePr>
+            <a:graphic xmlns:a="http://schemas.openxmlformats.org/drawingml/2006/main">
+              <a:graphicData uri="http://schemas.openxmlformats.org/drawingml/2006/picture">
+                <pic:pic xmlns:pic="http://schemas.openxmlformats.org/drawingml/2006/picture">
+                  <pic:nvPicPr>
+                    <pic:cNvPr id="452877923" name="Image 1" descr="Une image contenant texte, diagramme, Parallèle, ligne&#10;&#10;Description générée automatiquement"/>
+                    <pic:cNvPicPr/>
+                  </pic:nvPicPr>
+                  <pic:blipFill>
+                    <a:blip r:embed="rId22"/>
+                    <a:stretch>
+                      <a:fillRect/>
+                    </a:stretch>
+                  </pic:blipFill>
+                  <pic:spPr>
+                    <a:xfrm>
+                      <a:off x="0" y="0"/>
+                      <a:ext cx="5939790" cy="3866515"/>
+                    </a:xfrm>
+                    <a:prstGeom prst="rect">
+                      <a:avLst/>
+                    </a:prstGeom>
+                  </pic:spPr>
+                </pic:pic>
+              </a:graphicData>
+            </a:graphic>
+          </wp:inline>
+        </w:drawing>
+      </w:r>
+    </w:p>
+    <w:p>
+      <w:pPr>
+        <w:pStyle w:val="Titre1"/>
+      </w:pPr>
+      <w:bookmarkStart w:id="14" w:name="_Toc134349222"/>
+      <w:r>
+        <w:t>Conception à faire complétement avec EA</w:t>
       </w:r>
       <w:bookmarkEnd w:id="14"/>
     </w:p>
     <w:p>
       <w:pPr>
-        <w:pStyle w:val="Titre1"/>
-      </w:pPr>
-      <w:bookmarkStart w:id="15" w:name="_Toc134099136"/>
-      <w:r>
-        <w:t>Implémentation de l'</w:t>
-      </w:r>
-      <w:proofErr w:type="spellStart"/>
-      <w:r>
-        <w:t>aplication</w:t>
-      </w:r>
-      <w:proofErr w:type="spellEnd"/>
-      <w:r>
-        <w:t xml:space="preserve"> API Gateway</w:t>
+        <w:pStyle w:val="Titre2"/>
+      </w:pPr>
+      <w:r>
+        <w:t xml:space="preserve"> </w:t>
+      </w:r>
+      <w:bookmarkStart w:id="15" w:name="_Toc134349223"/>
+      <w:r>
+        <w:t>Class Diagram</w:t>
       </w:r>
       <w:bookmarkEnd w:id="15"/>
+      <w:r>
+        <w:t>mes</w:t>
+      </w:r>
     </w:p>
     <w:p>
       <w:pPr>
-        <w:pStyle w:val="Titre2"/>
-      </w:pPr>
-      <w:bookmarkStart w:id="16" w:name="_Toc134099137"/>
-      <w:r>
-        <w:t>Partie Servlet sur serveur Tomcat commun</w:t>
+        <w:pStyle w:val="Titre3"/>
+      </w:pPr>
+      <w:r>
+        <w:t>Architecture ApiGateway</w:t>
+      </w:r>
+    </w:p>
+    <w:p>
+      <w:pPr>
+        <w:pStyle w:val="TxtJustifi"/>
+      </w:pPr>
+      <w:r>
+        <w:drawing>
+          <wp:inline distT="0" distB="0" distL="0" distR="0" wp14:anchorId="08B3FA26" wp14:editId="6041688F">
+            <wp:extent cx="5939790" cy="2738120"/>
+            <wp:effectExtent l="0" t="0" r="3810" b="5080"/>
+            <wp:docPr id="1923334720" name="Image 1" descr="Une image contenant texte, capture d’écran, Police, carte de visite&#10;&#10;Description générée automatiquement"/>
+            <wp:cNvGraphicFramePr>
+              <a:graphicFrameLocks xmlns:a="http://schemas.openxmlformats.org/drawingml/2006/main" noChangeAspect="1"/>
+            </wp:cNvGraphicFramePr>
+            <a:graphic xmlns:a="http://schemas.openxmlformats.org/drawingml/2006/main">
+              <a:graphicData uri="http://schemas.openxmlformats.org/drawingml/2006/picture">
+                <pic:pic xmlns:pic="http://schemas.openxmlformats.org/drawingml/2006/picture">
+                  <pic:nvPicPr>
+                    <pic:cNvPr id="1923334720" name="Image 1" descr="Une image contenant texte, capture d’écran, Police, carte de visite&#10;&#10;Description générée automatiquement"/>
+                    <pic:cNvPicPr/>
+                  </pic:nvPicPr>
+                  <pic:blipFill>
+                    <a:blip r:embed="rId23"/>
+                    <a:stretch>
+                      <a:fillRect/>
+                    </a:stretch>
+                  </pic:blipFill>
+                  <pic:spPr>
+                    <a:xfrm>
+                      <a:off x="0" y="0"/>
+                      <a:ext cx="5939790" cy="2738120"/>
+                    </a:xfrm>
+                    <a:prstGeom prst="rect">
+                      <a:avLst/>
+                    </a:prstGeom>
+                  </pic:spPr>
+                </pic:pic>
+              </a:graphicData>
+            </a:graphic>
+          </wp:inline>
+        </w:drawing>
+      </w:r>
+    </w:p>
+    <w:p>
+      <w:pPr>
+        <w:pStyle w:val="Titre3"/>
+      </w:pPr>
+      <w:r>
+        <w:lastRenderedPageBreak/>
+        <w:t xml:space="preserve">Architecture </w:t>
+      </w:r>
+      <w:proofErr w:type="spellStart"/>
+      <w:r>
+        <w:t>RestClassement</w:t>
+      </w:r>
+      <w:proofErr w:type="spellEnd"/>
+    </w:p>
+    <w:p>
+      <w:pPr>
+        <w:pStyle w:val="TxtJustifi"/>
+      </w:pPr>
+      <w:r>
+        <w:drawing>
+          <wp:inline distT="0" distB="0" distL="0" distR="0" wp14:anchorId="2E2E655C" wp14:editId="741B8B73">
+            <wp:extent cx="5939790" cy="3114040"/>
+            <wp:effectExtent l="0" t="0" r="3810" b="0"/>
+            <wp:docPr id="414111355" name="Image 1" descr="Une image contenant texte, capture d’écran, Police, Rectangle&#10;&#10;Description générée automatiquement"/>
+            <wp:cNvGraphicFramePr>
+              <a:graphicFrameLocks xmlns:a="http://schemas.openxmlformats.org/drawingml/2006/main" noChangeAspect="1"/>
+            </wp:cNvGraphicFramePr>
+            <a:graphic xmlns:a="http://schemas.openxmlformats.org/drawingml/2006/main">
+              <a:graphicData uri="http://schemas.openxmlformats.org/drawingml/2006/picture">
+                <pic:pic xmlns:pic="http://schemas.openxmlformats.org/drawingml/2006/picture">
+                  <pic:nvPicPr>
+                    <pic:cNvPr id="414111355" name="Image 1" descr="Une image contenant texte, capture d’écran, Police, Rectangle&#10;&#10;Description générée automatiquement"/>
+                    <pic:cNvPicPr/>
+                  </pic:nvPicPr>
+                  <pic:blipFill>
+                    <a:blip r:embed="rId24"/>
+                    <a:stretch>
+                      <a:fillRect/>
+                    </a:stretch>
+                  </pic:blipFill>
+                  <pic:spPr>
+                    <a:xfrm>
+                      <a:off x="0" y="0"/>
+                      <a:ext cx="5939790" cy="3114040"/>
+                    </a:xfrm>
+                    <a:prstGeom prst="rect">
+                      <a:avLst/>
+                    </a:prstGeom>
+                  </pic:spPr>
+                </pic:pic>
+              </a:graphicData>
+            </a:graphic>
+          </wp:inline>
+        </w:drawing>
+      </w:r>
+    </w:p>
+    <w:p>
+      <w:pPr>
+        <w:pStyle w:val="Titre3"/>
+      </w:pPr>
+      <w:r>
+        <w:t xml:space="preserve">Architecture </w:t>
+      </w:r>
+      <w:proofErr w:type="spellStart"/>
+      <w:r>
+        <w:t>RestUser</w:t>
+      </w:r>
+      <w:proofErr w:type="spellEnd"/>
+    </w:p>
+    <w:p>
+      <w:pPr>
+        <w:pStyle w:val="TxtJustifi"/>
+      </w:pPr>
+      <w:r>
+        <w:drawing>
+          <wp:inline distT="0" distB="0" distL="0" distR="0" wp14:anchorId="20975B5D" wp14:editId="6998C750">
+            <wp:extent cx="5048955" cy="2838846"/>
+            <wp:effectExtent l="0" t="0" r="0" b="0"/>
+            <wp:docPr id="412494632" name="Image 1" descr="Une image contenant texte, capture d’écran, Police, Rectangle&#10;&#10;Description générée automatiquement"/>
+            <wp:cNvGraphicFramePr>
+              <a:graphicFrameLocks xmlns:a="http://schemas.openxmlformats.org/drawingml/2006/main" noChangeAspect="1"/>
+            </wp:cNvGraphicFramePr>
+            <a:graphic xmlns:a="http://schemas.openxmlformats.org/drawingml/2006/main">
+              <a:graphicData uri="http://schemas.openxmlformats.org/drawingml/2006/picture">
+                <pic:pic xmlns:pic="http://schemas.openxmlformats.org/drawingml/2006/picture">
+                  <pic:nvPicPr>
+                    <pic:cNvPr id="412494632" name="Image 1" descr="Une image contenant texte, capture d’écran, Police, Rectangle&#10;&#10;Description générée automatiquement"/>
+                    <pic:cNvPicPr/>
+                  </pic:nvPicPr>
+                  <pic:blipFill>
+                    <a:blip r:embed="rId25"/>
+                    <a:stretch>
+                      <a:fillRect/>
+                    </a:stretch>
+                  </pic:blipFill>
+                  <pic:spPr>
+                    <a:xfrm>
+                      <a:off x="0" y="0"/>
+                      <a:ext cx="5048955" cy="2838846"/>
+                    </a:xfrm>
+                    <a:prstGeom prst="rect">
+                      <a:avLst/>
+                    </a:prstGeom>
+                  </pic:spPr>
+                </pic:pic>
+              </a:graphicData>
+            </a:graphic>
+          </wp:inline>
+        </w:drawing>
+      </w:r>
+    </w:p>
+    <w:p>
+      <w:pPr>
+        <w:pStyle w:val="Titre1"/>
+      </w:pPr>
+      <w:bookmarkStart w:id="16" w:name="_Toc134349224"/>
+      <w:r>
+        <w:lastRenderedPageBreak/>
+        <w:t>Bases de données</w:t>
       </w:r>
       <w:bookmarkEnd w:id="16"/>
     </w:p>
@@ -3357,9 +4127,390 @@
       <w:pPr>
         <w:pStyle w:val="Titre2"/>
       </w:pPr>
+      <w:bookmarkStart w:id="17" w:name="_Toc134349225"/>
+      <w:r>
+        <w:t xml:space="preserve">Modèles </w:t>
+      </w:r>
+      <w:bookmarkEnd w:id="17"/>
+      <w:r>
+        <w:t>PhpMyAdmin</w:t>
+      </w:r>
+    </w:p>
+    <w:p>
+      <w:pPr>
+        <w:pStyle w:val="Titre3"/>
+      </w:pPr>
+      <w:r>
+        <w:t>BD classement</w:t>
+      </w:r>
+    </w:p>
+    <w:p>
+      <w:pPr>
+        <w:pStyle w:val="TxtJustifi"/>
+      </w:pPr>
+      <w:r>
+        <w:drawing>
+          <wp:inline distT="0" distB="0" distL="0" distR="0" wp14:anchorId="3C6D6609" wp14:editId="4BF02EAD">
+            <wp:extent cx="3143689" cy="1590897"/>
+            <wp:effectExtent l="0" t="0" r="0" b="9525"/>
+            <wp:docPr id="1200745114" name="Image 1" descr="Une image contenant texte, capture d’écran, Police, nombre&#10;&#10;Description générée automatiquement"/>
+            <wp:cNvGraphicFramePr>
+              <a:graphicFrameLocks xmlns:a="http://schemas.openxmlformats.org/drawingml/2006/main" noChangeAspect="1"/>
+            </wp:cNvGraphicFramePr>
+            <a:graphic xmlns:a="http://schemas.openxmlformats.org/drawingml/2006/main">
+              <a:graphicData uri="http://schemas.openxmlformats.org/drawingml/2006/picture">
+                <pic:pic xmlns:pic="http://schemas.openxmlformats.org/drawingml/2006/picture">
+                  <pic:nvPicPr>
+                    <pic:cNvPr id="1200745114" name="Image 1" descr="Une image contenant texte, capture d’écran, Police, nombre&#10;&#10;Description générée automatiquement"/>
+                    <pic:cNvPicPr/>
+                  </pic:nvPicPr>
+                  <pic:blipFill>
+                    <a:blip r:embed="rId26"/>
+                    <a:stretch>
+                      <a:fillRect/>
+                    </a:stretch>
+                  </pic:blipFill>
+                  <pic:spPr>
+                    <a:xfrm>
+                      <a:off x="0" y="0"/>
+                      <a:ext cx="3143689" cy="1590897"/>
+                    </a:xfrm>
+                    <a:prstGeom prst="rect">
+                      <a:avLst/>
+                    </a:prstGeom>
+                  </pic:spPr>
+                </pic:pic>
+              </a:graphicData>
+            </a:graphic>
+          </wp:inline>
+        </w:drawing>
+      </w:r>
+    </w:p>
+    <w:p>
+      <w:pPr>
+        <w:pStyle w:val="Titre3"/>
+      </w:pPr>
+      <w:r>
+        <w:t>BD Utilisateur</w:t>
+      </w:r>
+    </w:p>
+    <w:p>
+      <w:pPr>
+        <w:pStyle w:val="TxtJustifi"/>
+        <w:rPr>
+          <w:rStyle w:val="CRouge"/>
+        </w:rPr>
+      </w:pPr>
+      <w:r>
+        <w:rPr>
+          <w:noProof/>
+          <w:color w:val="FF0000"/>
+        </w:rPr>
+        <mc:AlternateContent>
+          <mc:Choice Requires="wpi">
+            <w:drawing>
+              <wp:anchor distT="0" distB="0" distL="114300" distR="114300" simplePos="0" relativeHeight="251659264" behindDoc="0" locked="0" layoutInCell="1" allowOverlap="1" wp14:anchorId="65455123" wp14:editId="13ECBB6A">
+                <wp:simplePos x="0" y="0"/>
+                <wp:positionH relativeFrom="column">
+                  <wp:posOffset>4691964</wp:posOffset>
+                </wp:positionH>
+                <wp:positionV relativeFrom="paragraph">
+                  <wp:posOffset>222065</wp:posOffset>
+                </wp:positionV>
+                <wp:extent cx="772920" cy="621360"/>
+                <wp:effectExtent l="57150" t="57150" r="46355" b="45720"/>
+                <wp:wrapNone/>
+                <wp:docPr id="1055385420" name="Encre 1"/>
+                <wp:cNvGraphicFramePr/>
+                <a:graphic xmlns:a="http://schemas.openxmlformats.org/drawingml/2006/main">
+                  <a:graphicData uri="http://schemas.microsoft.com/office/word/2010/wordprocessingInk">
+                    <w14:contentPart bwMode="auto" r:id="rId27">
+                      <w14:nvContentPartPr>
+                        <w14:cNvContentPartPr/>
+                      </w14:nvContentPartPr>
+                      <w14:xfrm>
+                        <a:off x="0" y="0"/>
+                        <a:ext cx="772920" cy="621360"/>
+                      </w14:xfrm>
+                    </w14:contentPart>
+                  </a:graphicData>
+                </a:graphic>
+              </wp:anchor>
+            </w:drawing>
+          </mc:Choice>
+          <mc:Fallback>
+            <w:pict>
+              <v:shapetype w14:anchorId="7987186D" id="_x0000_t75" coordsize="21600,21600" o:spt="75" o:preferrelative="t" path="m@4@5l@4@11@9@11@9@5xe" filled="f" stroked="f">
+                <v:stroke joinstyle="miter"/>
+                <v:formulas>
+                  <v:f eqn="if lineDrawn pixelLineWidth 0"/>
+                  <v:f eqn="sum @0 1 0"/>
+                  <v:f eqn="sum 0 0 @1"/>
+                  <v:f eqn="prod @2 1 2"/>
+                  <v:f eqn="prod @3 21600 pixelWidth"/>
+                  <v:f eqn="prod @3 21600 pixelHeight"/>
+                  <v:f eqn="sum @0 0 1"/>
+                  <v:f eqn="prod @6 1 2"/>
+                  <v:f eqn="prod @7 21600 pixelWidth"/>
+                  <v:f eqn="sum @8 21600 0"/>
+                  <v:f eqn="prod @7 21600 pixelHeight"/>
+                  <v:f eqn="sum @10 21600 0"/>
+                </v:formulas>
+                <v:path o:extrusionok="f" gradientshapeok="t" o:connecttype="rect"/>
+                <o:lock v:ext="edit" aspectratio="t"/>
+              </v:shapetype>
+              <v:shape id="Encre 1" o:spid="_x0000_s1026" type="#_x0000_t75" style="position:absolute;margin-left:368.75pt;margin-top:16.8pt;width:62.25pt;height:50.35pt;z-index:251659264;visibility:visible;mso-wrap-style:square;mso-wrap-distance-left:9pt;mso-wrap-distance-top:0;mso-wrap-distance-right:9pt;mso-wrap-distance-bottom:0;mso-position-horizontal:absolute;mso-position-horizontal-relative:text;mso-position-vertical:absolute;mso-position-vertical-relative:text" o:gfxdata="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">
+                <v:imagedata r:id="rId28" o:title=""/>
+              </v:shape>
+            </w:pict>
+          </mc:Fallback>
+        </mc:AlternateContent>
+      </w:r>
+      <w:r>
+        <w:rPr>
+          <w:rStyle w:val="CRouge"/>
+        </w:rPr>
+        <w:t xml:space="preserve">XAVIER pour mettre le tien va dans </w:t>
+      </w:r>
+      <w:proofErr w:type="spellStart"/>
+      <w:r>
+        <w:rPr>
+          <w:rStyle w:val="CRouge"/>
+        </w:rPr>
+        <w:t>php</w:t>
+      </w:r>
+      <w:proofErr w:type="spellEnd"/>
+      <w:r>
+        <w:rPr>
+          <w:rStyle w:val="CRouge"/>
+        </w:rPr>
+        <w:t xml:space="preserve"> </w:t>
+      </w:r>
+      <w:proofErr w:type="spellStart"/>
+      <w:r>
+        <w:rPr>
+          <w:rStyle w:val="CRouge"/>
+        </w:rPr>
+        <w:t>my</w:t>
+      </w:r>
+      <w:proofErr w:type="spellEnd"/>
+      <w:r>
+        <w:rPr>
+          <w:rStyle w:val="CRouge"/>
+        </w:rPr>
+        <w:t xml:space="preserve"> admin, clique sur la bonne BD </w:t>
+      </w:r>
+      <w:r>
+        <w:rPr>
+          <w:rStyle w:val="CRouge"/>
+        </w:rPr>
+        <w:t>et clique sure designer :</w:t>
+      </w:r>
+      <w:r>
+        <w:rPr>
+          <w:rStyle w:val="CRouge"/>
+        </w:rPr>
+        <w:br/>
+      </w:r>
+      <w:r>
+        <w:rPr>
+          <w:rStyle w:val="CRouge"/>
+        </w:rPr>
+        <w:drawing>
+          <wp:inline distT="0" distB="0" distL="0" distR="0" wp14:anchorId="6B963162" wp14:editId="7C877F60">
+            <wp:extent cx="5939790" cy="1676400"/>
+            <wp:effectExtent l="0" t="0" r="3810" b="0"/>
+            <wp:docPr id="1282956564" name="Image 1" descr="Une image contenant capture d’écran, texte, logiciel, Icône d’ordinateur&#10;&#10;Description générée automatiquement"/>
+            <wp:cNvGraphicFramePr>
+              <a:graphicFrameLocks xmlns:a="http://schemas.openxmlformats.org/drawingml/2006/main" noChangeAspect="1"/>
+            </wp:cNvGraphicFramePr>
+            <a:graphic xmlns:a="http://schemas.openxmlformats.org/drawingml/2006/main">
+              <a:graphicData uri="http://schemas.openxmlformats.org/drawingml/2006/picture">
+                <pic:pic xmlns:pic="http://schemas.openxmlformats.org/drawingml/2006/picture">
+                  <pic:nvPicPr>
+                    <pic:cNvPr id="1282956564" name="Image 1" descr="Une image contenant capture d’écran, texte, logiciel, Icône d’ordinateur&#10;&#10;Description générée automatiquement"/>
+                    <pic:cNvPicPr/>
+                  </pic:nvPicPr>
+                  <pic:blipFill>
+                    <a:blip r:embed="rId29"/>
+                    <a:stretch>
+                      <a:fillRect/>
+                    </a:stretch>
+                  </pic:blipFill>
+                  <pic:spPr>
+                    <a:xfrm>
+                      <a:off x="0" y="0"/>
+                      <a:ext cx="5939790" cy="1676400"/>
+                    </a:xfrm>
+                    <a:prstGeom prst="rect">
+                      <a:avLst/>
+                    </a:prstGeom>
+                  </pic:spPr>
+                </pic:pic>
+              </a:graphicData>
+            </a:graphic>
+          </wp:inline>
+        </w:drawing>
+      </w:r>
+    </w:p>
+    <w:p>
+      <w:pPr>
+        <w:pStyle w:val="TxtJustifi"/>
+        <w:rPr>
+          <w:rStyle w:val="CRouge"/>
+        </w:rPr>
+      </w:pPr>
+    </w:p>
+    <w:p>
+      <w:pPr>
+        <w:pStyle w:val="Titre2"/>
+      </w:pPr>
+      <w:bookmarkStart w:id="18" w:name="_Toc134349226"/>
+      <w:r>
+        <w:t>Requêtes SQL utiles</w:t>
+      </w:r>
+      <w:bookmarkEnd w:id="18"/>
+    </w:p>
+    <w:p>
+      <w:pPr>
+        <w:pStyle w:val="Titre3"/>
+      </w:pPr>
+      <w:r>
+        <w:t>BD classement</w:t>
+      </w:r>
+    </w:p>
+    <w:p>
+      <w:pPr>
+        <w:pStyle w:val="TxtJustifi"/>
+      </w:pPr>
+      <w:r>
+        <w:t xml:space="preserve">La requête que j’utilise le plus est celle trouvées dans le </w:t>
+      </w:r>
+      <w:proofErr w:type="spellStart"/>
+      <w:r>
+        <w:t>worker</w:t>
+      </w:r>
+      <w:proofErr w:type="spellEnd"/>
+      <w:r>
+        <w:t xml:space="preserve"> de mon </w:t>
+      </w:r>
+      <w:proofErr w:type="spellStart"/>
+      <w:r>
+        <w:t>restClassement</w:t>
+      </w:r>
+      <w:proofErr w:type="spellEnd"/>
+      <w:r>
+        <w:t> pour l’ajout d’une entrée.</w:t>
+      </w:r>
+    </w:p>
+    <w:p>
+      <w:pPr>
+        <w:pStyle w:val="TxtCode4-Gris"/>
+      </w:pPr>
+      <w:r>
+        <w:t>ps = dbConnexion.prepareStatement("INSERT INTO t_classement (score, nom, fk_user) VALUES (?, ?, ?)");</w:t>
+      </w:r>
+    </w:p>
+    <w:p>
+      <w:pPr>
+        <w:pStyle w:val="TxtCode4-Gris"/>
+      </w:pPr>
+      <w:r>
+        <w:t xml:space="preserve">            ps.setInt(1, score);</w:t>
+      </w:r>
+    </w:p>
+    <w:p>
+      <w:pPr>
+        <w:pStyle w:val="TxtCode4-Gris"/>
+      </w:pPr>
+      <w:r>
+        <w:t xml:space="preserve">            ps.setString(2, nom);</w:t>
+      </w:r>
+    </w:p>
+    <w:p>
+      <w:pPr>
+        <w:pStyle w:val="TxtCode4-Gris"/>
+      </w:pPr>
+      <w:r>
+        <w:t xml:space="preserve">            ps.setInt(3, fk_user);</w:t>
+      </w:r>
+    </w:p>
+    <w:p>
+      <w:pPr>
+        <w:pStyle w:val="Titre3"/>
+      </w:pPr>
+      <w:r>
+        <w:lastRenderedPageBreak/>
+        <w:t>BD Utilisateur</w:t>
+      </w:r>
+    </w:p>
+    <w:p>
+      <w:pPr>
+        <w:pStyle w:val="Titre1"/>
+      </w:pPr>
+      <w:bookmarkStart w:id="19" w:name="_Toc134349227"/>
+      <w:r>
+        <w:t>Implémentation des applications client Ap1 et client Ap2</w:t>
+      </w:r>
+      <w:bookmarkEnd w:id="19"/>
+    </w:p>
+    <w:p>
+      <w:pPr>
+        <w:pStyle w:val="Titre2"/>
+      </w:pPr>
+      <w:bookmarkStart w:id="20" w:name="_Toc134349228"/>
+      <w:r>
+        <w:t>Application client 1</w:t>
+      </w:r>
+      <w:bookmarkEnd w:id="20"/>
+    </w:p>
+    <w:p>
+      <w:pPr>
+        <w:pStyle w:val="Titre2"/>
+      </w:pPr>
+      <w:bookmarkStart w:id="21" w:name="_Toc134349229"/>
+      <w:r>
+        <w:t>Application client 2</w:t>
+      </w:r>
+      <w:bookmarkEnd w:id="21"/>
+    </w:p>
+    <w:p>
+      <w:pPr>
+        <w:pStyle w:val="Titre1"/>
+      </w:pPr>
+      <w:bookmarkStart w:id="22" w:name="_Toc134349230"/>
+      <w:r>
+        <w:t>Implémentation de l'</w:t>
+      </w:r>
+      <w:proofErr w:type="spellStart"/>
+      <w:r>
+        <w:t>aplication</w:t>
+      </w:r>
+      <w:proofErr w:type="spellEnd"/>
+      <w:r>
+        <w:t xml:space="preserve"> API Gateway</w:t>
+      </w:r>
+      <w:bookmarkEnd w:id="22"/>
+    </w:p>
+    <w:p>
+      <w:pPr>
+        <w:pStyle w:val="Titre2"/>
+      </w:pPr>
+      <w:bookmarkStart w:id="23" w:name="_Toc134349231"/>
+      <w:r>
+        <w:t>Partie Servlet sur serveur Tomcat commun</w:t>
+      </w:r>
+      <w:bookmarkEnd w:id="23"/>
+    </w:p>
+    <w:p>
+      <w:pPr>
+        <w:pStyle w:val="Titre2"/>
+      </w:pPr>
+      <w:bookmarkStart w:id="24" w:name="_Toc134349232"/>
       <w:r>
         <w:t>Gestion session</w:t>
       </w:r>
+      <w:bookmarkEnd w:id="24"/>
     </w:p>
     <w:p>
       <w:pPr>
@@ -3544,9 +4695,8 @@
       <w:pPr>
         <w:pStyle w:val="Titre1"/>
       </w:pPr>
-      <w:bookmarkStart w:id="17" w:name="_Toc134099138"/>
-      <w:r>
-        <w:lastRenderedPageBreak/>
+      <w:bookmarkStart w:id="25" w:name="_Toc134349233"/>
+      <w:r>
         <w:t xml:space="preserve">Implémentation des </w:t>
       </w:r>
       <w:proofErr w:type="spellStart"/>
@@ -3557,100 +4707,104 @@
       <w:r>
         <w:t xml:space="preserve"> Service Rest1 et Service Rest2</w:t>
       </w:r>
-      <w:bookmarkEnd w:id="17"/>
+      <w:bookmarkEnd w:id="25"/>
     </w:p>
     <w:p>
       <w:pPr>
         <w:pStyle w:val="Titre2"/>
       </w:pPr>
-      <w:bookmarkStart w:id="18" w:name="_Toc134099139"/>
+      <w:bookmarkStart w:id="26" w:name="_Toc134349234"/>
       <w:r>
         <w:t>Application Service Rest1</w:t>
       </w:r>
-      <w:bookmarkEnd w:id="18"/>
+      <w:bookmarkEnd w:id="26"/>
     </w:p>
     <w:p>
       <w:pPr>
         <w:pStyle w:val="Titre2"/>
       </w:pPr>
-      <w:bookmarkStart w:id="19" w:name="_Toc134099140"/>
+      <w:bookmarkStart w:id="27" w:name="_Toc134349235"/>
       <w:r>
         <w:t>Application Service Rest2</w:t>
       </w:r>
-      <w:bookmarkEnd w:id="19"/>
+      <w:bookmarkEnd w:id="27"/>
     </w:p>
     <w:p>
       <w:pPr>
         <w:pStyle w:val="Titre1"/>
       </w:pPr>
-      <w:bookmarkStart w:id="20" w:name="_Toc134099141"/>
+      <w:bookmarkStart w:id="28" w:name="_Toc134349236"/>
       <w:r>
         <w:t>Hébergement</w:t>
       </w:r>
-      <w:bookmarkEnd w:id="20"/>
+      <w:bookmarkEnd w:id="28"/>
     </w:p>
     <w:p>
       <w:pPr>
         <w:pStyle w:val="Titre1"/>
       </w:pPr>
-      <w:bookmarkStart w:id="21" w:name="_Toc134099142"/>
+      <w:bookmarkStart w:id="29" w:name="_Toc134349237"/>
       <w:r>
         <w:t>Installation du projet complet avec les 5 applications</w:t>
       </w:r>
-      <w:bookmarkEnd w:id="21"/>
+      <w:bookmarkEnd w:id="29"/>
     </w:p>
     <w:p>
       <w:pPr>
         <w:pStyle w:val="Titre1"/>
       </w:pPr>
-      <w:bookmarkStart w:id="22" w:name="_Toc134099143"/>
+      <w:bookmarkStart w:id="30" w:name="_Toc134349238"/>
       <w:r>
         <w:t>Outils, langages (versions, définitions, installations)</w:t>
       </w:r>
-      <w:bookmarkEnd w:id="22"/>
+      <w:bookmarkEnd w:id="30"/>
     </w:p>
     <w:p>
       <w:pPr>
         <w:pStyle w:val="Titre1"/>
       </w:pPr>
-      <w:bookmarkStart w:id="23" w:name="_Toc134099144"/>
+      <w:bookmarkStart w:id="31" w:name="_Toc134349239"/>
       <w:r>
         <w:t>Tests de fonctionnement du projet</w:t>
       </w:r>
-      <w:bookmarkEnd w:id="23"/>
+      <w:bookmarkEnd w:id="31"/>
     </w:p>
     <w:p>
       <w:pPr>
         <w:pStyle w:val="Titre1"/>
       </w:pPr>
-      <w:bookmarkStart w:id="24" w:name="_Toc134099145"/>
+      <w:bookmarkStart w:id="32" w:name="_Toc134349240"/>
       <w:r>
         <w:t>Auto-évaluations et conclusions</w:t>
       </w:r>
-      <w:bookmarkEnd w:id="24"/>
+      <w:bookmarkEnd w:id="32"/>
     </w:p>
     <w:p>
       <w:pPr>
         <w:pStyle w:val="Titre2"/>
       </w:pPr>
+      <w:bookmarkStart w:id="33" w:name="_Toc134349241"/>
       <w:r>
         <w:t>Nicolas</w:t>
       </w:r>
+      <w:bookmarkEnd w:id="33"/>
     </w:p>
     <w:p>
       <w:pPr>
         <w:pStyle w:val="Titre2"/>
       </w:pPr>
+      <w:bookmarkStart w:id="34" w:name="_Toc134349242"/>
       <w:r>
         <w:t>Xavier</w:t>
       </w:r>
+      <w:bookmarkEnd w:id="34"/>
     </w:p>
     <w:sectPr>
-      <w:headerReference w:type="even" r:id="rId16"/>
-      <w:headerReference w:type="default" r:id="rId17"/>
-      <w:footerReference w:type="default" r:id="rId18"/>
-      <w:headerReference w:type="first" r:id="rId19"/>
-      <w:footerReference w:type="first" r:id="rId20"/>
+      <w:headerReference w:type="even" r:id="rId30"/>
+      <w:headerReference w:type="default" r:id="rId31"/>
+      <w:footerReference w:type="default" r:id="rId32"/>
+      <w:headerReference w:type="first" r:id="rId33"/>
+      <w:footerReference w:type="first" r:id="rId34"/>
       <w:pgSz w:w="11906" w:h="16838" w:code="9"/>
       <w:pgMar w:top="1418" w:right="851" w:bottom="1418" w:left="1701" w:header="720" w:footer="851" w:gutter="0"/>
       <w:cols w:space="720"/>
@@ -3662,7 +4816,7 @@
 </file>
 
 <file path=word/endnotes.xml><?xml version="1.0" encoding="utf-8"?>
-<w:endnotes xmlns:wpc="http://schemas.microsoft.com/office/word/2010/wordprocessingCanvas" xmlns:cx="http://schemas.microsoft.com/office/drawing/2014/chartex" xmlns:cx1="http://schemas.microsoft.com/office/drawing/2015/9/8/chartex" xmlns:cx2="http://schemas.microsoft.com/office/drawing/2015/10/21/chartex" xmlns:cx3="http://schemas.microsoft.com/office/drawing/2016/5/9/chartex" xmlns:cx4="http://schemas.microsoft.com/office/drawing/2016/5/10/chartex" xmlns:cx5="http://schemas.microsoft.com/office/drawing/2016/5/11/chartex" xmlns:cx6="http://schemas.microsoft.com/office/drawing/2016/5/12/chartex" xmlns:cx7="http://schemas.microsoft.com/office/drawing/2016/5/13/chartex" xmlns:cx8="http://schemas.microsoft.com/office/drawing/2016/5/14/chartex" xmlns:mc="http://schemas.openxmlformats.org/markup-compatibility/2006" xmlns:aink="http://schemas.microsoft.com/office/drawing/2016/ink" xmlns:am3d="http://schemas.microsoft.com/office/drawing/2017/model3d" xmlns:o="urn:schemas-microsoft-com:office:office" xmlns:oel="http://schemas.microsoft.com/office/2019/extlst" xmlns:r="http://schemas.openxmlformats.org/officeDocument/2006/relationships" xmlns:m="http://schemas.openxmlformats.org/officeDocument/2006/math" xmlns:v="urn:schemas-microsoft-com:vml" xmlns:wp14="http://schemas.microsoft.com/office/word/2010/wordprocessingDrawing" xmlns:wp="http://schemas.openxmlformats.org/drawingml/2006/wordprocessingDrawing" xmlns:w10="urn:schemas-microsoft-com:office:word" xmlns:w="http://schemas.openxmlformats.org/wordprocessingml/2006/main" xmlns:w14="http://schemas.microsoft.com/office/word/2010/wordml" xmlns:w15="http://schemas.microsoft.com/office/word/2012/wordml" xmlns:w16cex="http://schemas.microsoft.com/office/word/2018/wordml/cex" xmlns:w16cid="http://schemas.microsoft.com/office/word/2016/wordml/cid" xmlns:w16="http://schemas.microsoft.com/office/word/2018/wordml" xmlns:w16sdtdh="http://schemas.microsoft.com/office/word/2020/wordml/sdtdatahash" xmlns:w16se="http://schemas.microsoft.com/office/word/2015/wordml/symex" xmlns:wpg="http://schemas.microsoft.com/office/word/2010/wordprocessingGroup" xmlns:wpi="http://schemas.microsoft.com/office/word/2010/wordprocessingInk" xmlns:wne="http://schemas.microsoft.com/office/word/2006/wordml" xmlns:wps="http://schemas.microsoft.com/office/word/2010/wordprocessingShape" mc:Ignorable="w14 w15 w16se w16cid w16 w16cex w16sdtdh wp14">
+<w:endnotes xmlns:wpc="http://schemas.microsoft.com/office/word/2010/wordprocessingCanvas" xmlns:cx="http://schemas.microsoft.com/office/drawing/2014/chartex" xmlns:cx1="http://schemas.microsoft.com/office/drawing/2015/9/8/chartex" xmlns:cx2="http://schemas.microsoft.com/office/drawing/2015/10/21/chartex" xmlns:cx3="http://schemas.microsoft.com/office/drawing/2016/5/9/chartex" xmlns:cx4="http://schemas.microsoft.com/office/drawing/2016/5/10/chartex" xmlns:cx5="http://schemas.microsoft.com/office/drawing/2016/5/11/chartex" xmlns:cx6="http://schemas.microsoft.com/office/drawing/2016/5/12/chartex" xmlns:cx7="http://schemas.microsoft.com/office/drawing/2016/5/13/chartex" xmlns:cx8="http://schemas.microsoft.com/office/drawing/2016/5/14/chartex" xmlns:mc="http://schemas.openxmlformats.org/markup-compatibility/2006" xmlns:aink="http://schemas.microsoft.com/office/drawing/2016/ink" xmlns:am3d="http://schemas.microsoft.com/office/drawing/2017/model3d" xmlns:o="urn:schemas-microsoft-com:office:office" xmlns:oel="http://schemas.microsoft.com/office/2019/extlst" xmlns:r="http://schemas.openxmlformats.org/officeDocument/2006/relationships" xmlns:m="http://schemas.openxmlformats.org/officeDocument/2006/math" xmlns:v="urn:schemas-microsoft-com:vml" xmlns:wp14="http://schemas.microsoft.com/office/word/2010/wordprocessingDrawing" xmlns:wp="http://schemas.openxmlformats.org/drawingml/2006/wordprocessingDrawing" xmlns:w10="urn:schemas-microsoft-com:office:word" xmlns:w="http://schemas.openxmlformats.org/wordprocessingml/2006/main" xmlns:w14="http://schemas.microsoft.com/office/word/2010/wordml" xmlns:w15="http://schemas.microsoft.com/office/word/2012/wordml" xmlns:w16cex="http://schemas.microsoft.com/office/word/2018/wordml/cex" xmlns:w16cid="http://schemas.microsoft.com/office/word/2016/wordml/cid" xmlns:w16="http://schemas.microsoft.com/office/word/2018/wordml" xmlns:w16du="http://schemas.microsoft.com/office/word/2023/wordml/word16du" xmlns:w16sdtdh="http://schemas.microsoft.com/office/word/2020/wordml/sdtdatahash" xmlns:w16se="http://schemas.microsoft.com/office/word/2015/wordml/symex" xmlns:wpg="http://schemas.microsoft.com/office/word/2010/wordprocessingGroup" xmlns:wpi="http://schemas.microsoft.com/office/word/2010/wordprocessingInk" xmlns:wne="http://schemas.microsoft.com/office/word/2006/wordml" xmlns:wps="http://schemas.microsoft.com/office/word/2010/wordprocessingShape" mc:Ignorable="w14 w15 w16se w16cid w16 w16cex w16sdtdh wp14">
   <w:endnote w:type="separator" w:id="-1">
     <w:p>
       <w:r>
@@ -3681,7 +4835,7 @@
 </file>
 
 <file path=word/footer1.xml><?xml version="1.0" encoding="utf-8"?>
-<w:ftr xmlns:wpc="http://schemas.microsoft.com/office/word/2010/wordprocessingCanvas" xmlns:cx="http://schemas.microsoft.com/office/drawing/2014/chartex" xmlns:cx1="http://schemas.microsoft.com/office/drawing/2015/9/8/chartex" xmlns:cx2="http://schemas.microsoft.com/office/drawing/2015/10/21/chartex" xmlns:cx3="http://schemas.microsoft.com/office/drawing/2016/5/9/chartex" xmlns:cx4="http://schemas.microsoft.com/office/drawing/2016/5/10/chartex" xmlns:cx5="http://schemas.microsoft.com/office/drawing/2016/5/11/chartex" xmlns:cx6="http://schemas.microsoft.com/office/drawing/2016/5/12/chartex" xmlns:cx7="http://schemas.microsoft.com/office/drawing/2016/5/13/chartex" xmlns:cx8="http://schemas.microsoft.com/office/drawing/2016/5/14/chartex" xmlns:mc="http://schemas.openxmlformats.org/markup-compatibility/2006" xmlns:aink="http://schemas.microsoft.com/office/drawing/2016/ink" xmlns:am3d="http://schemas.microsoft.com/office/drawing/2017/model3d" xmlns:o="urn:schemas-microsoft-com:office:office" xmlns:oel="http://schemas.microsoft.com/office/2019/extlst" xmlns:r="http://schemas.openxmlformats.org/officeDocument/2006/relationships" xmlns:m="http://schemas.openxmlformats.org/officeDocument/2006/math" xmlns:v="urn:schemas-microsoft-com:vml" xmlns:wp14="http://schemas.microsoft.com/office/word/2010/wordprocessingDrawing" xmlns:wp="http://schemas.openxmlformats.org/drawingml/2006/wordprocessingDrawing" xmlns:w10="urn:schemas-microsoft-com:office:word" xmlns:w="http://schemas.openxmlformats.org/wordprocessingml/2006/main" xmlns:w14="http://schemas.microsoft.com/office/word/2010/wordml" xmlns:w15="http://schemas.microsoft.com/office/word/2012/wordml" xmlns:w16cex="http://schemas.microsoft.com/office/word/2018/wordml/cex" xmlns:w16cid="http://schemas.microsoft.com/office/word/2016/wordml/cid" xmlns:w16="http://schemas.microsoft.com/office/word/2018/wordml" xmlns:w16sdtdh="http://schemas.microsoft.com/office/word/2020/wordml/sdtdatahash" xmlns:w16se="http://schemas.microsoft.com/office/word/2015/wordml/symex" xmlns:wpg="http://schemas.microsoft.com/office/word/2010/wordprocessingGroup" xmlns:wpi="http://schemas.microsoft.com/office/word/2010/wordprocessingInk" xmlns:wne="http://schemas.microsoft.com/office/word/2006/wordml" xmlns:wps="http://schemas.microsoft.com/office/word/2010/wordprocessingShape" mc:Ignorable="w14 w15 w16se w16cid w16 w16cex w16sdtdh wp14">
+<w:ftr xmlns:wpc="http://schemas.microsoft.com/office/word/2010/wordprocessingCanvas" xmlns:cx="http://schemas.microsoft.com/office/drawing/2014/chartex" xmlns:cx1="http://schemas.microsoft.com/office/drawing/2015/9/8/chartex" xmlns:cx2="http://schemas.microsoft.com/office/drawing/2015/10/21/chartex" xmlns:cx3="http://schemas.microsoft.com/office/drawing/2016/5/9/chartex" xmlns:cx4="http://schemas.microsoft.com/office/drawing/2016/5/10/chartex" xmlns:cx5="http://schemas.microsoft.com/office/drawing/2016/5/11/chartex" xmlns:cx6="http://schemas.microsoft.com/office/drawing/2016/5/12/chartex" xmlns:cx7="http://schemas.microsoft.com/office/drawing/2016/5/13/chartex" xmlns:cx8="http://schemas.microsoft.com/office/drawing/2016/5/14/chartex" xmlns:mc="http://schemas.openxmlformats.org/markup-compatibility/2006" xmlns:aink="http://schemas.microsoft.com/office/drawing/2016/ink" xmlns:am3d="http://schemas.microsoft.com/office/drawing/2017/model3d" xmlns:o="urn:schemas-microsoft-com:office:office" xmlns:oel="http://schemas.microsoft.com/office/2019/extlst" xmlns:r="http://schemas.openxmlformats.org/officeDocument/2006/relationships" xmlns:m="http://schemas.openxmlformats.org/officeDocument/2006/math" xmlns:v="urn:schemas-microsoft-com:vml" xmlns:wp14="http://schemas.microsoft.com/office/word/2010/wordprocessingDrawing" xmlns:wp="http://schemas.openxmlformats.org/drawingml/2006/wordprocessingDrawing" xmlns:w10="urn:schemas-microsoft-com:office:word" xmlns:w="http://schemas.openxmlformats.org/wordprocessingml/2006/main" xmlns:w14="http://schemas.microsoft.com/office/word/2010/wordml" xmlns:w15="http://schemas.microsoft.com/office/word/2012/wordml" xmlns:w16cex="http://schemas.microsoft.com/office/word/2018/wordml/cex" xmlns:w16cid="http://schemas.microsoft.com/office/word/2016/wordml/cid" xmlns:w16="http://schemas.microsoft.com/office/word/2018/wordml" xmlns:w16du="http://schemas.microsoft.com/office/word/2023/wordml/word16du" xmlns:w16sdtdh="http://schemas.microsoft.com/office/word/2020/wordml/sdtdatahash" xmlns:w16se="http://schemas.microsoft.com/office/word/2015/wordml/symex" xmlns:wpg="http://schemas.microsoft.com/office/word/2010/wordprocessingGroup" xmlns:wpi="http://schemas.microsoft.com/office/word/2010/wordprocessingInk" xmlns:wne="http://schemas.microsoft.com/office/word/2006/wordml" xmlns:wps="http://schemas.microsoft.com/office/word/2010/wordprocessingShape" mc:Ignorable="w14 w15 w16se w16cid w16 w16cex w16sdtdh wp14">
   <w:p>
     <w:pPr>
       <w:pStyle w:val="Pieddepage"/>
@@ -3700,7 +4854,7 @@
 </file>
 
 <file path=word/footer2.xml><?xml version="1.0" encoding="utf-8"?>
-<w:ftr xmlns:wpc="http://schemas.microsoft.com/office/word/2010/wordprocessingCanvas" xmlns:cx="http://schemas.microsoft.com/office/drawing/2014/chartex" xmlns:cx1="http://schemas.microsoft.com/office/drawing/2015/9/8/chartex" xmlns:cx2="http://schemas.microsoft.com/office/drawing/2015/10/21/chartex" xmlns:cx3="http://schemas.microsoft.com/office/drawing/2016/5/9/chartex" xmlns:cx4="http://schemas.microsoft.com/office/drawing/2016/5/10/chartex" xmlns:cx5="http://schemas.microsoft.com/office/drawing/2016/5/11/chartex" xmlns:cx6="http://schemas.microsoft.com/office/drawing/2016/5/12/chartex" xmlns:cx7="http://schemas.microsoft.com/office/drawing/2016/5/13/chartex" xmlns:cx8="http://schemas.microsoft.com/office/drawing/2016/5/14/chartex" xmlns:mc="http://schemas.openxmlformats.org/markup-compatibility/2006" xmlns:aink="http://schemas.microsoft.com/office/drawing/2016/ink" xmlns:am3d="http://schemas.microsoft.com/office/drawing/2017/model3d" xmlns:o="urn:schemas-microsoft-com:office:office" xmlns:oel="http://schemas.microsoft.com/office/2019/extlst" xmlns:r="http://schemas.openxmlformats.org/officeDocument/2006/relationships" xmlns:m="http://schemas.openxmlformats.org/officeDocument/2006/math" xmlns:v="urn:schemas-microsoft-com:vml" xmlns:wp14="http://schemas.microsoft.com/office/word/2010/wordprocessingDrawing" xmlns:wp="http://schemas.openxmlformats.org/drawingml/2006/wordprocessingDrawing" xmlns:w10="urn:schemas-microsoft-com:office:word" xmlns:w="http://schemas.openxmlformats.org/wordprocessingml/2006/main" xmlns:w14="http://schemas.microsoft.com/office/word/2010/wordml" xmlns:w15="http://schemas.microsoft.com/office/word/2012/wordml" xmlns:w16cex="http://schemas.microsoft.com/office/word/2018/wordml/cex" xmlns:w16cid="http://schemas.microsoft.com/office/word/2016/wordml/cid" xmlns:w16="http://schemas.microsoft.com/office/word/2018/wordml" xmlns:w16sdtdh="http://schemas.microsoft.com/office/word/2020/wordml/sdtdatahash" xmlns:w16se="http://schemas.microsoft.com/office/word/2015/wordml/symex" xmlns:wpg="http://schemas.microsoft.com/office/word/2010/wordprocessingGroup" xmlns:wpi="http://schemas.microsoft.com/office/word/2010/wordprocessingInk" xmlns:wne="http://schemas.microsoft.com/office/word/2006/wordml" xmlns:wps="http://schemas.microsoft.com/office/word/2010/wordprocessingShape" mc:Ignorable="w14 w15 w16se w16cid w16 w16cex w16sdtdh wp14">
+<w:ftr xmlns:wpc="http://schemas.microsoft.com/office/word/2010/wordprocessingCanvas" xmlns:cx="http://schemas.microsoft.com/office/drawing/2014/chartex" xmlns:cx1="http://schemas.microsoft.com/office/drawing/2015/9/8/chartex" xmlns:cx2="http://schemas.microsoft.com/office/drawing/2015/10/21/chartex" xmlns:cx3="http://schemas.microsoft.com/office/drawing/2016/5/9/chartex" xmlns:cx4="http://schemas.microsoft.com/office/drawing/2016/5/10/chartex" xmlns:cx5="http://schemas.microsoft.com/office/drawing/2016/5/11/chartex" xmlns:cx6="http://schemas.microsoft.com/office/drawing/2016/5/12/chartex" xmlns:cx7="http://schemas.microsoft.com/office/drawing/2016/5/13/chartex" xmlns:cx8="http://schemas.microsoft.com/office/drawing/2016/5/14/chartex" xmlns:mc="http://schemas.openxmlformats.org/markup-compatibility/2006" xmlns:aink="http://schemas.microsoft.com/office/drawing/2016/ink" xmlns:am3d="http://schemas.microsoft.com/office/drawing/2017/model3d" xmlns:o="urn:schemas-microsoft-com:office:office" xmlns:oel="http://schemas.microsoft.com/office/2019/extlst" xmlns:r="http://schemas.openxmlformats.org/officeDocument/2006/relationships" xmlns:m="http://schemas.openxmlformats.org/officeDocument/2006/math" xmlns:v="urn:schemas-microsoft-com:vml" xmlns:wp14="http://schemas.microsoft.com/office/word/2010/wordprocessingDrawing" xmlns:wp="http://schemas.openxmlformats.org/drawingml/2006/wordprocessingDrawing" xmlns:w10="urn:schemas-microsoft-com:office:word" xmlns:w="http://schemas.openxmlformats.org/wordprocessingml/2006/main" xmlns:w14="http://schemas.microsoft.com/office/word/2010/wordml" xmlns:w15="http://schemas.microsoft.com/office/word/2012/wordml" xmlns:w16cex="http://schemas.microsoft.com/office/word/2018/wordml/cex" xmlns:w16cid="http://schemas.microsoft.com/office/word/2016/wordml/cid" xmlns:w16="http://schemas.microsoft.com/office/word/2018/wordml" xmlns:w16du="http://schemas.microsoft.com/office/word/2023/wordml/word16du" xmlns:w16sdtdh="http://schemas.microsoft.com/office/word/2020/wordml/sdtdatahash" xmlns:w16se="http://schemas.microsoft.com/office/word/2015/wordml/symex" xmlns:wpg="http://schemas.microsoft.com/office/word/2010/wordprocessingGroup" xmlns:wpi="http://schemas.microsoft.com/office/word/2010/wordprocessingInk" xmlns:wne="http://schemas.microsoft.com/office/word/2006/wordml" xmlns:wps="http://schemas.microsoft.com/office/word/2010/wordprocessingShape" mc:Ignorable="w14 w15 w16se w16cid w16 w16cex w16sdtdh wp14">
   <w:p>
     <w:pPr>
       <w:pStyle w:val="Pieddepage"/>
@@ -3725,7 +4879,7 @@
         <w:rPr>
           <w:noProof/>
         </w:rPr>
-        <w:instrText>2</w:instrText>
+        <w:instrText>1</w:instrText>
       </w:r>
     </w:fldSimple>
     <w:r>
@@ -3738,7 +4892,7 @@
       <w:rPr>
         <w:noProof/>
       </w:rPr>
-      <w:instrText>2</w:instrText>
+      <w:instrText>1</w:instrText>
     </w:r>
     <w:r>
       <w:fldChar w:fldCharType="end"/>
@@ -3754,7 +4908,7 @@
       <w:rPr>
         <w:noProof/>
       </w:rPr>
-      <w:t>2</w:t>
+      <w:t>1</w:t>
     </w:r>
     <w:bookmarkEnd w:id="0"/>
     <w:r>
@@ -3765,7 +4919,7 @@
 </file>
 
 <file path=word/footer3.xml><?xml version="1.0" encoding="utf-8"?>
-<w:ftr xmlns:wpc="http://schemas.microsoft.com/office/word/2010/wordprocessingCanvas" xmlns:cx="http://schemas.microsoft.com/office/drawing/2014/chartex" xmlns:cx1="http://schemas.microsoft.com/office/drawing/2015/9/8/chartex" xmlns:cx2="http://schemas.microsoft.com/office/drawing/2015/10/21/chartex" xmlns:cx3="http://schemas.microsoft.com/office/drawing/2016/5/9/chartex" xmlns:cx4="http://schemas.microsoft.com/office/drawing/2016/5/10/chartex" xmlns:cx5="http://schemas.microsoft.com/office/drawing/2016/5/11/chartex" xmlns:cx6="http://schemas.microsoft.com/office/drawing/2016/5/12/chartex" xmlns:cx7="http://schemas.microsoft.com/office/drawing/2016/5/13/chartex" xmlns:cx8="http://schemas.microsoft.com/office/drawing/2016/5/14/chartex" xmlns:mc="http://schemas.openxmlformats.org/markup-compatibility/2006" xmlns:aink="http://schemas.microsoft.com/office/drawing/2016/ink" xmlns:am3d="http://schemas.microsoft.com/office/drawing/2017/model3d" xmlns:o="urn:schemas-microsoft-com:office:office" xmlns:oel="http://schemas.microsoft.com/office/2019/extlst" xmlns:r="http://schemas.openxmlformats.org/officeDocument/2006/relationships" xmlns:m="http://schemas.openxmlformats.org/officeDocument/2006/math" xmlns:v="urn:schemas-microsoft-com:vml" xmlns:wp14="http://schemas.microsoft.com/office/word/2010/wordprocessingDrawing" xmlns:wp="http://schemas.openxmlformats.org/drawingml/2006/wordprocessingDrawing" xmlns:w10="urn:schemas-microsoft-com:office:word" xmlns:w="http://schemas.openxmlformats.org/wordprocessingml/2006/main" xmlns:w14="http://schemas.microsoft.com/office/word/2010/wordml" xmlns:w15="http://schemas.microsoft.com/office/word/2012/wordml" xmlns:w16cex="http://schemas.microsoft.com/office/word/2018/wordml/cex" xmlns:w16cid="http://schemas.microsoft.com/office/word/2016/wordml/cid" xmlns:w16="http://schemas.microsoft.com/office/word/2018/wordml" xmlns:w16sdtdh="http://schemas.microsoft.com/office/word/2020/wordml/sdtdatahash" xmlns:w16se="http://schemas.microsoft.com/office/word/2015/wordml/symex" xmlns:wpg="http://schemas.microsoft.com/office/word/2010/wordprocessingGroup" xmlns:wpi="http://schemas.microsoft.com/office/word/2010/wordprocessingInk" xmlns:wne="http://schemas.microsoft.com/office/word/2006/wordml" xmlns:wps="http://schemas.microsoft.com/office/word/2010/wordprocessingShape" mc:Ignorable="w14 w15 w16se w16cid w16 w16cex w16sdtdh wp14">
+<w:ftr xmlns:wpc="http://schemas.microsoft.com/office/word/2010/wordprocessingCanvas" xmlns:cx="http://schemas.microsoft.com/office/drawing/2014/chartex" xmlns:cx1="http://schemas.microsoft.com/office/drawing/2015/9/8/chartex" xmlns:cx2="http://schemas.microsoft.com/office/drawing/2015/10/21/chartex" xmlns:cx3="http://schemas.microsoft.com/office/drawing/2016/5/9/chartex" xmlns:cx4="http://schemas.microsoft.com/office/drawing/2016/5/10/chartex" xmlns:cx5="http://schemas.microsoft.com/office/drawing/2016/5/11/chartex" xmlns:cx6="http://schemas.microsoft.com/office/drawing/2016/5/12/chartex" xmlns:cx7="http://schemas.microsoft.com/office/drawing/2016/5/13/chartex" xmlns:cx8="http://schemas.microsoft.com/office/drawing/2016/5/14/chartex" xmlns:mc="http://schemas.openxmlformats.org/markup-compatibility/2006" xmlns:aink="http://schemas.microsoft.com/office/drawing/2016/ink" xmlns:am3d="http://schemas.microsoft.com/office/drawing/2017/model3d" xmlns:o="urn:schemas-microsoft-com:office:office" xmlns:oel="http://schemas.microsoft.com/office/2019/extlst" xmlns:r="http://schemas.openxmlformats.org/officeDocument/2006/relationships" xmlns:m="http://schemas.openxmlformats.org/officeDocument/2006/math" xmlns:v="urn:schemas-microsoft-com:vml" xmlns:wp14="http://schemas.microsoft.com/office/word/2010/wordprocessingDrawing" xmlns:wp="http://schemas.openxmlformats.org/drawingml/2006/wordprocessingDrawing" xmlns:w10="urn:schemas-microsoft-com:office:word" xmlns:w="http://schemas.openxmlformats.org/wordprocessingml/2006/main" xmlns:w14="http://schemas.microsoft.com/office/word/2010/wordml" xmlns:w15="http://schemas.microsoft.com/office/word/2012/wordml" xmlns:w16cex="http://schemas.microsoft.com/office/word/2018/wordml/cex" xmlns:w16cid="http://schemas.microsoft.com/office/word/2016/wordml/cid" xmlns:w16="http://schemas.microsoft.com/office/word/2018/wordml" xmlns:w16du="http://schemas.microsoft.com/office/word/2023/wordml/word16du" xmlns:w16sdtdh="http://schemas.microsoft.com/office/word/2020/wordml/sdtdatahash" xmlns:w16se="http://schemas.microsoft.com/office/word/2015/wordml/symex" xmlns:wpg="http://schemas.microsoft.com/office/word/2010/wordprocessingGroup" xmlns:wpi="http://schemas.microsoft.com/office/word/2010/wordprocessingInk" xmlns:wne="http://schemas.microsoft.com/office/word/2006/wordml" xmlns:wps="http://schemas.microsoft.com/office/word/2010/wordprocessingShape" mc:Ignorable="w14 w15 w16se w16cid w16 w16cex w16sdtdh wp14">
   <w:p>
     <w:pPr>
       <w:pStyle w:val="Pieddepage"/>
@@ -3868,7 +5022,7 @@
 </file>
 
 <file path=word/footer4.xml><?xml version="1.0" encoding="utf-8"?>
-<w:ftr xmlns:wpc="http://schemas.microsoft.com/office/word/2010/wordprocessingCanvas" xmlns:cx="http://schemas.microsoft.com/office/drawing/2014/chartex" xmlns:cx1="http://schemas.microsoft.com/office/drawing/2015/9/8/chartex" xmlns:cx2="http://schemas.microsoft.com/office/drawing/2015/10/21/chartex" xmlns:cx3="http://schemas.microsoft.com/office/drawing/2016/5/9/chartex" xmlns:cx4="http://schemas.microsoft.com/office/drawing/2016/5/10/chartex" xmlns:cx5="http://schemas.microsoft.com/office/drawing/2016/5/11/chartex" xmlns:cx6="http://schemas.microsoft.com/office/drawing/2016/5/12/chartex" xmlns:cx7="http://schemas.microsoft.com/office/drawing/2016/5/13/chartex" xmlns:cx8="http://schemas.microsoft.com/office/drawing/2016/5/14/chartex" xmlns:mc="http://schemas.openxmlformats.org/markup-compatibility/2006" xmlns:aink="http://schemas.microsoft.com/office/drawing/2016/ink" xmlns:am3d="http://schemas.microsoft.com/office/drawing/2017/model3d" xmlns:o="urn:schemas-microsoft-com:office:office" xmlns:oel="http://schemas.microsoft.com/office/2019/extlst" xmlns:r="http://schemas.openxmlformats.org/officeDocument/2006/relationships" xmlns:m="http://schemas.openxmlformats.org/officeDocument/2006/math" xmlns:v="urn:schemas-microsoft-com:vml" xmlns:wp14="http://schemas.microsoft.com/office/word/2010/wordprocessingDrawing" xmlns:wp="http://schemas.openxmlformats.org/drawingml/2006/wordprocessingDrawing" xmlns:w10="urn:schemas-microsoft-com:office:word" xmlns:w="http://schemas.openxmlformats.org/wordprocessingml/2006/main" xmlns:w14="http://schemas.microsoft.com/office/word/2010/wordml" xmlns:w15="http://schemas.microsoft.com/office/word/2012/wordml" xmlns:w16cex="http://schemas.microsoft.com/office/word/2018/wordml/cex" xmlns:w16cid="http://schemas.microsoft.com/office/word/2016/wordml/cid" xmlns:w16="http://schemas.microsoft.com/office/word/2018/wordml" xmlns:w16sdtdh="http://schemas.microsoft.com/office/word/2020/wordml/sdtdatahash" xmlns:w16se="http://schemas.microsoft.com/office/word/2015/wordml/symex" xmlns:wpg="http://schemas.microsoft.com/office/word/2010/wordprocessingGroup" xmlns:wpi="http://schemas.microsoft.com/office/word/2010/wordprocessingInk" xmlns:wne="http://schemas.microsoft.com/office/word/2006/wordml" xmlns:wps="http://schemas.microsoft.com/office/word/2010/wordprocessingShape" mc:Ignorable="w14 w15 w16se w16cid w16 w16cex w16sdtdh wp14">
+<w:ftr xmlns:wpc="http://schemas.microsoft.com/office/word/2010/wordprocessingCanvas" xmlns:cx="http://schemas.microsoft.com/office/drawing/2014/chartex" xmlns:cx1="http://schemas.microsoft.com/office/drawing/2015/9/8/chartex" xmlns:cx2="http://schemas.microsoft.com/office/drawing/2015/10/21/chartex" xmlns:cx3="http://schemas.microsoft.com/office/drawing/2016/5/9/chartex" xmlns:cx4="http://schemas.microsoft.com/office/drawing/2016/5/10/chartex" xmlns:cx5="http://schemas.microsoft.com/office/drawing/2016/5/11/chartex" xmlns:cx6="http://schemas.microsoft.com/office/drawing/2016/5/12/chartex" xmlns:cx7="http://schemas.microsoft.com/office/drawing/2016/5/13/chartex" xmlns:cx8="http://schemas.microsoft.com/office/drawing/2016/5/14/chartex" xmlns:mc="http://schemas.openxmlformats.org/markup-compatibility/2006" xmlns:aink="http://schemas.microsoft.com/office/drawing/2016/ink" xmlns:am3d="http://schemas.microsoft.com/office/drawing/2017/model3d" xmlns:o="urn:schemas-microsoft-com:office:office" xmlns:oel="http://schemas.microsoft.com/office/2019/extlst" xmlns:r="http://schemas.openxmlformats.org/officeDocument/2006/relationships" xmlns:m="http://schemas.openxmlformats.org/officeDocument/2006/math" xmlns:v="urn:schemas-microsoft-com:vml" xmlns:wp14="http://schemas.microsoft.com/office/word/2010/wordprocessingDrawing" xmlns:wp="http://schemas.openxmlformats.org/drawingml/2006/wordprocessingDrawing" xmlns:w10="urn:schemas-microsoft-com:office:word" xmlns:w="http://schemas.openxmlformats.org/wordprocessingml/2006/main" xmlns:w14="http://schemas.microsoft.com/office/word/2010/wordml" xmlns:w15="http://schemas.microsoft.com/office/word/2012/wordml" xmlns:w16cex="http://schemas.microsoft.com/office/word/2018/wordml/cex" xmlns:w16cid="http://schemas.microsoft.com/office/word/2016/wordml/cid" xmlns:w16="http://schemas.microsoft.com/office/word/2018/wordml" xmlns:w16du="http://schemas.microsoft.com/office/word/2023/wordml/word16du" xmlns:w16sdtdh="http://schemas.microsoft.com/office/word/2020/wordml/sdtdatahash" xmlns:w16se="http://schemas.microsoft.com/office/word/2015/wordml/symex" xmlns:wpg="http://schemas.microsoft.com/office/word/2010/wordprocessingGroup" xmlns:wpi="http://schemas.microsoft.com/office/word/2010/wordprocessingInk" xmlns:wne="http://schemas.microsoft.com/office/word/2006/wordml" xmlns:wps="http://schemas.microsoft.com/office/word/2010/wordprocessingShape" mc:Ignorable="w14 w15 w16se w16cid w16 w16cex w16sdtdh wp14">
   <w:p>
     <w:pPr>
       <w:pStyle w:val="Pieddepage"/>
@@ -3948,7 +5102,7 @@
 </file>
 
 <file path=word/footer5.xml><?xml version="1.0" encoding="utf-8"?>
-<w:ftr xmlns:wpc="http://schemas.microsoft.com/office/word/2010/wordprocessingCanvas" xmlns:cx="http://schemas.microsoft.com/office/drawing/2014/chartex" xmlns:cx1="http://schemas.microsoft.com/office/drawing/2015/9/8/chartex" xmlns:cx2="http://schemas.microsoft.com/office/drawing/2015/10/21/chartex" xmlns:cx3="http://schemas.microsoft.com/office/drawing/2016/5/9/chartex" xmlns:cx4="http://schemas.microsoft.com/office/drawing/2016/5/10/chartex" xmlns:cx5="http://schemas.microsoft.com/office/drawing/2016/5/11/chartex" xmlns:cx6="http://schemas.microsoft.com/office/drawing/2016/5/12/chartex" xmlns:cx7="http://schemas.microsoft.com/office/drawing/2016/5/13/chartex" xmlns:cx8="http://schemas.microsoft.com/office/drawing/2016/5/14/chartex" xmlns:mc="http://schemas.openxmlformats.org/markup-compatibility/2006" xmlns:aink="http://schemas.microsoft.com/office/drawing/2016/ink" xmlns:am3d="http://schemas.microsoft.com/office/drawing/2017/model3d" xmlns:o="urn:schemas-microsoft-com:office:office" xmlns:oel="http://schemas.microsoft.com/office/2019/extlst" xmlns:r="http://schemas.openxmlformats.org/officeDocument/2006/relationships" xmlns:m="http://schemas.openxmlformats.org/officeDocument/2006/math" xmlns:v="urn:schemas-microsoft-com:vml" xmlns:wp14="http://schemas.microsoft.com/office/word/2010/wordprocessingDrawing" xmlns:wp="http://schemas.openxmlformats.org/drawingml/2006/wordprocessingDrawing" xmlns:w10="urn:schemas-microsoft-com:office:word" xmlns:w="http://schemas.openxmlformats.org/wordprocessingml/2006/main" xmlns:w14="http://schemas.microsoft.com/office/word/2010/wordml" xmlns:w15="http://schemas.microsoft.com/office/word/2012/wordml" xmlns:w16cex="http://schemas.microsoft.com/office/word/2018/wordml/cex" xmlns:w16cid="http://schemas.microsoft.com/office/word/2016/wordml/cid" xmlns:w16="http://schemas.microsoft.com/office/word/2018/wordml" xmlns:w16sdtdh="http://schemas.microsoft.com/office/word/2020/wordml/sdtdatahash" xmlns:w16se="http://schemas.microsoft.com/office/word/2015/wordml/symex" xmlns:wpg="http://schemas.microsoft.com/office/word/2010/wordprocessingGroup" xmlns:wpi="http://schemas.microsoft.com/office/word/2010/wordprocessingInk" xmlns:wne="http://schemas.microsoft.com/office/word/2006/wordml" xmlns:wps="http://schemas.microsoft.com/office/word/2010/wordprocessingShape" mc:Ignorable="w14 w15 w16se w16cid w16 w16cex w16sdtdh wp14">
+<w:ftr xmlns:wpc="http://schemas.microsoft.com/office/word/2010/wordprocessingCanvas" xmlns:cx="http://schemas.microsoft.com/office/drawing/2014/chartex" xmlns:cx1="http://schemas.microsoft.com/office/drawing/2015/9/8/chartex" xmlns:cx2="http://schemas.microsoft.com/office/drawing/2015/10/21/chartex" xmlns:cx3="http://schemas.microsoft.com/office/drawing/2016/5/9/chartex" xmlns:cx4="http://schemas.microsoft.com/office/drawing/2016/5/10/chartex" xmlns:cx5="http://schemas.microsoft.com/office/drawing/2016/5/11/chartex" xmlns:cx6="http://schemas.microsoft.com/office/drawing/2016/5/12/chartex" xmlns:cx7="http://schemas.microsoft.com/office/drawing/2016/5/13/chartex" xmlns:cx8="http://schemas.microsoft.com/office/drawing/2016/5/14/chartex" xmlns:mc="http://schemas.openxmlformats.org/markup-compatibility/2006" xmlns:aink="http://schemas.microsoft.com/office/drawing/2016/ink" xmlns:am3d="http://schemas.microsoft.com/office/drawing/2017/model3d" xmlns:o="urn:schemas-microsoft-com:office:office" xmlns:oel="http://schemas.microsoft.com/office/2019/extlst" xmlns:r="http://schemas.openxmlformats.org/officeDocument/2006/relationships" xmlns:m="http://schemas.openxmlformats.org/officeDocument/2006/math" xmlns:v="urn:schemas-microsoft-com:vml" xmlns:wp14="http://schemas.microsoft.com/office/word/2010/wordprocessingDrawing" xmlns:wp="http://schemas.openxmlformats.org/drawingml/2006/wordprocessingDrawing" xmlns:w10="urn:schemas-microsoft-com:office:word" xmlns:w="http://schemas.openxmlformats.org/wordprocessingml/2006/main" xmlns:w14="http://schemas.microsoft.com/office/word/2010/wordml" xmlns:w15="http://schemas.microsoft.com/office/word/2012/wordml" xmlns:w16cex="http://schemas.microsoft.com/office/word/2018/wordml/cex" xmlns:w16cid="http://schemas.microsoft.com/office/word/2016/wordml/cid" xmlns:w16="http://schemas.microsoft.com/office/word/2018/wordml" xmlns:w16du="http://schemas.microsoft.com/office/word/2023/wordml/word16du" xmlns:w16sdtdh="http://schemas.microsoft.com/office/word/2020/wordml/sdtdatahash" xmlns:w16se="http://schemas.microsoft.com/office/word/2015/wordml/symex" xmlns:wpg="http://schemas.microsoft.com/office/word/2010/wordprocessingGroup" xmlns:wpi="http://schemas.microsoft.com/office/word/2010/wordprocessingInk" xmlns:wne="http://schemas.microsoft.com/office/word/2006/wordml" xmlns:wps="http://schemas.microsoft.com/office/word/2010/wordprocessingShape" mc:Ignorable="w14 w15 w16se w16cid w16 w16cex w16sdtdh wp14">
   <w:p>
     <w:pPr>
       <w:pStyle w:val="Pieddepage"/>
@@ -4005,7 +5159,7 @@
 </file>
 
 <file path=word/footer6.xml><?xml version="1.0" encoding="utf-8"?>
-<w:ftr xmlns:wpc="http://schemas.microsoft.com/office/word/2010/wordprocessingCanvas" xmlns:cx="http://schemas.microsoft.com/office/drawing/2014/chartex" xmlns:cx1="http://schemas.microsoft.com/office/drawing/2015/9/8/chartex" xmlns:cx2="http://schemas.microsoft.com/office/drawing/2015/10/21/chartex" xmlns:cx3="http://schemas.microsoft.com/office/drawing/2016/5/9/chartex" xmlns:cx4="http://schemas.microsoft.com/office/drawing/2016/5/10/chartex" xmlns:cx5="http://schemas.microsoft.com/office/drawing/2016/5/11/chartex" xmlns:cx6="http://schemas.microsoft.com/office/drawing/2016/5/12/chartex" xmlns:cx7="http://schemas.microsoft.com/office/drawing/2016/5/13/chartex" xmlns:cx8="http://schemas.microsoft.com/office/drawing/2016/5/14/chartex" xmlns:mc="http://schemas.openxmlformats.org/markup-compatibility/2006" xmlns:aink="http://schemas.microsoft.com/office/drawing/2016/ink" xmlns:am3d="http://schemas.microsoft.com/office/drawing/2017/model3d" xmlns:o="urn:schemas-microsoft-com:office:office" xmlns:oel="http://schemas.microsoft.com/office/2019/extlst" xmlns:r="http://schemas.openxmlformats.org/officeDocument/2006/relationships" xmlns:m="http://schemas.openxmlformats.org/officeDocument/2006/math" xmlns:v="urn:schemas-microsoft-com:vml" xmlns:wp14="http://schemas.microsoft.com/office/word/2010/wordprocessingDrawing" xmlns:wp="http://schemas.openxmlformats.org/drawingml/2006/wordprocessingDrawing" xmlns:w10="urn:schemas-microsoft-com:office:word" xmlns:w="http://schemas.openxmlformats.org/wordprocessingml/2006/main" xmlns:w14="http://schemas.microsoft.com/office/word/2010/wordml" xmlns:w15="http://schemas.microsoft.com/office/word/2012/wordml" xmlns:w16cex="http://schemas.microsoft.com/office/word/2018/wordml/cex" xmlns:w16cid="http://schemas.microsoft.com/office/word/2016/wordml/cid" xmlns:w16="http://schemas.microsoft.com/office/word/2018/wordml" xmlns:w16sdtdh="http://schemas.microsoft.com/office/word/2020/wordml/sdtdatahash" xmlns:w16se="http://schemas.microsoft.com/office/word/2015/wordml/symex" xmlns:wpg="http://schemas.microsoft.com/office/word/2010/wordprocessingGroup" xmlns:wpi="http://schemas.microsoft.com/office/word/2010/wordprocessingInk" xmlns:wne="http://schemas.microsoft.com/office/word/2006/wordml" xmlns:wps="http://schemas.microsoft.com/office/word/2010/wordprocessingShape" mc:Ignorable="w14 w15 w16se w16cid w16 w16cex w16sdtdh wp14">
+<w:ftr xmlns:wpc="http://schemas.microsoft.com/office/word/2010/wordprocessingCanvas" xmlns:cx="http://schemas.microsoft.com/office/drawing/2014/chartex" xmlns:cx1="http://schemas.microsoft.com/office/drawing/2015/9/8/chartex" xmlns:cx2="http://schemas.microsoft.com/office/drawing/2015/10/21/chartex" xmlns:cx3="http://schemas.microsoft.com/office/drawing/2016/5/9/chartex" xmlns:cx4="http://schemas.microsoft.com/office/drawing/2016/5/10/chartex" xmlns:cx5="http://schemas.microsoft.com/office/drawing/2016/5/11/chartex" xmlns:cx6="http://schemas.microsoft.com/office/drawing/2016/5/12/chartex" xmlns:cx7="http://schemas.microsoft.com/office/drawing/2016/5/13/chartex" xmlns:cx8="http://schemas.microsoft.com/office/drawing/2016/5/14/chartex" xmlns:mc="http://schemas.openxmlformats.org/markup-compatibility/2006" xmlns:aink="http://schemas.microsoft.com/office/drawing/2016/ink" xmlns:am3d="http://schemas.microsoft.com/office/drawing/2017/model3d" xmlns:o="urn:schemas-microsoft-com:office:office" xmlns:oel="http://schemas.microsoft.com/office/2019/extlst" xmlns:r="http://schemas.openxmlformats.org/officeDocument/2006/relationships" xmlns:m="http://schemas.openxmlformats.org/officeDocument/2006/math" xmlns:v="urn:schemas-microsoft-com:vml" xmlns:wp14="http://schemas.microsoft.com/office/word/2010/wordprocessingDrawing" xmlns:wp="http://schemas.openxmlformats.org/drawingml/2006/wordprocessingDrawing" xmlns:w10="urn:schemas-microsoft-com:office:word" xmlns:w="http://schemas.openxmlformats.org/wordprocessingml/2006/main" xmlns:w14="http://schemas.microsoft.com/office/word/2010/wordml" xmlns:w15="http://schemas.microsoft.com/office/word/2012/wordml" xmlns:w16cex="http://schemas.microsoft.com/office/word/2018/wordml/cex" xmlns:w16cid="http://schemas.microsoft.com/office/word/2016/wordml/cid" xmlns:w16="http://schemas.microsoft.com/office/word/2018/wordml" xmlns:w16du="http://schemas.microsoft.com/office/word/2023/wordml/word16du" xmlns:w16sdtdh="http://schemas.microsoft.com/office/word/2020/wordml/sdtdatahash" xmlns:w16se="http://schemas.microsoft.com/office/word/2015/wordml/symex" xmlns:wpg="http://schemas.microsoft.com/office/word/2010/wordprocessingGroup" xmlns:wpi="http://schemas.microsoft.com/office/word/2010/wordprocessingInk" xmlns:wne="http://schemas.microsoft.com/office/word/2006/wordml" xmlns:wps="http://schemas.microsoft.com/office/word/2010/wordprocessingShape" mc:Ignorable="w14 w15 w16se w16cid w16 w16cex w16sdtdh wp14">
   <w:p>
     <w:pPr>
       <w:pStyle w:val="Pieddepage"/>
@@ -4083,7 +5237,7 @@
 </file>
 
 <file path=word/footnotes.xml><?xml version="1.0" encoding="utf-8"?>
-<w:footnotes xmlns:wpc="http://schemas.microsoft.com/office/word/2010/wordprocessingCanvas" xmlns:cx="http://schemas.microsoft.com/office/drawing/2014/chartex" xmlns:cx1="http://schemas.microsoft.com/office/drawing/2015/9/8/chartex" xmlns:cx2="http://schemas.microsoft.com/office/drawing/2015/10/21/chartex" xmlns:cx3="http://schemas.microsoft.com/office/drawing/2016/5/9/chartex" xmlns:cx4="http://schemas.microsoft.com/office/drawing/2016/5/10/chartex" xmlns:cx5="http://schemas.microsoft.com/office/drawing/2016/5/11/chartex" xmlns:cx6="http://schemas.microsoft.com/office/drawing/2016/5/12/chartex" xmlns:cx7="http://schemas.microsoft.com/office/drawing/2016/5/13/chartex" xmlns:cx8="http://schemas.microsoft.com/office/drawing/2016/5/14/chartex" xmlns:mc="http://schemas.openxmlformats.org/markup-compatibility/2006" xmlns:aink="http://schemas.microsoft.com/office/drawing/2016/ink" xmlns:am3d="http://schemas.microsoft.com/office/drawing/2017/model3d" xmlns:o="urn:schemas-microsoft-com:office:office" xmlns:oel="http://schemas.microsoft.com/office/2019/extlst" xmlns:r="http://schemas.openxmlformats.org/officeDocument/2006/relationships" xmlns:m="http://schemas.openxmlformats.org/officeDocument/2006/math" xmlns:v="urn:schemas-microsoft-com:vml" xmlns:wp14="http://schemas.microsoft.com/office/word/2010/wordprocessingDrawing" xmlns:wp="http://schemas.openxmlformats.org/drawingml/2006/wordprocessingDrawing" xmlns:w10="urn:schemas-microsoft-com:office:word" xmlns:w="http://schemas.openxmlformats.org/wordprocessingml/2006/main" xmlns:w14="http://schemas.microsoft.com/office/word/2010/wordml" xmlns:w15="http://schemas.microsoft.com/office/word/2012/wordml" xmlns:w16cex="http://schemas.microsoft.com/office/word/2018/wordml/cex" xmlns:w16cid="http://schemas.microsoft.com/office/word/2016/wordml/cid" xmlns:w16="http://schemas.microsoft.com/office/word/2018/wordml" xmlns:w16sdtdh="http://schemas.microsoft.com/office/word/2020/wordml/sdtdatahash" xmlns:w16se="http://schemas.microsoft.com/office/word/2015/wordml/symex" xmlns:wpg="http://schemas.microsoft.com/office/word/2010/wordprocessingGroup" xmlns:wpi="http://schemas.microsoft.com/office/word/2010/wordprocessingInk" xmlns:wne="http://schemas.microsoft.com/office/word/2006/wordml" xmlns:wps="http://schemas.microsoft.com/office/word/2010/wordprocessingShape" mc:Ignorable="w14 w15 w16se w16cid w16 w16cex w16sdtdh wp14">
+<w:footnotes xmlns:wpc="http://schemas.microsoft.com/office/word/2010/wordprocessingCanvas" xmlns:cx="http://schemas.microsoft.com/office/drawing/2014/chartex" xmlns:cx1="http://schemas.microsoft.com/office/drawing/2015/9/8/chartex" xmlns:cx2="http://schemas.microsoft.com/office/drawing/2015/10/21/chartex" xmlns:cx3="http://schemas.microsoft.com/office/drawing/2016/5/9/chartex" xmlns:cx4="http://schemas.microsoft.com/office/drawing/2016/5/10/chartex" xmlns:cx5="http://schemas.microsoft.com/office/drawing/2016/5/11/chartex" xmlns:cx6="http://schemas.microsoft.com/office/drawing/2016/5/12/chartex" xmlns:cx7="http://schemas.microsoft.com/office/drawing/2016/5/13/chartex" xmlns:cx8="http://schemas.microsoft.com/office/drawing/2016/5/14/chartex" xmlns:mc="http://schemas.openxmlformats.org/markup-compatibility/2006" xmlns:aink="http://schemas.microsoft.com/office/drawing/2016/ink" xmlns:am3d="http://schemas.microsoft.com/office/drawing/2017/model3d" xmlns:o="urn:schemas-microsoft-com:office:office" xmlns:oel="http://schemas.microsoft.com/office/2019/extlst" xmlns:r="http://schemas.openxmlformats.org/officeDocument/2006/relationships" xmlns:m="http://schemas.openxmlformats.org/officeDocument/2006/math" xmlns:v="urn:schemas-microsoft-com:vml" xmlns:wp14="http://schemas.microsoft.com/office/word/2010/wordprocessingDrawing" xmlns:wp="http://schemas.openxmlformats.org/drawingml/2006/wordprocessingDrawing" xmlns:w10="urn:schemas-microsoft-com:office:word" xmlns:w="http://schemas.openxmlformats.org/wordprocessingml/2006/main" xmlns:w14="http://schemas.microsoft.com/office/word/2010/wordml" xmlns:w15="http://schemas.microsoft.com/office/word/2012/wordml" xmlns:w16cex="http://schemas.microsoft.com/office/word/2018/wordml/cex" xmlns:w16cid="http://schemas.microsoft.com/office/word/2016/wordml/cid" xmlns:w16="http://schemas.microsoft.com/office/word/2018/wordml" xmlns:w16du="http://schemas.microsoft.com/office/word/2023/wordml/word16du" xmlns:w16sdtdh="http://schemas.microsoft.com/office/word/2020/wordml/sdtdatahash" xmlns:w16se="http://schemas.microsoft.com/office/word/2015/wordml/symex" xmlns:wpg="http://schemas.microsoft.com/office/word/2010/wordprocessingGroup" xmlns:wpi="http://schemas.microsoft.com/office/word/2010/wordprocessingInk" xmlns:wne="http://schemas.microsoft.com/office/word/2006/wordml" xmlns:wps="http://schemas.microsoft.com/office/word/2010/wordprocessingShape" mc:Ignorable="w14 w15 w16se w16cid w16 w16cex w16sdtdh wp14">
   <w:footnote w:type="separator" w:id="-1">
     <w:p>
       <w:r>
@@ -4102,7 +5256,7 @@
 </file>
 
 <file path=word/header1.xml><?xml version="1.0" encoding="utf-8"?>
-<w:hdr xmlns:wpc="http://schemas.microsoft.com/office/word/2010/wordprocessingCanvas" xmlns:cx="http://schemas.microsoft.com/office/drawing/2014/chartex" xmlns:cx1="http://schemas.microsoft.com/office/drawing/2015/9/8/chartex" xmlns:cx2="http://schemas.microsoft.com/office/drawing/2015/10/21/chartex" xmlns:cx3="http://schemas.microsoft.com/office/drawing/2016/5/9/chartex" xmlns:cx4="http://schemas.microsoft.com/office/drawing/2016/5/10/chartex" xmlns:cx5="http://schemas.microsoft.com/office/drawing/2016/5/11/chartex" xmlns:cx6="http://schemas.microsoft.com/office/drawing/2016/5/12/chartex" xmlns:cx7="http://schemas.microsoft.com/office/drawing/2016/5/13/chartex" xmlns:cx8="http://schemas.microsoft.com/office/drawing/2016/5/14/chartex" xmlns:mc="http://schemas.openxmlformats.org/markup-compatibility/2006" xmlns:aink="http://schemas.microsoft.com/office/drawing/2016/ink" xmlns:am3d="http://schemas.microsoft.com/office/drawing/2017/model3d" xmlns:o="urn:schemas-microsoft-com:office:office" xmlns:oel="http://schemas.microsoft.com/office/2019/extlst" xmlns:r="http://schemas.openxmlformats.org/officeDocument/2006/relationships" xmlns:m="http://schemas.openxmlformats.org/officeDocument/2006/math" xmlns:v="urn:schemas-microsoft-com:vml" xmlns:wp14="http://schemas.microsoft.com/office/word/2010/wordprocessingDrawing" xmlns:wp="http://schemas.openxmlformats.org/drawingml/2006/wordprocessingDrawing" xmlns:w10="urn:schemas-microsoft-com:office:word" xmlns:w="http://schemas.openxmlformats.org/wordprocessingml/2006/main" xmlns:w14="http://schemas.microsoft.com/office/word/2010/wordml" xmlns:w15="http://schemas.microsoft.com/office/word/2012/wordml" xmlns:w16cex="http://schemas.microsoft.com/office/word/2018/wordml/cex" xmlns:w16cid="http://schemas.microsoft.com/office/word/2016/wordml/cid" xmlns:w16="http://schemas.microsoft.com/office/word/2018/wordml" xmlns:w16sdtdh="http://schemas.microsoft.com/office/word/2020/wordml/sdtdatahash" xmlns:w16se="http://schemas.microsoft.com/office/word/2015/wordml/symex" xmlns:wpg="http://schemas.microsoft.com/office/word/2010/wordprocessingGroup" xmlns:wpi="http://schemas.microsoft.com/office/word/2010/wordprocessingInk" xmlns:wne="http://schemas.microsoft.com/office/word/2006/wordml" xmlns:wps="http://schemas.microsoft.com/office/word/2010/wordprocessingShape" mc:Ignorable="w14 w15 w16se w16cid w16 w16cex w16sdtdh wp14">
+<w:hdr xmlns:wpc="http://schemas.microsoft.com/office/word/2010/wordprocessingCanvas" xmlns:cx="http://schemas.microsoft.com/office/drawing/2014/chartex" xmlns:cx1="http://schemas.microsoft.com/office/drawing/2015/9/8/chartex" xmlns:cx2="http://schemas.microsoft.com/office/drawing/2015/10/21/chartex" xmlns:cx3="http://schemas.microsoft.com/office/drawing/2016/5/9/chartex" xmlns:cx4="http://schemas.microsoft.com/office/drawing/2016/5/10/chartex" xmlns:cx5="http://schemas.microsoft.com/office/drawing/2016/5/11/chartex" xmlns:cx6="http://schemas.microsoft.com/office/drawing/2016/5/12/chartex" xmlns:cx7="http://schemas.microsoft.com/office/drawing/2016/5/13/chartex" xmlns:cx8="http://schemas.microsoft.com/office/drawing/2016/5/14/chartex" xmlns:mc="http://schemas.openxmlformats.org/markup-compatibility/2006" xmlns:aink="http://schemas.microsoft.com/office/drawing/2016/ink" xmlns:am3d="http://schemas.microsoft.com/office/drawing/2017/model3d" xmlns:o="urn:schemas-microsoft-com:office:office" xmlns:oel="http://schemas.microsoft.com/office/2019/extlst" xmlns:r="http://schemas.openxmlformats.org/officeDocument/2006/relationships" xmlns:m="http://schemas.openxmlformats.org/officeDocument/2006/math" xmlns:v="urn:schemas-microsoft-com:vml" xmlns:wp14="http://schemas.microsoft.com/office/word/2010/wordprocessingDrawing" xmlns:wp="http://schemas.openxmlformats.org/drawingml/2006/wordprocessingDrawing" xmlns:w10="urn:schemas-microsoft-com:office:word" xmlns:w="http://schemas.openxmlformats.org/wordprocessingml/2006/main" xmlns:w14="http://schemas.microsoft.com/office/word/2010/wordml" xmlns:w15="http://schemas.microsoft.com/office/word/2012/wordml" xmlns:w16cex="http://schemas.microsoft.com/office/word/2018/wordml/cex" xmlns:w16cid="http://schemas.microsoft.com/office/word/2016/wordml/cid" xmlns:w16="http://schemas.microsoft.com/office/word/2018/wordml" xmlns:w16du="http://schemas.microsoft.com/office/word/2023/wordml/word16du" xmlns:w16sdtdh="http://schemas.microsoft.com/office/word/2020/wordml/sdtdatahash" xmlns:w16se="http://schemas.microsoft.com/office/word/2015/wordml/symex" xmlns:wpg="http://schemas.microsoft.com/office/word/2010/wordprocessingGroup" xmlns:wpi="http://schemas.microsoft.com/office/word/2010/wordprocessingInk" xmlns:wne="http://schemas.microsoft.com/office/word/2006/wordml" xmlns:wps="http://schemas.microsoft.com/office/word/2010/wordprocessingShape" mc:Ignorable="w14 w15 w16se w16cid w16 w16cex w16sdtdh wp14">
   <w:p>
     <w:pPr>
       <w:pStyle w:val="En-tte"/>
@@ -4112,7 +5266,7 @@
 </file>
 
 <file path=word/header2.xml><?xml version="1.0" encoding="utf-8"?>
-<w:hdr xmlns:wpc="http://schemas.microsoft.com/office/word/2010/wordprocessingCanvas" xmlns:cx="http://schemas.microsoft.com/office/drawing/2014/chartex" xmlns:cx1="http://schemas.microsoft.com/office/drawing/2015/9/8/chartex" xmlns:cx2="http://schemas.microsoft.com/office/drawing/2015/10/21/chartex" xmlns:cx3="http://schemas.microsoft.com/office/drawing/2016/5/9/chartex" xmlns:cx4="http://schemas.microsoft.com/office/drawing/2016/5/10/chartex" xmlns:cx5="http://schemas.microsoft.com/office/drawing/2016/5/11/chartex" xmlns:cx6="http://schemas.microsoft.com/office/drawing/2016/5/12/chartex" xmlns:cx7="http://schemas.microsoft.com/office/drawing/2016/5/13/chartex" xmlns:cx8="http://schemas.microsoft.com/office/drawing/2016/5/14/chartex" xmlns:mc="http://schemas.openxmlformats.org/markup-compatibility/2006" xmlns:aink="http://schemas.microsoft.com/office/drawing/2016/ink" xmlns:am3d="http://schemas.microsoft.com/office/drawing/2017/model3d" xmlns:o="urn:schemas-microsoft-com:office:office" xmlns:oel="http://schemas.microsoft.com/office/2019/extlst" xmlns:r="http://schemas.openxmlformats.org/officeDocument/2006/relationships" xmlns:m="http://schemas.openxmlformats.org/officeDocument/2006/math" xmlns:v="urn:schemas-microsoft-com:vml" xmlns:wp14="http://schemas.microsoft.com/office/word/2010/wordprocessingDrawing" xmlns:wp="http://schemas.openxmlformats.org/drawingml/2006/wordprocessingDrawing" xmlns:w10="urn:schemas-microsoft-com:office:word" xmlns:w="http://schemas.openxmlformats.org/wordprocessingml/2006/main" xmlns:w14="http://schemas.microsoft.com/office/word/2010/wordml" xmlns:w15="http://schemas.microsoft.com/office/word/2012/wordml" xmlns:w16cex="http://schemas.microsoft.com/office/word/2018/wordml/cex" xmlns:w16cid="http://schemas.microsoft.com/office/word/2016/wordml/cid" xmlns:w16="http://schemas.microsoft.com/office/word/2018/wordml" xmlns:w16sdtdh="http://schemas.microsoft.com/office/word/2020/wordml/sdtdatahash" xmlns:w16se="http://schemas.microsoft.com/office/word/2015/wordml/symex" xmlns:wpg="http://schemas.microsoft.com/office/word/2010/wordprocessingGroup" xmlns:wpi="http://schemas.microsoft.com/office/word/2010/wordprocessingInk" xmlns:wne="http://schemas.microsoft.com/office/word/2006/wordml" xmlns:wps="http://schemas.microsoft.com/office/word/2010/wordprocessingShape" mc:Ignorable="w14 w15 w16se w16cid w16 w16cex w16sdtdh wp14">
+<w:hdr xmlns:wpc="http://schemas.microsoft.com/office/word/2010/wordprocessingCanvas" xmlns:cx="http://schemas.microsoft.com/office/drawing/2014/chartex" xmlns:cx1="http://schemas.microsoft.com/office/drawing/2015/9/8/chartex" xmlns:cx2="http://schemas.microsoft.com/office/drawing/2015/10/21/chartex" xmlns:cx3="http://schemas.microsoft.com/office/drawing/2016/5/9/chartex" xmlns:cx4="http://schemas.microsoft.com/office/drawing/2016/5/10/chartex" xmlns:cx5="http://schemas.microsoft.com/office/drawing/2016/5/11/chartex" xmlns:cx6="http://schemas.microsoft.com/office/drawing/2016/5/12/chartex" xmlns:cx7="http://schemas.microsoft.com/office/drawing/2016/5/13/chartex" xmlns:cx8="http://schemas.microsoft.com/office/drawing/2016/5/14/chartex" xmlns:mc="http://schemas.openxmlformats.org/markup-compatibility/2006" xmlns:aink="http://schemas.microsoft.com/office/drawing/2016/ink" xmlns:am3d="http://schemas.microsoft.com/office/drawing/2017/model3d" xmlns:o="urn:schemas-microsoft-com:office:office" xmlns:oel="http://schemas.microsoft.com/office/2019/extlst" xmlns:r="http://schemas.openxmlformats.org/officeDocument/2006/relationships" xmlns:m="http://schemas.openxmlformats.org/officeDocument/2006/math" xmlns:v="urn:schemas-microsoft-com:vml" xmlns:wp14="http://schemas.microsoft.com/office/word/2010/wordprocessingDrawing" xmlns:wp="http://schemas.openxmlformats.org/drawingml/2006/wordprocessingDrawing" xmlns:w10="urn:schemas-microsoft-com:office:word" xmlns:w="http://schemas.openxmlformats.org/wordprocessingml/2006/main" xmlns:w14="http://schemas.microsoft.com/office/word/2010/wordml" xmlns:w15="http://schemas.microsoft.com/office/word/2012/wordml" xmlns:w16cex="http://schemas.microsoft.com/office/word/2018/wordml/cex" xmlns:w16cid="http://schemas.microsoft.com/office/word/2016/wordml/cid" xmlns:w16="http://schemas.microsoft.com/office/word/2018/wordml" xmlns:w16du="http://schemas.microsoft.com/office/word/2023/wordml/word16du" xmlns:w16sdtdh="http://schemas.microsoft.com/office/word/2020/wordml/sdtdatahash" xmlns:w16se="http://schemas.microsoft.com/office/word/2015/wordml/symex" xmlns:wpg="http://schemas.microsoft.com/office/word/2010/wordprocessingGroup" xmlns:wpi="http://schemas.microsoft.com/office/word/2010/wordprocessingInk" xmlns:wne="http://schemas.microsoft.com/office/word/2006/wordml" xmlns:wps="http://schemas.microsoft.com/office/word/2010/wordprocessingShape" mc:Ignorable="w14 w15 w16se w16cid w16 w16cex w16sdtdh wp14">
   <w:p>
     <w:pPr>
       <w:pStyle w:val="En-tte"/>
@@ -4125,7 +5279,7 @@
 </file>
 
 <file path=word/header3.xml><?xml version="1.0" encoding="utf-8"?>
-<w:hdr xmlns:wpc="http://schemas.microsoft.com/office/word/2010/wordprocessingCanvas" xmlns:cx="http://schemas.microsoft.com/office/drawing/2014/chartex" xmlns:cx1="http://schemas.microsoft.com/office/drawing/2015/9/8/chartex" xmlns:cx2="http://schemas.microsoft.com/office/drawing/2015/10/21/chartex" xmlns:cx3="http://schemas.microsoft.com/office/drawing/2016/5/9/chartex" xmlns:cx4="http://schemas.microsoft.com/office/drawing/2016/5/10/chartex" xmlns:cx5="http://schemas.microsoft.com/office/drawing/2016/5/11/chartex" xmlns:cx6="http://schemas.microsoft.com/office/drawing/2016/5/12/chartex" xmlns:cx7="http://schemas.microsoft.com/office/drawing/2016/5/13/chartex" xmlns:cx8="http://schemas.microsoft.com/office/drawing/2016/5/14/chartex" xmlns:mc="http://schemas.openxmlformats.org/markup-compatibility/2006" xmlns:aink="http://schemas.microsoft.com/office/drawing/2016/ink" xmlns:am3d="http://schemas.microsoft.com/office/drawing/2017/model3d" xmlns:o="urn:schemas-microsoft-com:office:office" xmlns:oel="http://schemas.microsoft.com/office/2019/extlst" xmlns:r="http://schemas.openxmlformats.org/officeDocument/2006/relationships" xmlns:m="http://schemas.openxmlformats.org/officeDocument/2006/math" xmlns:v="urn:schemas-microsoft-com:vml" xmlns:wp14="http://schemas.microsoft.com/office/word/2010/wordprocessingDrawing" xmlns:wp="http://schemas.openxmlformats.org/drawingml/2006/wordprocessingDrawing" xmlns:w10="urn:schemas-microsoft-com:office:word" xmlns:w="http://schemas.openxmlformats.org/wordprocessingml/2006/main" xmlns:w14="http://schemas.microsoft.com/office/word/2010/wordml" xmlns:w15="http://schemas.microsoft.com/office/word/2012/wordml" xmlns:w16cex="http://schemas.microsoft.com/office/word/2018/wordml/cex" xmlns:w16cid="http://schemas.microsoft.com/office/word/2016/wordml/cid" xmlns:w16="http://schemas.microsoft.com/office/word/2018/wordml" xmlns:w16sdtdh="http://schemas.microsoft.com/office/word/2020/wordml/sdtdatahash" xmlns:w16se="http://schemas.microsoft.com/office/word/2015/wordml/symex" xmlns:wpg="http://schemas.microsoft.com/office/word/2010/wordprocessingGroup" xmlns:wpi="http://schemas.microsoft.com/office/word/2010/wordprocessingInk" xmlns:wne="http://schemas.microsoft.com/office/word/2006/wordml" xmlns:wps="http://schemas.microsoft.com/office/word/2010/wordprocessingShape" mc:Ignorable="w14 w15 w16se w16cid w16 w16cex w16sdtdh wp14">
+<w:hdr xmlns:wpc="http://schemas.microsoft.com/office/word/2010/wordprocessingCanvas" xmlns:cx="http://schemas.microsoft.com/office/drawing/2014/chartex" xmlns:cx1="http://schemas.microsoft.com/office/drawing/2015/9/8/chartex" xmlns:cx2="http://schemas.microsoft.com/office/drawing/2015/10/21/chartex" xmlns:cx3="http://schemas.microsoft.com/office/drawing/2016/5/9/chartex" xmlns:cx4="http://schemas.microsoft.com/office/drawing/2016/5/10/chartex" xmlns:cx5="http://schemas.microsoft.com/office/drawing/2016/5/11/chartex" xmlns:cx6="http://schemas.microsoft.com/office/drawing/2016/5/12/chartex" xmlns:cx7="http://schemas.microsoft.com/office/drawing/2016/5/13/chartex" xmlns:cx8="http://schemas.microsoft.com/office/drawing/2016/5/14/chartex" xmlns:mc="http://schemas.openxmlformats.org/markup-compatibility/2006" xmlns:aink="http://schemas.microsoft.com/office/drawing/2016/ink" xmlns:am3d="http://schemas.microsoft.com/office/drawing/2017/model3d" xmlns:o="urn:schemas-microsoft-com:office:office" xmlns:oel="http://schemas.microsoft.com/office/2019/extlst" xmlns:r="http://schemas.openxmlformats.org/officeDocument/2006/relationships" xmlns:m="http://schemas.openxmlformats.org/officeDocument/2006/math" xmlns:v="urn:schemas-microsoft-com:vml" xmlns:wp14="http://schemas.microsoft.com/office/word/2010/wordprocessingDrawing" xmlns:wp="http://schemas.openxmlformats.org/drawingml/2006/wordprocessingDrawing" xmlns:w10="urn:schemas-microsoft-com:office:word" xmlns:w="http://schemas.openxmlformats.org/wordprocessingml/2006/main" xmlns:w14="http://schemas.microsoft.com/office/word/2010/wordml" xmlns:w15="http://schemas.microsoft.com/office/word/2012/wordml" xmlns:w16cex="http://schemas.microsoft.com/office/word/2018/wordml/cex" xmlns:w16cid="http://schemas.microsoft.com/office/word/2016/wordml/cid" xmlns:w16="http://schemas.microsoft.com/office/word/2018/wordml" xmlns:w16du="http://schemas.microsoft.com/office/word/2023/wordml/word16du" xmlns:w16sdtdh="http://schemas.microsoft.com/office/word/2020/wordml/sdtdatahash" xmlns:w16se="http://schemas.microsoft.com/office/word/2015/wordml/symex" xmlns:wpg="http://schemas.microsoft.com/office/word/2010/wordprocessingGroup" xmlns:wpi="http://schemas.microsoft.com/office/word/2010/wordprocessingInk" xmlns:wne="http://schemas.microsoft.com/office/word/2006/wordml" xmlns:wps="http://schemas.microsoft.com/office/word/2010/wordprocessingShape" mc:Ignorable="w14 w15 w16se w16cid w16 w16cex w16sdtdh wp14">
   <w:p>
     <w:pPr>
       <w:pStyle w:val="En-tte"/>
@@ -4219,7 +5373,7 @@
       <w:rPr>
         <w:noProof/>
       </w:rPr>
-      <w:t>05.05.2023</w:t>
+      <w:t>07.05.2023</w:t>
     </w:r>
     <w:r>
       <w:fldChar w:fldCharType="end"/>
@@ -4229,14 +5383,14 @@
 </file>
 
 <file path=word/header4.xml><?xml version="1.0" encoding="utf-8"?>
-<w:hdr xmlns:wpc="http://schemas.microsoft.com/office/word/2010/wordprocessingCanvas" xmlns:cx="http://schemas.microsoft.com/office/drawing/2014/chartex" xmlns:cx1="http://schemas.microsoft.com/office/drawing/2015/9/8/chartex" xmlns:cx2="http://schemas.microsoft.com/office/drawing/2015/10/21/chartex" xmlns:cx3="http://schemas.microsoft.com/office/drawing/2016/5/9/chartex" xmlns:cx4="http://schemas.microsoft.com/office/drawing/2016/5/10/chartex" xmlns:cx5="http://schemas.microsoft.com/office/drawing/2016/5/11/chartex" xmlns:cx6="http://schemas.microsoft.com/office/drawing/2016/5/12/chartex" xmlns:cx7="http://schemas.microsoft.com/office/drawing/2016/5/13/chartex" xmlns:cx8="http://schemas.microsoft.com/office/drawing/2016/5/14/chartex" xmlns:mc="http://schemas.openxmlformats.org/markup-compatibility/2006" xmlns:aink="http://schemas.microsoft.com/office/drawing/2016/ink" xmlns:am3d="http://schemas.microsoft.com/office/drawing/2017/model3d" xmlns:o="urn:schemas-microsoft-com:office:office" xmlns:oel="http://schemas.microsoft.com/office/2019/extlst" xmlns:r="http://schemas.openxmlformats.org/officeDocument/2006/relationships" xmlns:m="http://schemas.openxmlformats.org/officeDocument/2006/math" xmlns:v="urn:schemas-microsoft-com:vml" xmlns:wp14="http://schemas.microsoft.com/office/word/2010/wordprocessingDrawing" xmlns:wp="http://schemas.openxmlformats.org/drawingml/2006/wordprocessingDrawing" xmlns:w10="urn:schemas-microsoft-com:office:word" xmlns:w="http://schemas.openxmlformats.org/wordprocessingml/2006/main" xmlns:w14="http://schemas.microsoft.com/office/word/2010/wordml" xmlns:w15="http://schemas.microsoft.com/office/word/2012/wordml" xmlns:w16cex="http://schemas.microsoft.com/office/word/2018/wordml/cex" xmlns:w16cid="http://schemas.microsoft.com/office/word/2016/wordml/cid" xmlns:w16="http://schemas.microsoft.com/office/word/2018/wordml" xmlns:w16sdtdh="http://schemas.microsoft.com/office/word/2020/wordml/sdtdatahash" xmlns:w16se="http://schemas.microsoft.com/office/word/2015/wordml/symex" xmlns:wpg="http://schemas.microsoft.com/office/word/2010/wordprocessingGroup" xmlns:wpi="http://schemas.microsoft.com/office/word/2010/wordprocessingInk" xmlns:wne="http://schemas.microsoft.com/office/word/2006/wordml" xmlns:wps="http://schemas.microsoft.com/office/word/2010/wordprocessingShape" mc:Ignorable="w14 w15 w16se w16cid w16 w16cex w16sdtdh wp14">
+<w:hdr xmlns:wpc="http://schemas.microsoft.com/office/word/2010/wordprocessingCanvas" xmlns:cx="http://schemas.microsoft.com/office/drawing/2014/chartex" xmlns:cx1="http://schemas.microsoft.com/office/drawing/2015/9/8/chartex" xmlns:cx2="http://schemas.microsoft.com/office/drawing/2015/10/21/chartex" xmlns:cx3="http://schemas.microsoft.com/office/drawing/2016/5/9/chartex" xmlns:cx4="http://schemas.microsoft.com/office/drawing/2016/5/10/chartex" xmlns:cx5="http://schemas.microsoft.com/office/drawing/2016/5/11/chartex" xmlns:cx6="http://schemas.microsoft.com/office/drawing/2016/5/12/chartex" xmlns:cx7="http://schemas.microsoft.com/office/drawing/2016/5/13/chartex" xmlns:cx8="http://schemas.microsoft.com/office/drawing/2016/5/14/chartex" xmlns:mc="http://schemas.openxmlformats.org/markup-compatibility/2006" xmlns:aink="http://schemas.microsoft.com/office/drawing/2016/ink" xmlns:am3d="http://schemas.microsoft.com/office/drawing/2017/model3d" xmlns:o="urn:schemas-microsoft-com:office:office" xmlns:oel="http://schemas.microsoft.com/office/2019/extlst" xmlns:r="http://schemas.openxmlformats.org/officeDocument/2006/relationships" xmlns:m="http://schemas.openxmlformats.org/officeDocument/2006/math" xmlns:v="urn:schemas-microsoft-com:vml" xmlns:wp14="http://schemas.microsoft.com/office/word/2010/wordprocessingDrawing" xmlns:wp="http://schemas.openxmlformats.org/drawingml/2006/wordprocessingDrawing" xmlns:w10="urn:schemas-microsoft-com:office:word" xmlns:w="http://schemas.openxmlformats.org/wordprocessingml/2006/main" xmlns:w14="http://schemas.microsoft.com/office/word/2010/wordml" xmlns:w15="http://schemas.microsoft.com/office/word/2012/wordml" xmlns:w16cex="http://schemas.microsoft.com/office/word/2018/wordml/cex" xmlns:w16cid="http://schemas.microsoft.com/office/word/2016/wordml/cid" xmlns:w16="http://schemas.microsoft.com/office/word/2018/wordml" xmlns:w16du="http://schemas.microsoft.com/office/word/2023/wordml/word16du" xmlns:w16sdtdh="http://schemas.microsoft.com/office/word/2020/wordml/sdtdatahash" xmlns:w16se="http://schemas.microsoft.com/office/word/2015/wordml/symex" xmlns:wpg="http://schemas.microsoft.com/office/word/2010/wordprocessingGroup" xmlns:wpi="http://schemas.microsoft.com/office/word/2010/wordprocessingInk" xmlns:wne="http://schemas.microsoft.com/office/word/2006/wordml" xmlns:wps="http://schemas.microsoft.com/office/word/2010/wordprocessingShape" mc:Ignorable="w14 w15 w16se w16cid w16 w16cex w16sdtdh wp14">
   <w:p/>
   <w:p/>
 </w:hdr>
 </file>
 
 <file path=word/header5.xml><?xml version="1.0" encoding="utf-8"?>
-<w:hdr xmlns:wpc="http://schemas.microsoft.com/office/word/2010/wordprocessingCanvas" xmlns:cx="http://schemas.microsoft.com/office/drawing/2014/chartex" xmlns:cx1="http://schemas.microsoft.com/office/drawing/2015/9/8/chartex" xmlns:cx2="http://schemas.microsoft.com/office/drawing/2015/10/21/chartex" xmlns:cx3="http://schemas.microsoft.com/office/drawing/2016/5/9/chartex" xmlns:cx4="http://schemas.microsoft.com/office/drawing/2016/5/10/chartex" xmlns:cx5="http://schemas.microsoft.com/office/drawing/2016/5/11/chartex" xmlns:cx6="http://schemas.microsoft.com/office/drawing/2016/5/12/chartex" xmlns:cx7="http://schemas.microsoft.com/office/drawing/2016/5/13/chartex" xmlns:cx8="http://schemas.microsoft.com/office/drawing/2016/5/14/chartex" xmlns:mc="http://schemas.openxmlformats.org/markup-compatibility/2006" xmlns:aink="http://schemas.microsoft.com/office/drawing/2016/ink" xmlns:am3d="http://schemas.microsoft.com/office/drawing/2017/model3d" xmlns:o="urn:schemas-microsoft-com:office:office" xmlns:oel="http://schemas.microsoft.com/office/2019/extlst" xmlns:r="http://schemas.openxmlformats.org/officeDocument/2006/relationships" xmlns:m="http://schemas.openxmlformats.org/officeDocument/2006/math" xmlns:v="urn:schemas-microsoft-com:vml" xmlns:wp14="http://schemas.microsoft.com/office/word/2010/wordprocessingDrawing" xmlns:wp="http://schemas.openxmlformats.org/drawingml/2006/wordprocessingDrawing" xmlns:w10="urn:schemas-microsoft-com:office:word" xmlns:w="http://schemas.openxmlformats.org/wordprocessingml/2006/main" xmlns:w14="http://schemas.microsoft.com/office/word/2010/wordml" xmlns:w15="http://schemas.microsoft.com/office/word/2012/wordml" xmlns:w16cex="http://schemas.microsoft.com/office/word/2018/wordml/cex" xmlns:w16cid="http://schemas.microsoft.com/office/word/2016/wordml/cid" xmlns:w16="http://schemas.microsoft.com/office/word/2018/wordml" xmlns:w16sdtdh="http://schemas.microsoft.com/office/word/2020/wordml/sdtdatahash" xmlns:w16se="http://schemas.microsoft.com/office/word/2015/wordml/symex" xmlns:wpg="http://schemas.microsoft.com/office/word/2010/wordprocessingGroup" xmlns:wpi="http://schemas.microsoft.com/office/word/2010/wordprocessingInk" xmlns:wne="http://schemas.microsoft.com/office/word/2006/wordml" xmlns:wps="http://schemas.microsoft.com/office/word/2010/wordprocessingShape" mc:Ignorable="w14 w15 w16se w16cid w16 w16cex w16sdtdh wp14">
+<w:hdr xmlns:wpc="http://schemas.microsoft.com/office/word/2010/wordprocessingCanvas" xmlns:cx="http://schemas.microsoft.com/office/drawing/2014/chartex" xmlns:cx1="http://schemas.microsoft.com/office/drawing/2015/9/8/chartex" xmlns:cx2="http://schemas.microsoft.com/office/drawing/2015/10/21/chartex" xmlns:cx3="http://schemas.microsoft.com/office/drawing/2016/5/9/chartex" xmlns:cx4="http://schemas.microsoft.com/office/drawing/2016/5/10/chartex" xmlns:cx5="http://schemas.microsoft.com/office/drawing/2016/5/11/chartex" xmlns:cx6="http://schemas.microsoft.com/office/drawing/2016/5/12/chartex" xmlns:cx7="http://schemas.microsoft.com/office/drawing/2016/5/13/chartex" xmlns:cx8="http://schemas.microsoft.com/office/drawing/2016/5/14/chartex" xmlns:mc="http://schemas.openxmlformats.org/markup-compatibility/2006" xmlns:aink="http://schemas.microsoft.com/office/drawing/2016/ink" xmlns:am3d="http://schemas.microsoft.com/office/drawing/2017/model3d" xmlns:o="urn:schemas-microsoft-com:office:office" xmlns:oel="http://schemas.microsoft.com/office/2019/extlst" xmlns:r="http://schemas.openxmlformats.org/officeDocument/2006/relationships" xmlns:m="http://schemas.openxmlformats.org/officeDocument/2006/math" xmlns:v="urn:schemas-microsoft-com:vml" xmlns:wp14="http://schemas.microsoft.com/office/word/2010/wordprocessingDrawing" xmlns:wp="http://schemas.openxmlformats.org/drawingml/2006/wordprocessingDrawing" xmlns:w10="urn:schemas-microsoft-com:office:word" xmlns:w="http://schemas.openxmlformats.org/wordprocessingml/2006/main" xmlns:w14="http://schemas.microsoft.com/office/word/2010/wordml" xmlns:w15="http://schemas.microsoft.com/office/word/2012/wordml" xmlns:w16cex="http://schemas.microsoft.com/office/word/2018/wordml/cex" xmlns:w16cid="http://schemas.microsoft.com/office/word/2016/wordml/cid" xmlns:w16="http://schemas.microsoft.com/office/word/2018/wordml" xmlns:w16du="http://schemas.microsoft.com/office/word/2023/wordml/word16du" xmlns:w16sdtdh="http://schemas.microsoft.com/office/word/2020/wordml/sdtdatahash" xmlns:w16se="http://schemas.microsoft.com/office/word/2015/wordml/symex" xmlns:wpg="http://schemas.microsoft.com/office/word/2010/wordprocessingGroup" xmlns:wpi="http://schemas.microsoft.com/office/word/2010/wordprocessingInk" xmlns:wne="http://schemas.microsoft.com/office/word/2006/wordml" xmlns:wps="http://schemas.microsoft.com/office/word/2010/wordprocessingShape" mc:Ignorable="w14 w15 w16se w16cid w16 w16cex w16sdtdh wp14">
   <w:p>
     <w:pPr>
       <w:pStyle w:val="En-tte"/>
@@ -4267,7 +5421,7 @@
 </file>
 
 <file path=word/header6.xml><?xml version="1.0" encoding="utf-8"?>
-<w:hdr xmlns:wpc="http://schemas.microsoft.com/office/word/2010/wordprocessingCanvas" xmlns:cx="http://schemas.microsoft.com/office/drawing/2014/chartex" xmlns:cx1="http://schemas.microsoft.com/office/drawing/2015/9/8/chartex" xmlns:cx2="http://schemas.microsoft.com/office/drawing/2015/10/21/chartex" xmlns:cx3="http://schemas.microsoft.com/office/drawing/2016/5/9/chartex" xmlns:cx4="http://schemas.microsoft.com/office/drawing/2016/5/10/chartex" xmlns:cx5="http://schemas.microsoft.com/office/drawing/2016/5/11/chartex" xmlns:cx6="http://schemas.microsoft.com/office/drawing/2016/5/12/chartex" xmlns:cx7="http://schemas.microsoft.com/office/drawing/2016/5/13/chartex" xmlns:cx8="http://schemas.microsoft.com/office/drawing/2016/5/14/chartex" xmlns:mc="http://schemas.openxmlformats.org/markup-compatibility/2006" xmlns:aink="http://schemas.microsoft.com/office/drawing/2016/ink" xmlns:am3d="http://schemas.microsoft.com/office/drawing/2017/model3d" xmlns:o="urn:schemas-microsoft-com:office:office" xmlns:oel="http://schemas.microsoft.com/office/2019/extlst" xmlns:r="http://schemas.openxmlformats.org/officeDocument/2006/relationships" xmlns:m="http://schemas.openxmlformats.org/officeDocument/2006/math" xmlns:v="urn:schemas-microsoft-com:vml" xmlns:wp14="http://schemas.microsoft.com/office/word/2010/wordprocessingDrawing" xmlns:wp="http://schemas.openxmlformats.org/drawingml/2006/wordprocessingDrawing" xmlns:w10="urn:schemas-microsoft-com:office:word" xmlns:w="http://schemas.openxmlformats.org/wordprocessingml/2006/main" xmlns:w14="http://schemas.microsoft.com/office/word/2010/wordml" xmlns:w15="http://schemas.microsoft.com/office/word/2012/wordml" xmlns:w16cex="http://schemas.microsoft.com/office/word/2018/wordml/cex" xmlns:w16cid="http://schemas.microsoft.com/office/word/2016/wordml/cid" xmlns:w16="http://schemas.microsoft.com/office/word/2018/wordml" xmlns:w16sdtdh="http://schemas.microsoft.com/office/word/2020/wordml/sdtdatahash" xmlns:w16se="http://schemas.microsoft.com/office/word/2015/wordml/symex" xmlns:wpg="http://schemas.microsoft.com/office/word/2010/wordprocessingGroup" xmlns:wpi="http://schemas.microsoft.com/office/word/2010/wordprocessingInk" xmlns:wne="http://schemas.microsoft.com/office/word/2006/wordml" xmlns:wps="http://schemas.microsoft.com/office/word/2010/wordprocessingShape" mc:Ignorable="w14 w15 w16se w16cid w16 w16cex w16sdtdh wp14">
+<w:hdr xmlns:wpc="http://schemas.microsoft.com/office/word/2010/wordprocessingCanvas" xmlns:cx="http://schemas.microsoft.com/office/drawing/2014/chartex" xmlns:cx1="http://schemas.microsoft.com/office/drawing/2015/9/8/chartex" xmlns:cx2="http://schemas.microsoft.com/office/drawing/2015/10/21/chartex" xmlns:cx3="http://schemas.microsoft.com/office/drawing/2016/5/9/chartex" xmlns:cx4="http://schemas.microsoft.com/office/drawing/2016/5/10/chartex" xmlns:cx5="http://schemas.microsoft.com/office/drawing/2016/5/11/chartex" xmlns:cx6="http://schemas.microsoft.com/office/drawing/2016/5/12/chartex" xmlns:cx7="http://schemas.microsoft.com/office/drawing/2016/5/13/chartex" xmlns:cx8="http://schemas.microsoft.com/office/drawing/2016/5/14/chartex" xmlns:mc="http://schemas.openxmlformats.org/markup-compatibility/2006" xmlns:aink="http://schemas.microsoft.com/office/drawing/2016/ink" xmlns:am3d="http://schemas.microsoft.com/office/drawing/2017/model3d" xmlns:o="urn:schemas-microsoft-com:office:office" xmlns:oel="http://schemas.microsoft.com/office/2019/extlst" xmlns:r="http://schemas.openxmlformats.org/officeDocument/2006/relationships" xmlns:m="http://schemas.openxmlformats.org/officeDocument/2006/math" xmlns:v="urn:schemas-microsoft-com:vml" xmlns:wp14="http://schemas.microsoft.com/office/word/2010/wordprocessingDrawing" xmlns:wp="http://schemas.openxmlformats.org/drawingml/2006/wordprocessingDrawing" xmlns:w10="urn:schemas-microsoft-com:office:word" xmlns:w="http://schemas.openxmlformats.org/wordprocessingml/2006/main" xmlns:w14="http://schemas.microsoft.com/office/word/2010/wordml" xmlns:w15="http://schemas.microsoft.com/office/word/2012/wordml" xmlns:w16cex="http://schemas.microsoft.com/office/word/2018/wordml/cex" xmlns:w16cid="http://schemas.microsoft.com/office/word/2016/wordml/cid" xmlns:w16="http://schemas.microsoft.com/office/word/2018/wordml" xmlns:w16du="http://schemas.microsoft.com/office/word/2023/wordml/word16du" xmlns:w16sdtdh="http://schemas.microsoft.com/office/word/2020/wordml/sdtdatahash" xmlns:w16se="http://schemas.microsoft.com/office/word/2015/wordml/symex" xmlns:wpg="http://schemas.microsoft.com/office/word/2010/wordprocessingGroup" xmlns:wpi="http://schemas.microsoft.com/office/word/2010/wordprocessingInk" xmlns:wne="http://schemas.microsoft.com/office/word/2006/wordml" xmlns:wps="http://schemas.microsoft.com/office/word/2010/wordprocessingShape" mc:Ignorable="w14 w15 w16se w16cid w16 w16cex w16sdtdh wp14">
   <w:p>
     <w:pPr>
       <w:pStyle w:val="En-tte"/>
@@ -4298,7 +5452,7 @@
 </file>
 
 <file path=word/numbering.xml><?xml version="1.0" encoding="utf-8"?>
-<w:numbering xmlns:wpc="http://schemas.microsoft.com/office/word/2010/wordprocessingCanvas" xmlns:cx="http://schemas.microsoft.com/office/drawing/2014/chartex" xmlns:cx1="http://schemas.microsoft.com/office/drawing/2015/9/8/chartex" xmlns:cx2="http://schemas.microsoft.com/office/drawing/2015/10/21/chartex" xmlns:cx3="http://schemas.microsoft.com/office/drawing/2016/5/9/chartex" xmlns:cx4="http://schemas.microsoft.com/office/drawing/2016/5/10/chartex" xmlns:cx5="http://schemas.microsoft.com/office/drawing/2016/5/11/chartex" xmlns:cx6="http://schemas.microsoft.com/office/drawing/2016/5/12/chartex" xmlns:cx7="http://schemas.microsoft.com/office/drawing/2016/5/13/chartex" xmlns:cx8="http://schemas.microsoft.com/office/drawing/2016/5/14/chartex" xmlns:mc="http://schemas.openxmlformats.org/markup-compatibility/2006" xmlns:aink="http://schemas.microsoft.com/office/drawing/2016/ink" xmlns:am3d="http://schemas.microsoft.com/office/drawing/2017/model3d" xmlns:o="urn:schemas-microsoft-com:office:office" xmlns:oel="http://schemas.microsoft.com/office/2019/extlst" xmlns:r="http://schemas.openxmlformats.org/officeDocument/2006/relationships" xmlns:m="http://schemas.openxmlformats.org/officeDocument/2006/math" xmlns:v="urn:schemas-microsoft-com:vml" xmlns:wp14="http://schemas.microsoft.com/office/word/2010/wordprocessingDrawing" xmlns:wp="http://schemas.openxmlformats.org/drawingml/2006/wordprocessingDrawing" xmlns:w10="urn:schemas-microsoft-com:office:word" xmlns:w="http://schemas.openxmlformats.org/wordprocessingml/2006/main" xmlns:w14="http://schemas.microsoft.com/office/word/2010/wordml" xmlns:w15="http://schemas.microsoft.com/office/word/2012/wordml" xmlns:w16cex="http://schemas.microsoft.com/office/word/2018/wordml/cex" xmlns:w16cid="http://schemas.microsoft.com/office/word/2016/wordml/cid" xmlns:w16="http://schemas.microsoft.com/office/word/2018/wordml" xmlns:w16sdtdh="http://schemas.microsoft.com/office/word/2020/wordml/sdtdatahash" xmlns:w16se="http://schemas.microsoft.com/office/word/2015/wordml/symex" xmlns:wpg="http://schemas.microsoft.com/office/word/2010/wordprocessingGroup" xmlns:wpi="http://schemas.microsoft.com/office/word/2010/wordprocessingInk" xmlns:wne="http://schemas.microsoft.com/office/word/2006/wordml" xmlns:wps="http://schemas.microsoft.com/office/word/2010/wordprocessingShape" mc:Ignorable="w14 w15 w16se w16cid w16 w16cex w16sdtdh wp14">
+<w:numbering xmlns:wpc="http://schemas.microsoft.com/office/word/2010/wordprocessingCanvas" xmlns:cx="http://schemas.microsoft.com/office/drawing/2014/chartex" xmlns:cx1="http://schemas.microsoft.com/office/drawing/2015/9/8/chartex" xmlns:cx2="http://schemas.microsoft.com/office/drawing/2015/10/21/chartex" xmlns:cx3="http://schemas.microsoft.com/office/drawing/2016/5/9/chartex" xmlns:cx4="http://schemas.microsoft.com/office/drawing/2016/5/10/chartex" xmlns:cx5="http://schemas.microsoft.com/office/drawing/2016/5/11/chartex" xmlns:cx6="http://schemas.microsoft.com/office/drawing/2016/5/12/chartex" xmlns:cx7="http://schemas.microsoft.com/office/drawing/2016/5/13/chartex" xmlns:cx8="http://schemas.microsoft.com/office/drawing/2016/5/14/chartex" xmlns:mc="http://schemas.openxmlformats.org/markup-compatibility/2006" xmlns:aink="http://schemas.microsoft.com/office/drawing/2016/ink" xmlns:am3d="http://schemas.microsoft.com/office/drawing/2017/model3d" xmlns:o="urn:schemas-microsoft-com:office:office" xmlns:oel="http://schemas.microsoft.com/office/2019/extlst" xmlns:r="http://schemas.openxmlformats.org/officeDocument/2006/relationships" xmlns:m="http://schemas.openxmlformats.org/officeDocument/2006/math" xmlns:v="urn:schemas-microsoft-com:vml" xmlns:wp14="http://schemas.microsoft.com/office/word/2010/wordprocessingDrawing" xmlns:wp="http://schemas.openxmlformats.org/drawingml/2006/wordprocessingDrawing" xmlns:w10="urn:schemas-microsoft-com:office:word" xmlns:w="http://schemas.openxmlformats.org/wordprocessingml/2006/main" xmlns:w14="http://schemas.microsoft.com/office/word/2010/wordml" xmlns:w15="http://schemas.microsoft.com/office/word/2012/wordml" xmlns:w16cex="http://schemas.microsoft.com/office/word/2018/wordml/cex" xmlns:w16cid="http://schemas.microsoft.com/office/word/2016/wordml/cid" xmlns:w16="http://schemas.microsoft.com/office/word/2018/wordml" xmlns:w16du="http://schemas.microsoft.com/office/word/2023/wordml/word16du" xmlns:w16sdtdh="http://schemas.microsoft.com/office/word/2020/wordml/sdtdatahash" xmlns:w16se="http://schemas.microsoft.com/office/word/2015/wordml/symex" xmlns:wpg="http://schemas.microsoft.com/office/word/2010/wordprocessingGroup" xmlns:wpi="http://schemas.microsoft.com/office/word/2010/wordprocessingInk" xmlns:wne="http://schemas.microsoft.com/office/word/2006/wordml" xmlns:wps="http://schemas.microsoft.com/office/word/2010/wordprocessingShape" mc:Ignorable="w14 w15 w16se w16cid w16 w16cex w16sdtdh wp14">
   <w:abstractNum w:abstractNumId="0" w15:restartNumberingAfterBreak="0">
     <w:nsid w:val="FFFFFF7C"/>
     <w:multiLevelType w:val="singleLevel"/>
@@ -10475,7 +11629,7 @@
 </file>
 
 <file path=word/glossary/document.xml><?xml version="1.0" encoding="utf-8"?>
-<w:glossaryDocument xmlns:wpc="http://schemas.microsoft.com/office/word/2010/wordprocessingCanvas" xmlns:cx="http://schemas.microsoft.com/office/drawing/2014/chartex" xmlns:cx1="http://schemas.microsoft.com/office/drawing/2015/9/8/chartex" xmlns:cx2="http://schemas.microsoft.com/office/drawing/2015/10/21/chartex" xmlns:cx3="http://schemas.microsoft.com/office/drawing/2016/5/9/chartex" xmlns:cx4="http://schemas.microsoft.com/office/drawing/2016/5/10/chartex" xmlns:cx5="http://schemas.microsoft.com/office/drawing/2016/5/11/chartex" xmlns:cx6="http://schemas.microsoft.com/office/drawing/2016/5/12/chartex" xmlns:cx7="http://schemas.microsoft.com/office/drawing/2016/5/13/chartex" xmlns:cx8="http://schemas.microsoft.com/office/drawing/2016/5/14/chartex" xmlns:mc="http://schemas.openxmlformats.org/markup-compatibility/2006" xmlns:aink="http://schemas.microsoft.com/office/drawing/2016/ink" xmlns:am3d="http://schemas.microsoft.com/office/drawing/2017/model3d" xmlns:o="urn:schemas-microsoft-com:office:office" xmlns:oel="http://schemas.microsoft.com/office/2019/extlst" xmlns:r="http://schemas.openxmlformats.org/officeDocument/2006/relationships" xmlns:m="http://schemas.openxmlformats.org/officeDocument/2006/math" xmlns:v="urn:schemas-microsoft-com:vml" xmlns:wp14="http://schemas.microsoft.com/office/word/2010/wordprocessingDrawing" xmlns:wp="http://schemas.openxmlformats.org/drawingml/2006/wordprocessingDrawing" xmlns:w10="urn:schemas-microsoft-com:office:word" xmlns:w="http://schemas.openxmlformats.org/wordprocessingml/2006/main" xmlns:w14="http://schemas.microsoft.com/office/word/2010/wordml" xmlns:w15="http://schemas.microsoft.com/office/word/2012/wordml" xmlns:w16cex="http://schemas.microsoft.com/office/word/2018/wordml/cex" xmlns:w16cid="http://schemas.microsoft.com/office/word/2016/wordml/cid" xmlns:w16="http://schemas.microsoft.com/office/word/2018/wordml" xmlns:w16sdtdh="http://schemas.microsoft.com/office/word/2020/wordml/sdtdatahash" xmlns:w16se="http://schemas.microsoft.com/office/word/2015/wordml/symex" xmlns:wpg="http://schemas.microsoft.com/office/word/2010/wordprocessingGroup" xmlns:wpi="http://schemas.microsoft.com/office/word/2010/wordprocessingInk" xmlns:wne="http://schemas.microsoft.com/office/word/2006/wordml" xmlns:wps="http://schemas.microsoft.com/office/word/2010/wordprocessingShape" mc:Ignorable="w14 w15 w16se w16cid w16 w16cex w16sdtdh wp14">
+<w:glossaryDocument xmlns:wpc="http://schemas.microsoft.com/office/word/2010/wordprocessingCanvas" xmlns:cx="http://schemas.microsoft.com/office/drawing/2014/chartex" xmlns:cx1="http://schemas.microsoft.com/office/drawing/2015/9/8/chartex" xmlns:cx2="http://schemas.microsoft.com/office/drawing/2015/10/21/chartex" xmlns:cx3="http://schemas.microsoft.com/office/drawing/2016/5/9/chartex" xmlns:cx4="http://schemas.microsoft.com/office/drawing/2016/5/10/chartex" xmlns:cx5="http://schemas.microsoft.com/office/drawing/2016/5/11/chartex" xmlns:cx6="http://schemas.microsoft.com/office/drawing/2016/5/12/chartex" xmlns:cx7="http://schemas.microsoft.com/office/drawing/2016/5/13/chartex" xmlns:cx8="http://schemas.microsoft.com/office/drawing/2016/5/14/chartex" xmlns:mc="http://schemas.openxmlformats.org/markup-compatibility/2006" xmlns:aink="http://schemas.microsoft.com/office/drawing/2016/ink" xmlns:am3d="http://schemas.microsoft.com/office/drawing/2017/model3d" xmlns:o="urn:schemas-microsoft-com:office:office" xmlns:oel="http://schemas.microsoft.com/office/2019/extlst" xmlns:r="http://schemas.openxmlformats.org/officeDocument/2006/relationships" xmlns:m="http://schemas.openxmlformats.org/officeDocument/2006/math" xmlns:v="urn:schemas-microsoft-com:vml" xmlns:wp14="http://schemas.microsoft.com/office/word/2010/wordprocessingDrawing" xmlns:wp="http://schemas.openxmlformats.org/drawingml/2006/wordprocessingDrawing" xmlns:w10="urn:schemas-microsoft-com:office:word" xmlns:w="http://schemas.openxmlformats.org/wordprocessingml/2006/main" xmlns:w14="http://schemas.microsoft.com/office/word/2010/wordml" xmlns:w15="http://schemas.microsoft.com/office/word/2012/wordml" xmlns:w16cex="http://schemas.microsoft.com/office/word/2018/wordml/cex" xmlns:w16cid="http://schemas.microsoft.com/office/word/2016/wordml/cid" xmlns:w16="http://schemas.microsoft.com/office/word/2018/wordml" xmlns:w16du="http://schemas.microsoft.com/office/word/2023/wordml/word16du" xmlns:w16sdtdh="http://schemas.microsoft.com/office/word/2020/wordml/sdtdatahash" xmlns:w16se="http://schemas.microsoft.com/office/word/2015/wordml/symex" xmlns:wpg="http://schemas.microsoft.com/office/word/2010/wordprocessingGroup" xmlns:wpi="http://schemas.microsoft.com/office/word/2010/wordprocessingInk" xmlns:wne="http://schemas.microsoft.com/office/word/2006/wordml" xmlns:wps="http://schemas.microsoft.com/office/word/2010/wordprocessingShape" mc:Ignorable="w14 w15 w16se w16cid w16 w16cex w16sdtdh wp14">
   <w:docParts>
     <w:docPart>
       <w:docPartPr>
@@ -10655,11 +11809,13 @@
   <w:rsids>
     <w:rsidRoot w:val="00905410"/>
     <w:rsid w:val="001630A0"/>
+    <w:rsid w:val="002E53F1"/>
     <w:rsid w:val="00377C4E"/>
     <w:rsid w:val="00535E5C"/>
     <w:rsid w:val="00905410"/>
     <w:rsid w:val="00B241BC"/>
     <w:rsid w:val="00D97833"/>
+    <w:rsid w:val="00F53143"/>
   </w:rsids>
   <m:mathPr>
     <m:mathFont m:val="Cambria Math"/>
@@ -10676,7 +11832,7 @@
   </m:mathPr>
   <w:themeFontLang w:val="fr-CH"/>
   <w:clrSchemeMapping w:bg1="light1" w:t1="dark1" w:bg2="light2" w:t2="dark2" w:accent1="accent1" w:accent2="accent2" w:accent3="accent3" w:accent4="accent4" w:accent5="accent5" w:accent6="accent6" w:hyperlink="hyperlink" w:followedHyperlink="followedHyperlink"/>
-  <w:decimalSymbol w:val="."/>
+  <w:decimalSymbol w:val=","/>
   <w:listSeparator w:val=";"/>
   <w15:chartTrackingRefBased/>
 </w:settings>
@@ -11133,6 +12289,34 @@
 </w:webSettings>
 </file>
 
+<file path=word/ink/ink1.xml><?xml version="1.0" encoding="utf-8"?>
+<inkml:ink xmlns:inkml="http://www.w3.org/2003/InkML">
+  <inkml:definitions>
+    <inkml:context xml:id="ctx0">
+      <inkml:inkSource xml:id="inkSrc0">
+        <inkml:traceFormat>
+          <inkml:channel name="X" type="integer" min="-2.14748E9" max="2.14748E9" units="cm"/>
+          <inkml:channel name="Y" type="integer" min="-2.14748E9" max="2.14748E9" units="cm"/>
+          <inkml:channel name="F" type="integer" max="32767" units="dev"/>
+        </inkml:traceFormat>
+        <inkml:channelProperties>
+          <inkml:channelProperty channel="X" name="resolution" value="1000" units="1/cm"/>
+          <inkml:channelProperty channel="Y" name="resolution" value="1000" units="1/cm"/>
+          <inkml:channelProperty channel="F" name="resolution" value="0" units="1/dev"/>
+        </inkml:channelProperties>
+      </inkml:inkSource>
+      <inkml:timestamp xml:id="ts0" timeString="2023-05-07T09:06:20.112"/>
+    </inkml:context>
+    <inkml:brush xml:id="br0">
+      <inkml:brushProperty name="width" value="0.05" units="cm"/>
+      <inkml:brushProperty name="height" value="0.05" units="cm"/>
+      <inkml:brushProperty name="color" value="#E71224"/>
+    </inkml:brush>
+  </inkml:definitions>
+  <inkml:trace contextRef="#ctx0" brushRef="#br0">973 1348 24575,'-19'-8'0,"-1"0"0,0 2 0,-22-5 0,-27-9 0,26 5 0,-165-67 0,179 69 0,1-1 0,1-2 0,1 0 0,0-2 0,1-1 0,-40-39 0,40 27 0,1 0 0,2-2 0,2 0 0,1-1 0,-28-68 0,29 55 0,-13-52 0,31 97 0,-10-36 0,3-1 0,0 0 0,3 0 0,0-62 0,5 94 0,0 0 0,0 0 0,1 0 0,0 0 0,0 1 0,0-1 0,1 0 0,0 1 0,1 0 0,-1 0 0,1 0 0,0 0 0,0 0 0,1 1 0,0 0 0,0 0 0,0 0 0,11-7 0,0 1 0,-1 1 0,1 0 0,1 2 0,-1 0 0,2 0 0,21-5 0,-1 3 0,1 2 0,0 2 0,59-3 0,123 10 0,-89 2 0,-47-5 0,94 4 0,-146 4 0,-1 0 0,-1 3 0,46 17 0,-40-11 0,0 2 0,0 2 0,-2 2 0,0 1 0,-2 1 0,33 30 0,-43-34 0,-6-7 0,-1 2 0,0 0 0,-1 1 0,-1 0 0,0 1 0,-1 1 0,16 26 0,-18-20 0,-1 0 0,-1 0 0,-1 1 0,8 42 0,6 99 0,-13-96 0,-4-41 0,2 52 0,-7-62 0,-5 68 0,4-78 0,-1-1 0,1 0 0,-2 0 0,1-1 0,-1 1 0,0 0 0,0-1 0,-1 0 0,0 0 0,-5 6 0,-38 58 0,36-51 0,0-2 0,-1 0 0,-17 18 0,-93 105 0,111-129 0,-1 0 0,0-1 0,-1 0 0,0-1 0,0 0 0,-1-1 0,0-1 0,-1 0 0,1-1 0,-1 0 0,-1-2 0,1 0 0,-22 4 0,-2-3 0,0-1 0,-1-3 0,1 0 0,-48-7 0,74 4 0,0 0 0,0-2 0,1 1 0,-1-1 0,1-1 0,-22-12 0,-68-47 0,50 29 0,-99-67 0,5 16 0,-65-44 0,186 112 0,1-1 0,1-2 0,1 0 0,1-1 0,0-1 0,-17-26 0,19 14 0,1 0 0,1-1 0,2-1 0,-16-61 0,8 25 0,15 49 0,0-1 0,2 0 0,1 0 0,1 0 0,2-1 0,0-31 0,3 47 0,0 0 0,1 0 0,0 0 0,1 0 0,0 1 0,1-1 0,0 1 0,1 0 0,-1 0 0,2 1 0,7-11 0,7-5 0,1 0 0,30-24 0,-8 7 0,-18 21 0,0 1 0,2 1 0,0 1 0,1 2 0,48-20 0,-40 19 0,-6 1 0,2 1 0,0 2 0,45-11 0,-39 15 0,0 2 0,0 1 0,46 1 0,-77 4 0,25 1 0,46 5 0,-65-4 0,-1 1 0,0 0 0,0 0 0,-1 2 0,1-1 0,-1 2 0,11 6 0,121 60 0,-110-58 0,0 2 0,-1 1 0,-1 1 0,0 2 0,-2 1 0,31 28 0,-49-34 0,0 0 0,-1 1 0,0 0 0,-1 1 0,-1 0 0,-1 0 0,-1 1 0,0 0 0,4 21 0,19 53 0,0-25 0,26 73 0,-49-120 0,-1 0 0,0 1 0,-2 0 0,0 0 0,0 24 0,-2 45 0,-4 107 0,1-183 0,0-1 0,0 0 0,-1 0 0,-1 0 0,0-1 0,-1 1 0,0-1 0,-1 0 0,-1 0 0,1-1 0,-2 0 0,0 0 0,0-1 0,-1 0 0,0 0 0,0-1 0,-1 0 0,-1 0 0,0-1 0,0-1 0,0 0 0,-1-1 0,0 0 0,-15 6 0,-9-1 0,-1 2 0,0-1 0,-1-2 0,0-2 0,0-2 0,-67 4 0,81-10 0,0-1 0,1-1 0,-1-1 0,1-1 0,-1-1 0,1 0 0,1-2 0,-1-1 0,1-1 0,-37-21 0,-20-11 0,-37-23 0,107 59 0,-16-11 0,1-1 0,0-1 0,-31-31 0,37 32 0,0-2 0,2 0 0,0-1 0,1 0 0,1-1 0,1-1 0,-19-44 0,15 20 0,3-1 0,2-1 0,1 0 0,3-1 0,2 0 0,1-85 0,5 98 0,0-9 0,6-48 0,-3 76 0,0 1 0,1 0 0,0 0 0,2 0 0,0 0 0,11-21 0,-3 12 0,3-10 0,2 2 0,1 0 0,2 1 0,32-36 0,-49 63 0,1-1 0,0 1 0,0 0 0,1 0 0,0 1 0,-1 0 0,1 0 0,1 1 0,-1-1 0,0 2 0,1-1 0,0 1 0,-1 0 0,1 0 0,0 1 0,0 0 0,15 1 0,-7 2 0,0 0 0,0 1 0,-1 1 0,1 0 0,-1 2 0,0-1 0,26 15 0,90 43 0,77 42 0,-116-59 0,-54-27 0,58 36 0,46 28 0,0 0 0,-20-3 0,-42-29 0,124 103 0,-195-145 0,0 1 0,0 0 0,-1 1 0,0 0 0,-1 0 0,0 1 0,-1 0 0,0 0 0,6 21 0,1 12 0,11 66 0,-14-59 0,-6-33 0,-1 0 0,-1 0 0,-1 1 0,-1-1 0,0 1 0,-1-1 0,-1 0 0,-6 26 0,4-31 0,-1 1 0,-1-1 0,0 0 0,0 0 0,-1-1 0,-1 0 0,0 0 0,-1-1 0,-1 0 0,1-1 0,-15 13 0,21-21 0,-117 102 0,104-94 0,-1 1 0,0-2 0,-1 0 0,0-2 0,-37 13 0,27-13 0,-1-1 0,0-2 0,-1-2 0,1 0 0,-48-2 0,42-2 0,3 3 0,0-3 0,0 0 0,0-2 0,0-1 0,0-2 0,1-1 0,-47-17 0,10-4 0,29 14 0,1-2 0,0-1 0,2-2 0,-56-39 0,66 39 0,1-2 0,0-1 0,2-1 0,1 0 0,0-2 0,-28-44 0,39 50 0,2-1 0,0 1 0,1-1 0,1-1 0,1 1 0,0-1 0,2 0 0,-3-39 0,-3-6 0,5 38 0,-2-55 0,6-33 0,4-122 0,-1 222 0,1-1 0,1 1 0,0 0 0,1 1 0,1-1 0,0 1 0,13-21 0,3-1 0,45-56 0,-52 76 0,1 1 0,1 0 0,0 1 0,1 1 0,1 0 0,0 2 0,25-12 0,-30 17 0,0 1 0,0 1 0,1 0 0,-1 1 0,1 1 0,1 0 0,-1 1 0,0 0 0,29 2 0,-34 0 0,0 2 0,0-1 0,0 1 0,0 1 0,0 0 0,0 0 0,-1 1 0,0 0 0,0 0 0,0 1 0,0 1 0,-1-1 0,1 1 0,-1 1 0,11 11 0,3 3 0,1 0 0,48 31 0,11 9 0,6 8 0,124 73 0,-156-108 0,-23-15 0,-1 1 0,32 27 0,-13-7 0,-33-28 0,-2 1 0,0 0 0,0 1 0,-2 1 0,19 23 0,-30-32 0,0 0 0,0 0 0,0 1 0,-1-1 0,0 1 0,0-1 0,-1 1 0,1 0 0,-2 0 0,1 8 0,-4 79 0,0-42 0,4-35 0,-1-1 0,-1 0 0,0 0 0,-1 1 0,-1-1 0,0 0 0,-1-1 0,-11 27 0,4-19 0,1 3 0,-2-1 0,-1 0 0,0-1 0,-2-1 0,-1 0 0,-1-1 0,-19 20 0,25-31-1365,3-1-5461</inkml:trace>
+</inkml:ink>
+</file>
+
 <file path=word/theme/theme1.xml><?xml version="1.0" encoding="utf-8"?>
 <a:theme xmlns:a="http://schemas.openxmlformats.org/drawingml/2006/main" name="Thème Office">
   <a:themeElements>

</xml_diff>